<commit_message>
- Updating PowerPoint Presentation - Updating MCD Diagram
</commit_message>
<xml_diff>
--- a/rapport_PFE1.docx
+++ b/rapport_PFE1.docx
@@ -2687,10 +2687,7 @@
         <w:t>de l’</w:t>
       </w:r>
       <w:r>
-        <w:t>activité</w:t>
-      </w:r>
-      <w:r>
-        <w:t xml:space="preserve"> …………</w:t>
+        <w:t>activité …………</w:t>
       </w:r>
       <w:r>
         <w:t>…………………………………….</w:t>
@@ -2714,10 +2711,7 @@
         <w:t>de l’</w:t>
       </w:r>
       <w:r>
-        <w:t>activité</w:t>
-      </w:r>
-      <w:r>
-        <w:t xml:space="preserve"> …………………………………………….</w:t>
+        <w:t>activité …………………………………………….</w:t>
       </w:r>
     </w:p>
     <w:p>
@@ -2882,10 +2876,7 @@
         <w:t xml:space="preserve">Activité </w:t>
       </w:r>
       <w:r>
-        <w:t>File Transfer</w:t>
-      </w:r>
-      <w:r>
-        <w:t xml:space="preserve"> </w:t>
+        <w:t xml:space="preserve">File Transfer </w:t>
       </w:r>
       <w:r>
         <w:t>……………………………………………………</w:t>
@@ -3127,8 +3118,6 @@
         <w:r>
           <w:t>Validation</w:t>
         </w:r>
-        <w:bookmarkStart w:id="0" w:name="_GoBack"/>
-        <w:bookmarkEnd w:id="0"/>
         <w:r>
           <w:tab/>
         </w:r>
@@ -3237,45 +3226,6 @@
     </w:p>
     <w:p>
       <w:pPr>
-        <w:rPr>
-          <w:rFonts w:cstheme="minorHAnsi"/>
-          <w:color w:val="000000" w:themeColor="text1"/>
-          <w:sz w:val="28"/>
-          <w:szCs w:val="28"/>
-          <w:u w:val="single"/>
-          <w:shd w:val="clear" w:color="auto" w:fill="FFFFFF"/>
-          <w:lang w:val="fr-FR"/>
-        </w:rPr>
-      </w:pPr>
-    </w:p>
-    <w:p>
-      <w:pPr>
-        <w:rPr>
-          <w:rFonts w:cstheme="minorHAnsi"/>
-          <w:color w:val="000000" w:themeColor="text1"/>
-          <w:sz w:val="28"/>
-          <w:szCs w:val="28"/>
-          <w:u w:val="single"/>
-          <w:shd w:val="clear" w:color="auto" w:fill="FFFFFF"/>
-          <w:lang w:val="fr-FR"/>
-        </w:rPr>
-      </w:pPr>
-    </w:p>
-    <w:p>
-      <w:pPr>
-        <w:rPr>
-          <w:rFonts w:cstheme="minorHAnsi"/>
-          <w:color w:val="000000" w:themeColor="text1"/>
-          <w:sz w:val="28"/>
-          <w:szCs w:val="28"/>
-          <w:u w:val="single"/>
-          <w:shd w:val="clear" w:color="auto" w:fill="FFFFFF"/>
-          <w:lang w:val="fr-FR"/>
-        </w:rPr>
-      </w:pPr>
-    </w:p>
-    <w:p>
-      <w:pPr>
         <w:pStyle w:val="Titre2"/>
         <w:ind w:right="250"/>
         <w:jc w:val="center"/>
@@ -3295,6 +3245,7 @@
           <w:szCs w:val="44"/>
           <w:lang w:val="fr-FR"/>
         </w:rPr>
+        <w:lastRenderedPageBreak/>
         <w:t xml:space="preserve">Listes des figures </w:t>
       </w:r>
     </w:p>
@@ -3796,6 +3747,7 @@
           <w:szCs w:val="44"/>
           <w:lang w:val="fr-FR"/>
         </w:rPr>
+        <w:lastRenderedPageBreak/>
         <w:t>Listes des abréviations</w:t>
       </w:r>
     </w:p>
@@ -3986,19 +3938,6 @@
         <w:pStyle w:val="Corpsdetexte"/>
         <w:rPr>
           <w:sz w:val="20"/>
-        </w:rPr>
-      </w:pPr>
-    </w:p>
-    <w:p>
-      <w:pPr>
-        <w:rPr>
-          <w:rFonts w:cstheme="minorHAnsi"/>
-          <w:color w:val="000000" w:themeColor="text1"/>
-          <w:sz w:val="28"/>
-          <w:szCs w:val="28"/>
-          <w:u w:val="single"/>
-          <w:shd w:val="clear" w:color="auto" w:fill="FFFFFF"/>
-          <w:lang w:val="fr-FR"/>
         </w:rPr>
       </w:pPr>
     </w:p>
@@ -4215,6 +4154,7 @@
           <w:szCs w:val="44"/>
           <w:lang w:val="fr-FR"/>
         </w:rPr>
+        <w:lastRenderedPageBreak/>
         <w:t>Introduction</w:t>
       </w:r>
     </w:p>
@@ -4646,98 +4586,98 @@
           <w:szCs w:val="28"/>
           <w:lang w:val="fr-FR"/>
         </w:rPr>
+        <w:t xml:space="preserve">-la 3ème </w:t>
+      </w:r>
+      <w:r>
+        <w:rPr>
+          <w:sz w:val="28"/>
+          <w:szCs w:val="28"/>
+          <w:lang w:val="fr-FR"/>
+        </w:rPr>
+        <w:t>technologie consiste</w:t>
+      </w:r>
+      <w:r>
+        <w:rPr>
+          <w:sz w:val="28"/>
+          <w:szCs w:val="28"/>
+          <w:lang w:val="fr-FR"/>
+        </w:rPr>
+        <w:t xml:space="preserve"> à développer l’application ave</w:t>
+      </w:r>
+      <w:r>
+        <w:rPr>
+          <w:sz w:val="28"/>
+          <w:szCs w:val="28"/>
+          <w:lang w:val="fr-FR"/>
+        </w:rPr>
+        <w:t xml:space="preserve">c la </w:t>
+      </w:r>
+      <w:r>
+        <w:rPr>
+          <w:sz w:val="28"/>
+          <w:szCs w:val="28"/>
+          <w:lang w:val="fr-FR"/>
+        </w:rPr>
+        <w:t xml:space="preserve">le langage JavaScript et la </w:t>
+      </w:r>
+      <w:r>
+        <w:rPr>
+          <w:sz w:val="28"/>
+          <w:szCs w:val="28"/>
+          <w:lang w:val="fr-FR"/>
+        </w:rPr>
+        <w:t xml:space="preserve">technologie </w:t>
+      </w:r>
+      <w:r>
+        <w:rPr>
+          <w:sz w:val="28"/>
+          <w:szCs w:val="28"/>
+          <w:lang w:val="fr-FR"/>
+        </w:rPr>
+        <w:t>ReactNative.</w:t>
+      </w:r>
+      <w:r>
+        <w:rPr>
+          <w:sz w:val="28"/>
+          <w:szCs w:val="28"/>
+          <w:lang w:val="fr-FR"/>
+        </w:rPr>
+        <w:t xml:space="preserve"> </w:t>
+      </w:r>
+    </w:p>
+    <w:p>
+      <w:pPr>
+        <w:rPr>
+          <w:sz w:val="28"/>
+          <w:szCs w:val="28"/>
+          <w:lang w:val="fr-FR"/>
+        </w:rPr>
+      </w:pPr>
+    </w:p>
+    <w:p>
+      <w:pPr>
+        <w:rPr>
+          <w:sz w:val="28"/>
+          <w:szCs w:val="28"/>
+          <w:lang w:val="fr-FR"/>
+        </w:rPr>
+      </w:pPr>
+    </w:p>
+    <w:p>
+      <w:pPr>
+        <w:rPr>
+          <w:sz w:val="28"/>
+          <w:szCs w:val="28"/>
+          <w:lang w:val="fr-FR"/>
+        </w:rPr>
+      </w:pPr>
+      <w:r>
+        <w:rPr>
+          <w:sz w:val="28"/>
+          <w:szCs w:val="28"/>
+          <w:lang w:val="fr-FR"/>
+        </w:rPr>
         <w:lastRenderedPageBreak/>
-        <w:t xml:space="preserve">-la 3ème </w:t>
-      </w:r>
-      <w:r>
-        <w:rPr>
-          <w:sz w:val="28"/>
-          <w:szCs w:val="28"/>
-          <w:lang w:val="fr-FR"/>
-        </w:rPr>
-        <w:t>technologie consiste</w:t>
-      </w:r>
-      <w:r>
-        <w:rPr>
-          <w:sz w:val="28"/>
-          <w:szCs w:val="28"/>
-          <w:lang w:val="fr-FR"/>
-        </w:rPr>
-        <w:t xml:space="preserve"> à développer l’application ave</w:t>
-      </w:r>
-      <w:r>
-        <w:rPr>
-          <w:sz w:val="28"/>
-          <w:szCs w:val="28"/>
-          <w:lang w:val="fr-FR"/>
-        </w:rPr>
-        <w:t xml:space="preserve">c la </w:t>
-      </w:r>
-      <w:r>
-        <w:rPr>
-          <w:sz w:val="28"/>
-          <w:szCs w:val="28"/>
-          <w:lang w:val="fr-FR"/>
-        </w:rPr>
-        <w:t xml:space="preserve">le langage JavaScript et la </w:t>
-      </w:r>
-      <w:r>
-        <w:rPr>
-          <w:sz w:val="28"/>
-          <w:szCs w:val="28"/>
-          <w:lang w:val="fr-FR"/>
-        </w:rPr>
-        <w:t xml:space="preserve">technologie </w:t>
-      </w:r>
-      <w:r>
-        <w:rPr>
-          <w:sz w:val="28"/>
-          <w:szCs w:val="28"/>
-          <w:lang w:val="fr-FR"/>
-        </w:rPr>
-        <w:t>ReactNative.</w:t>
-      </w:r>
-      <w:r>
-        <w:rPr>
-          <w:sz w:val="28"/>
-          <w:szCs w:val="28"/>
-          <w:lang w:val="fr-FR"/>
-        </w:rPr>
-        <w:t xml:space="preserve"> </w:t>
-      </w:r>
-    </w:p>
-    <w:p>
-      <w:pPr>
-        <w:rPr>
-          <w:sz w:val="28"/>
-          <w:szCs w:val="28"/>
-          <w:lang w:val="fr-FR"/>
-        </w:rPr>
-      </w:pPr>
-    </w:p>
-    <w:p>
-      <w:pPr>
-        <w:rPr>
-          <w:sz w:val="28"/>
-          <w:szCs w:val="28"/>
-          <w:lang w:val="fr-FR"/>
-        </w:rPr>
-      </w:pPr>
-    </w:p>
-    <w:p>
-      <w:pPr>
-        <w:rPr>
-          <w:sz w:val="28"/>
-          <w:szCs w:val="28"/>
-          <w:lang w:val="fr-FR"/>
-        </w:rPr>
-      </w:pPr>
-      <w:r>
-        <w:rPr>
-          <w:sz w:val="28"/>
-          <w:szCs w:val="28"/>
-          <w:lang w:val="fr-FR"/>
-        </w:rPr>
         <w:t xml:space="preserve">Ce rapport se </w:t>
       </w:r>
       <w:r>
@@ -11491,6 +11431,7 @@
           <w:lang w:val="fr-FR"/>
         </w:rPr>
       </w:pPr>
+      <w:bookmarkStart w:id="0" w:name="_GoBack"/>
       <w:r>
         <w:rPr>
           <w:noProof/>
@@ -11569,6 +11510,7 @@
           </wp:anchor>
         </w:drawing>
       </w:r>
+      <w:bookmarkEnd w:id="0"/>
     </w:p>
     <w:p>
       <w:pPr>
@@ -12444,20 +12386,8 @@
                           <w:szCs w:val="28"/>
                           <w:lang w:val="fr-FR"/>
                         </w:rPr>
-                        <w:t xml:space="preserve">Package </w:t>
+                        <w:t>Package MyApplication</w:t>
                       </w:r>
-                      <w:proofErr w:type="spellStart"/>
-                      <w:r>
-                        <w:rPr>
-                          <w:b/>
-                          <w:bCs/>
-                          <w:sz w:val="28"/>
-                          <w:szCs w:val="28"/>
-                          <w:lang w:val="fr-FR"/>
-                        </w:rPr>
-                        <w:t>MyApplication</w:t>
-                      </w:r>
-                      <w:proofErr w:type="spellEnd"/>
                     </w:p>
                     <w:p>
                       <w:pPr>
@@ -12474,18 +12404,8 @@
                           <w:szCs w:val="28"/>
                           <w:lang w:val="fr-FR"/>
                         </w:rPr>
-                        <w:t>-</w:t>
+                        <w:t>-MainActivity</w:t>
                       </w:r>
-                      <w:proofErr w:type="spellStart"/>
-                      <w:r>
-                        <w:rPr>
-                          <w:sz w:val="28"/>
-                          <w:szCs w:val="28"/>
-                          <w:lang w:val="fr-FR"/>
-                        </w:rPr>
-                        <w:t>MainActivity</w:t>
-                      </w:r>
-                      <w:proofErr w:type="spellEnd"/>
                     </w:p>
                     <w:p>
                       <w:pPr>
@@ -12715,16 +12635,8 @@
                         <w:rPr>
                           <w:lang w:val="fr-FR"/>
                         </w:rPr>
-                        <w:t>-</w:t>
+                        <w:t>-DatabaseHelper</w:t>
                       </w:r>
-                      <w:proofErr w:type="spellStart"/>
-                      <w:r>
-                        <w:rPr>
-                          <w:lang w:val="fr-FR"/>
-                        </w:rPr>
-                        <w:t>DatabaseHelper</w:t>
-                      </w:r>
-                      <w:proofErr w:type="spellEnd"/>
                     </w:p>
                     <w:p>
                       <w:pPr>
@@ -12930,21 +12842,7 @@
                         <w:rPr>
                           <w:lang w:val="fr-FR"/>
                         </w:rPr>
-                        <w:t>-</w:t>
-                      </w:r>
-                      <w:proofErr w:type="spellStart"/>
-                      <w:r>
-                        <w:rPr>
-                          <w:lang w:val="fr-FR"/>
-                        </w:rPr>
-                        <w:t>ConnexionFragment</w:t>
-                      </w:r>
-                      <w:proofErr w:type="spellEnd"/>
-                      <w:r>
-                        <w:rPr>
-                          <w:lang w:val="fr-FR"/>
-                        </w:rPr>
-                        <w:t> </w:t>
+                        <w:t>-ConnexionFragment </w:t>
                       </w:r>
                     </w:p>
                     <w:p>
@@ -12958,21 +12856,7 @@
                         <w:rPr>
                           <w:lang w:val="fr-FR"/>
                         </w:rPr>
-                        <w:t>-</w:t>
-                      </w:r>
-                      <w:proofErr w:type="spellStart"/>
-                      <w:r>
-                        <w:rPr>
-                          <w:lang w:val="fr-FR"/>
-                        </w:rPr>
-                        <w:t>ConnexionViewModel</w:t>
-                      </w:r>
-                      <w:proofErr w:type="spellEnd"/>
-                      <w:r>
-                        <w:rPr>
-                          <w:lang w:val="fr-FR"/>
-                        </w:rPr>
-                        <w:t> </w:t>
+                        <w:t>-ConnexionViewModel </w:t>
                       </w:r>
                     </w:p>
                     <w:p/>
@@ -17107,7 +16991,6 @@
   <w:style w:type="character" w:default="1" w:styleId="Policepardfaut">
     <w:name w:val="Default Paragraph Font"/>
     <w:uiPriority w:val="1"/>
-    <w:semiHidden/>
     <w:unhideWhenUsed/>
   </w:style>
   <w:style w:type="table" w:default="1" w:styleId="TableauNormal">
@@ -17823,7 +17706,7 @@
 </file>
 
 <file path=customXml/itemProps1.xml><?xml version="1.0" encoding="utf-8"?>
-<ds:datastoreItem xmlns:ds="http://schemas.openxmlformats.org/officeDocument/2006/customXml" ds:itemID="{3D951B0E-CEA7-4446-8D98-4140CE27F888}">
+<ds:datastoreItem xmlns:ds="http://schemas.openxmlformats.org/officeDocument/2006/customXml" ds:itemID="{EDA5A09E-4504-47EC-9ED6-CC15E5C11E80}">
   <ds:schemaRefs>
     <ds:schemaRef ds:uri="http://schemas.openxmlformats.org/officeDocument/2006/bibliography"/>
   </ds:schemaRefs>

</xml_diff>

<commit_message>
-Updating the internship report  version PDF
</commit_message>
<xml_diff>
--- a/rapport_PFE1.docx
+++ b/rapport_PFE1.docx
@@ -4932,15 +4932,12 @@
       <w:r>
         <w:rPr>
           <w:noProof/>
-          <w:sz w:val="36"/>
-          <w:szCs w:val="36"/>
-          <w:u w:val="single"/>
         </w:rPr>
         <w:drawing>
-          <wp:inline distT="0" distB="0" distL="0" distR="0" wp14:anchorId="30686713" wp14:editId="30470803">
-            <wp:extent cx="5943600" cy="4966164"/>
-            <wp:effectExtent l="0" t="0" r="0" b="6350"/>
-            <wp:docPr id="5" name="Image 5" descr="C:\Users\salim\Pictures\Screenshots\Screenshot (1573).png"/>
+          <wp:inline distT="0" distB="0" distL="0" distR="0" wp14:anchorId="48A0706B" wp14:editId="7DD21BB7">
+            <wp:extent cx="5943600" cy="4800600"/>
+            <wp:effectExtent l="0" t="0" r="0" b="0"/>
+            <wp:docPr id="41" name="Image 41"/>
             <wp:cNvGraphicFramePr>
               <a:graphicFrameLocks xmlns:a="http://schemas.openxmlformats.org/drawingml/2006/main" noChangeAspect="1"/>
             </wp:cNvGraphicFramePr>
@@ -4948,36 +4945,23 @@
               <a:graphicData uri="http://schemas.openxmlformats.org/drawingml/2006/picture">
                 <pic:pic xmlns:pic="http://schemas.openxmlformats.org/drawingml/2006/picture">
                   <pic:nvPicPr>
-                    <pic:cNvPr id="0" name="Picture 2" descr="C:\Users\salim\Pictures\Screenshots\Screenshot (1573).png"/>
-                    <pic:cNvPicPr>
-                      <a:picLocks noChangeAspect="1" noChangeArrowheads="1"/>
-                    </pic:cNvPicPr>
+                    <pic:cNvPr id="1" name=""/>
+                    <pic:cNvPicPr/>
                   </pic:nvPicPr>
                   <pic:blipFill>
-                    <a:blip r:embed="rId9">
-                      <a:extLst>
-                        <a:ext uri="{28A0092B-C50C-407E-A947-70E740481C1C}">
-                          <a14:useLocalDpi xmlns:a14="http://schemas.microsoft.com/office/drawing/2010/main" val="0"/>
-                        </a:ext>
-                      </a:extLst>
-                    </a:blip>
-                    <a:srcRect/>
+                    <a:blip r:embed="rId9"/>
                     <a:stretch>
                       <a:fillRect/>
                     </a:stretch>
                   </pic:blipFill>
-                  <pic:spPr bwMode="auto">
+                  <pic:spPr>
                     <a:xfrm>
                       <a:off x="0" y="0"/>
-                      <a:ext cx="5943600" cy="4966164"/>
+                      <a:ext cx="5943600" cy="4800600"/>
                     </a:xfrm>
                     <a:prstGeom prst="rect">
                       <a:avLst/>
                     </a:prstGeom>
-                    <a:noFill/>
-                    <a:ln>
-                      <a:noFill/>
-                    </a:ln>
                   </pic:spPr>
                 </pic:pic>
               </a:graphicData>
@@ -5029,64 +5013,19 @@
       <w:pPr>
         <w:ind w:left="360"/>
         <w:rPr>
-          <w:sz w:val="36"/>
-          <w:szCs w:val="36"/>
-          <w:u w:val="single"/>
-          <w:lang w:val="fr-FR"/>
-        </w:rPr>
-      </w:pPr>
-    </w:p>
-    <w:p>
-      <w:pPr>
-        <w:ind w:left="360"/>
-        <w:rPr>
-          <w:sz w:val="36"/>
-          <w:szCs w:val="36"/>
-          <w:u w:val="single"/>
-          <w:lang w:val="fr-FR"/>
-        </w:rPr>
-      </w:pPr>
-    </w:p>
-    <w:p>
-      <w:pPr>
-        <w:ind w:left="360"/>
-        <w:rPr>
-          <w:sz w:val="36"/>
-          <w:szCs w:val="36"/>
-          <w:u w:val="single"/>
-          <w:lang w:val="fr-FR"/>
-        </w:rPr>
-      </w:pPr>
-    </w:p>
-    <w:p>
-      <w:pPr>
-        <w:ind w:left="360"/>
-        <w:rPr>
-          <w:sz w:val="36"/>
-          <w:szCs w:val="36"/>
-          <w:u w:val="single"/>
-          <w:lang w:val="fr-FR"/>
-        </w:rPr>
-      </w:pPr>
-    </w:p>
-    <w:p>
-      <w:pPr>
-        <w:ind w:left="360"/>
-        <w:rPr>
-          <w:rFonts w:asciiTheme="majorBidi" w:hAnsiTheme="majorBidi" w:cstheme="majorBidi"/>
-          <w:sz w:val="24"/>
-          <w:szCs w:val="24"/>
-          <w:lang w:val="fr-FR"/>
-        </w:rPr>
-      </w:pPr>
-      <w:r>
-        <w:rPr>
-          <w:rFonts w:asciiTheme="majorBidi" w:hAnsiTheme="majorBidi" w:cstheme="majorBidi"/>
-          <w:sz w:val="24"/>
-          <w:szCs w:val="24"/>
-          <w:lang w:val="fr-FR"/>
-        </w:rPr>
-        <w:lastRenderedPageBreak/>
+          <w:rFonts w:asciiTheme="majorBidi" w:hAnsiTheme="majorBidi" w:cstheme="majorBidi"/>
+          <w:sz w:val="24"/>
+          <w:szCs w:val="24"/>
+          <w:lang w:val="fr-FR"/>
+        </w:rPr>
+      </w:pPr>
+      <w:r>
+        <w:rPr>
+          <w:rFonts w:asciiTheme="majorBidi" w:hAnsiTheme="majorBidi" w:cstheme="majorBidi"/>
+          <w:sz w:val="24"/>
+          <w:szCs w:val="24"/>
+          <w:lang w:val="fr-FR"/>
+        </w:rPr>
         <w:t>D’après ce diagramme il y a 4 activités a prendre en considération par notre application mobile :</w:t>
       </w:r>
     </w:p>
@@ -5190,6 +5129,7 @@
           <w:szCs w:val="34"/>
           <w:lang w:val="fr-FR"/>
         </w:rPr>
+        <w:lastRenderedPageBreak/>
         <w:t xml:space="preserve">2/Diagramme MCD globale : </w:t>
       </w:r>
     </w:p>
@@ -5382,7 +5322,6 @@
           <w:szCs w:val="34"/>
           <w:lang w:val="fr-FR"/>
         </w:rPr>
-        <w:lastRenderedPageBreak/>
         <w:t>3-Architecture d’une application Android  :</w:t>
       </w:r>
     </w:p>
@@ -5480,6 +5419,7 @@
           <w:szCs w:val="24"/>
           <w:lang w:val="fr-FR"/>
         </w:rPr>
+        <w:lastRenderedPageBreak/>
         <w:t xml:space="preserve">Faisons un peu de théorie. Une activité représente en gros ce que l'on voit à l'écran, pour la définir simplement, elle est généralement composée d'une classe, et d'un layout xml. </w:t>
       </w:r>
     </w:p>
@@ -5571,7 +5511,6 @@
           <w:sz w:val="28"/>
           <w:szCs w:val="28"/>
         </w:rPr>
-        <w:lastRenderedPageBreak/>
         <w:drawing>
           <wp:anchor distT="0" distB="0" distL="114300" distR="114300" simplePos="0" relativeHeight="251774976" behindDoc="1" locked="0" layoutInCell="1" allowOverlap="1" wp14:anchorId="05F46583" wp14:editId="0BE70FCF">
             <wp:simplePos x="0" y="0"/>
@@ -5779,7 +5718,6 @@
           <w:szCs w:val="34"/>
           <w:lang w:val="fr-FR"/>
         </w:rPr>
-        <w:lastRenderedPageBreak/>
         <w:t>3.2-Le</w:t>
       </w:r>
       <w:r>
@@ -5907,6 +5845,7 @@
         <w:rPr>
           <w:noProof/>
         </w:rPr>
+        <w:lastRenderedPageBreak/>
         <w:drawing>
           <wp:inline distT="0" distB="0" distL="0" distR="0" wp14:anchorId="3A563B09" wp14:editId="1923A303">
             <wp:extent cx="5387340" cy="4033097"/>
@@ -9180,8 +9119,6 @@
           <w:lang w:val="fr-FR"/>
         </w:rPr>
       </w:pPr>
-      <w:bookmarkStart w:id="0" w:name="_GoBack"/>
-      <w:bookmarkEnd w:id="0"/>
     </w:p>
     <w:p>
       <w:pPr>
@@ -9444,18 +9381,13 @@
       </w:pPr>
       <w:r>
         <w:rPr>
-          <w:rFonts w:ascii="Arial" w:hAnsi="Arial" w:cs="Arial"/>
           <w:noProof/>
-          <w:color w:val="222222"/>
-          <w:sz w:val="32"/>
-          <w:szCs w:val="32"/>
-          <w:shd w:val="clear" w:color="auto" w:fill="FFFFFF"/>
         </w:rPr>
         <w:drawing>
-          <wp:inline distT="0" distB="0" distL="0" distR="0" wp14:anchorId="6DCD5D11" wp14:editId="7A785407">
-            <wp:extent cx="5331093" cy="3087138"/>
-            <wp:effectExtent l="0" t="0" r="3175" b="0"/>
-            <wp:docPr id="26" name="Image 3"/>
+          <wp:inline distT="0" distB="0" distL="0" distR="0" wp14:anchorId="17FD73BC" wp14:editId="736159C5">
+            <wp:extent cx="5943600" cy="3380740"/>
+            <wp:effectExtent l="0" t="0" r="0" b="0"/>
+            <wp:docPr id="9" name="Image 9"/>
             <wp:cNvGraphicFramePr>
               <a:graphicFrameLocks xmlns:a="http://schemas.openxmlformats.org/drawingml/2006/main" noChangeAspect="1"/>
             </wp:cNvGraphicFramePr>
@@ -9463,19 +9395,11 @@
               <a:graphicData uri="http://schemas.openxmlformats.org/drawingml/2006/picture">
                 <pic:pic xmlns:pic="http://schemas.openxmlformats.org/drawingml/2006/picture">
                   <pic:nvPicPr>
-                    <pic:cNvPr id="4" name="Image 3"/>
-                    <pic:cNvPicPr>
-                      <a:picLocks noChangeAspect="1"/>
-                    </pic:cNvPicPr>
+                    <pic:cNvPr id="1" name=""/>
+                    <pic:cNvPicPr/>
                   </pic:nvPicPr>
                   <pic:blipFill>
-                    <a:blip r:embed="rId22">
-                      <a:extLst>
-                        <a:ext uri="{28A0092B-C50C-407E-A947-70E740481C1C}">
-                          <a14:useLocalDpi xmlns:a14="http://schemas.microsoft.com/office/drawing/2010/main" val="0"/>
-                        </a:ext>
-                      </a:extLst>
-                    </a:blip>
+                    <a:blip r:embed="rId22"/>
                     <a:stretch>
                       <a:fillRect/>
                     </a:stretch>
@@ -9483,7 +9407,7 @@
                   <pic:spPr>
                     <a:xfrm>
                       <a:off x="0" y="0"/>
-                      <a:ext cx="5331093" cy="3087138"/>
+                      <a:ext cx="5943600" cy="3380740"/>
                     </a:xfrm>
                     <a:prstGeom prst="rect">
                       <a:avLst/>
@@ -15840,26 +15764,26 @@
           <w:noProof/>
         </w:rPr>
         <w:drawing>
-          <wp:anchor distT="0" distB="0" distL="114300" distR="114300" simplePos="0" relativeHeight="251762688" behindDoc="1" locked="0" layoutInCell="1" allowOverlap="1" wp14:anchorId="0EE3C3DD" wp14:editId="52DDC190">
+          <wp:anchor distT="0" distB="0" distL="114300" distR="114300" simplePos="0" relativeHeight="251776000" behindDoc="1" locked="0" layoutInCell="1" allowOverlap="1" wp14:anchorId="65E3E09E" wp14:editId="722CFD0A">
             <wp:simplePos x="0" y="0"/>
             <wp:positionH relativeFrom="margin">
               <wp:align>right</wp:align>
             </wp:positionH>
             <wp:positionV relativeFrom="paragraph">
-              <wp:posOffset>257810</wp:posOffset>
+              <wp:posOffset>386715</wp:posOffset>
             </wp:positionV>
-            <wp:extent cx="5943600" cy="3491230"/>
-            <wp:effectExtent l="0" t="0" r="0" b="0"/>
+            <wp:extent cx="5943600" cy="2887345"/>
+            <wp:effectExtent l="0" t="0" r="0" b="8255"/>
             <wp:wrapTight wrapText="bothSides">
               <wp:wrapPolygon edited="0">
                 <wp:start x="0" y="0"/>
-                <wp:lineTo x="0" y="21451"/>
-                <wp:lineTo x="21531" y="21451"/>
+                <wp:lineTo x="0" y="21519"/>
+                <wp:lineTo x="21531" y="21519"/>
                 <wp:lineTo x="21531" y="0"/>
                 <wp:lineTo x="0" y="0"/>
               </wp:wrapPolygon>
             </wp:wrapTight>
-            <wp:docPr id="21" name="Image 21"/>
+            <wp:docPr id="40" name="Image 40"/>
             <wp:cNvGraphicFramePr>
               <a:graphicFrameLocks xmlns:a="http://schemas.openxmlformats.org/drawingml/2006/main" noChangeAspect="1"/>
             </wp:cNvGraphicFramePr>
@@ -15885,7 +15809,7 @@
                   <pic:spPr>
                     <a:xfrm>
                       <a:off x="0" y="0"/>
-                      <a:ext cx="5943600" cy="3491230"/>
+                      <a:ext cx="5943600" cy="2887345"/>
                     </a:xfrm>
                     <a:prstGeom prst="rect">
                       <a:avLst/>
@@ -16053,6 +15977,7 @@
           <w:szCs w:val="34"/>
           <w:lang w:val="fr-FR"/>
         </w:rPr>
+        <w:lastRenderedPageBreak/>
         <w:t>Design</w:t>
       </w:r>
     </w:p>
@@ -16484,7 +16409,6 @@
           <w:szCs w:val="34"/>
           <w:lang w:val="fr-FR"/>
         </w:rPr>
-        <w:lastRenderedPageBreak/>
         <w:t>Conception d’architecture :</w:t>
       </w:r>
     </w:p>
@@ -16507,6 +16431,7 @@
           <w:u w:val="single"/>
           <w:lang w:val="fr-FR"/>
         </w:rPr>
+        <w:lastRenderedPageBreak/>
         <w:t>-Protocol tcp/ip :</w:t>
       </w:r>
       <w:r>
@@ -17195,7 +17120,6 @@
           <w:u w:val="single"/>
           <w:lang w:val="fr-FR"/>
         </w:rPr>
-        <w:lastRenderedPageBreak/>
         <w:t>-</w:t>
       </w:r>
       <w:r>
@@ -17263,7 +17187,20 @@
           <w:shd w:val="clear" w:color="auto" w:fill="FFFFFF"/>
           <w:lang w:val="fr-FR"/>
         </w:rPr>
-        <w:t>. On l'appelle aussi souvent un point d'aboutissement dans un canal de communication bidirectionnel. Ces sockets sont réalisés et mobilisés en même temps qu'un ensemble de requêtes de programmation identifiées comme appels de fonction, qui est techniquement appelé interface de programmation d'application (API). Une socket est capable de simplifier le fonctionnement d'un programme car les programmeurs n'ont plus qu'à se soucier de manipuler les fonctions de la socket, ce qui leur permet de compter sur le système d'exploitation pour transporter correctement les messages sur le réseau.</w:t>
+        <w:t xml:space="preserve">. On l'appelle aussi souvent un point </w:t>
+      </w:r>
+      <w:r>
+        <w:rPr>
+          <w:rFonts w:asciiTheme="majorBidi" w:hAnsiTheme="majorBidi" w:cstheme="majorBidi"/>
+          <w:color w:val="212529"/>
+          <w:spacing w:val="-4"/>
+          <w:sz w:val="24"/>
+          <w:szCs w:val="24"/>
+          <w:shd w:val="clear" w:color="auto" w:fill="FFFFFF"/>
+          <w:lang w:val="fr-FR"/>
+        </w:rPr>
+        <w:lastRenderedPageBreak/>
+        <w:t>d'aboutissement dans un canal de communication bidirectionnel. Ces sockets sont réalisés et mobilisés en même temps qu'un ensemble de requêtes de programmation identifiées comme appels de fonction, qui est techniquement appelé interface de programmation d'application (API). Une socket est capable de simplifier le fonctionnement d'un programme car les programmeurs n'ont plus qu'à se soucier de manipuler les fonctions de la socket, ce qui leur permet de compter sur le système d'exploitation pour transporter correctement les messages sur le réseau.</w:t>
       </w:r>
     </w:p>
     <w:p>
@@ -17699,6 +17636,28 @@
           <w:rFonts w:asciiTheme="majorBidi" w:hAnsiTheme="majorBidi" w:cstheme="majorBidi"/>
           <w:sz w:val="24"/>
           <w:szCs w:val="24"/>
+          <w:u w:val="single"/>
+          <w:lang w:val="fr-FR"/>
+        </w:rPr>
+      </w:pPr>
+    </w:p>
+    <w:p>
+      <w:pPr>
+        <w:ind w:firstLine="720"/>
+        <w:rPr>
+          <w:sz w:val="26"/>
+          <w:szCs w:val="26"/>
+          <w:u w:val="single"/>
+          <w:lang w:val="fr-FR"/>
+        </w:rPr>
+      </w:pPr>
+    </w:p>
+    <w:p>
+      <w:pPr>
+        <w:ind w:firstLine="720"/>
+        <w:rPr>
+          <w:sz w:val="26"/>
+          <w:szCs w:val="26"/>
           <w:u w:val="single"/>
           <w:lang w:val="fr-FR"/>
         </w:rPr>
@@ -20293,6 +20252,8 @@
                                 <w:lang w:val="fr-FR"/>
                               </w:rPr>
                             </w:pPr>
+                            <w:bookmarkStart w:id="0" w:name="_GoBack"/>
+                            <w:bookmarkEnd w:id="0"/>
                           </w:p>
                           <w:p>
                             <w:pPr>
@@ -20409,6 +20370,8 @@
                           <w:lang w:val="fr-FR"/>
                         </w:rPr>
                       </w:pPr>
+                      <w:bookmarkStart w:id="1" w:name="_GoBack"/>
+                      <w:bookmarkEnd w:id="1"/>
                     </w:p>
                     <w:p>
                       <w:pPr>
@@ -27575,7 +27538,7 @@
 </file>
 
 <file path=customXml/itemProps1.xml><?xml version="1.0" encoding="utf-8"?>
-<ds:datastoreItem xmlns:ds="http://schemas.openxmlformats.org/officeDocument/2006/customXml" ds:itemID="{587EBB11-A303-4CCD-844E-FAC28851959E}">
+<ds:datastoreItem xmlns:ds="http://schemas.openxmlformats.org/officeDocument/2006/customXml" ds:itemID="{B9DB210D-525A-41F3-84D4-33E132A5F9A0}">
   <ds:schemaRefs>
     <ds:schemaRef ds:uri="http://schemas.openxmlformats.org/officeDocument/2006/bibliography"/>
   </ds:schemaRefs>

</xml_diff>

<commit_message>
- Updating the intership report in version word ,PDF and PPT
</commit_message>
<xml_diff>
--- a/rapport_PFE1.docx
+++ b/rapport_PFE1.docx
@@ -3889,6 +3889,7 @@
           <w:tab w:val="right" w:leader="dot" w:pos="9350"/>
         </w:tabs>
         <w:rPr>
+          <w:rFonts w:eastAsiaTheme="minorEastAsia"/>
           <w:noProof/>
         </w:rPr>
       </w:pPr>
@@ -3928,16 +3929,7 @@
         </w:rPr>
         <w:fldChar w:fldCharType="separate"/>
       </w:r>
-      <w:hyperlink w:anchor="_Toc83887091" w:history="1">
-        <w:r>
-          <w:rPr>
-            <w:rStyle w:val="Lienhypertexte"/>
-            <w:rFonts w:asciiTheme="majorBidi" w:hAnsiTheme="majorBidi" w:cstheme="majorBidi"/>
-            <w:noProof/>
-            <w:lang w:val="fr-FR"/>
-          </w:rPr>
-          <w:t>Figure</w:t>
-        </w:r>
+      <w:hyperlink w:anchor="_Toc84499270" w:history="1">
         <w:r>
           <w:rPr>
             <w:rStyle w:val="Lienhypertexte"/>
@@ -3947,16 +3939,7 @@
             <w:noProof/>
             <w:lang w:val="fr-FR"/>
           </w:rPr>
-          <w:t xml:space="preserve"> </w:t>
-        </w:r>
-        <w:r>
-          <w:rPr>
-            <w:rStyle w:val="Lienhypertexte"/>
-            <w:rFonts w:asciiTheme="majorBidi" w:hAnsiTheme="majorBidi" w:cstheme="majorBidi"/>
-            <w:noProof/>
-            <w:lang w:val="fr-FR"/>
-          </w:rPr>
-          <w:t>1</w:t>
+          <w:t>Figure 1</w:t>
         </w:r>
         <w:r>
           <w:rPr>
@@ -3986,7 +3969,7 @@
             <w:noProof/>
             <w:webHidden/>
           </w:rPr>
-          <w:instrText xml:space="preserve"> PAGEREF _Toc83887091 \h </w:instrText>
+          <w:instrText xml:space="preserve"> PAGEREF _Toc84499270 \h </w:instrText>
         </w:r>
         <w:r>
           <w:rPr>
@@ -4024,24 +4007,18 @@
           <w:tab w:val="right" w:leader="dot" w:pos="9350"/>
         </w:tabs>
         <w:rPr>
+          <w:rFonts w:eastAsiaTheme="minorEastAsia"/>
           <w:noProof/>
         </w:rPr>
       </w:pPr>
-      <w:hyperlink w:anchor="_Toc83887092" w:history="1">
-        <w:r>
-          <w:rPr>
-            <w:rStyle w:val="Lienhypertexte"/>
-            <w:noProof/>
-          </w:rPr>
-          <w:t>Figure 2</w:t>
-        </w:r>
+      <w:hyperlink w:anchor="_Toc84499271" w:history="1">
         <w:r>
           <w:rPr>
             <w:rStyle w:val="Lienhypertexte"/>
             <w:noProof/>
             <w:lang w:val="fr-FR"/>
           </w:rPr>
-          <w:t>: Diagramme MCD globale</w:t>
+          <w:t>Figure 2: Diagramme MCD globale</w:t>
         </w:r>
         <w:r>
           <w:rPr>
@@ -4062,7 +4039,7 @@
             <w:noProof/>
             <w:webHidden/>
           </w:rPr>
-          <w:instrText xml:space="preserve"> PAGEREF _Toc83887092 \h </w:instrText>
+          <w:instrText xml:space="preserve"> PAGEREF _Toc84499271 \h </w:instrText>
         </w:r>
         <w:r>
           <w:rPr>
@@ -4100,10 +4077,11 @@
           <w:tab w:val="right" w:leader="dot" w:pos="9350"/>
         </w:tabs>
         <w:rPr>
+          <w:rFonts w:eastAsiaTheme="minorEastAsia"/>
           <w:noProof/>
         </w:rPr>
       </w:pPr>
-      <w:hyperlink w:anchor="_Toc83887093" w:history="1">
+      <w:hyperlink w:anchor="_Toc84499272" w:history="1">
         <w:r>
           <w:rPr>
             <w:rStyle w:val="Lienhypertexte"/>
@@ -4131,7 +4109,7 @@
             <w:noProof/>
             <w:webHidden/>
           </w:rPr>
-          <w:instrText xml:space="preserve"> PAGEREF _Toc83887093 \h </w:instrText>
+          <w:instrText xml:space="preserve"> PAGEREF _Toc84499272 \h </w:instrText>
         </w:r>
         <w:r>
           <w:rPr>
@@ -4169,10 +4147,11 @@
           <w:tab w:val="right" w:leader="dot" w:pos="9350"/>
         </w:tabs>
         <w:rPr>
+          <w:rFonts w:eastAsiaTheme="minorEastAsia"/>
           <w:noProof/>
         </w:rPr>
       </w:pPr>
-      <w:hyperlink w:anchor="_Toc83887094" w:history="1">
+      <w:hyperlink w:anchor="_Toc84499273" w:history="1">
         <w:r>
           <w:rPr>
             <w:rStyle w:val="Lienhypertexte"/>
@@ -4200,7 +4179,7 @@
             <w:noProof/>
             <w:webHidden/>
           </w:rPr>
-          <w:instrText xml:space="preserve"> PAGEREF _Toc83887094 \h </w:instrText>
+          <w:instrText xml:space="preserve"> PAGEREF _Toc84499273 \h </w:instrText>
         </w:r>
         <w:r>
           <w:rPr>
@@ -4238,24 +4217,18 @@
           <w:tab w:val="right" w:leader="dot" w:pos="9350"/>
         </w:tabs>
         <w:rPr>
+          <w:rFonts w:eastAsiaTheme="minorEastAsia"/>
           <w:noProof/>
         </w:rPr>
       </w:pPr>
-      <w:hyperlink w:anchor="_Toc83887095" w:history="1">
-        <w:r>
-          <w:rPr>
-            <w:rStyle w:val="Lienhypertexte"/>
-            <w:noProof/>
-          </w:rPr>
-          <w:t>Figure 5</w:t>
-        </w:r>
+      <w:hyperlink w:anchor="_Toc84499274" w:history="1">
         <w:r>
           <w:rPr>
             <w:rStyle w:val="Lienhypertexte"/>
             <w:noProof/>
             <w:lang w:val="fr-FR"/>
           </w:rPr>
-          <w:t>: Modèle en spirale</w:t>
+          <w:t>Figure 5: Modèle en spirale</w:t>
         </w:r>
         <w:r>
           <w:rPr>
@@ -4276,7 +4249,7 @@
             <w:noProof/>
             <w:webHidden/>
           </w:rPr>
-          <w:instrText xml:space="preserve"> PAGEREF _Toc83887095 \h </w:instrText>
+          <w:instrText xml:space="preserve"> PAGEREF _Toc84499274 \h </w:instrText>
         </w:r>
         <w:r>
           <w:rPr>
@@ -4314,10 +4287,11 @@
           <w:tab w:val="right" w:leader="dot" w:pos="9350"/>
         </w:tabs>
         <w:rPr>
+          <w:rFonts w:eastAsiaTheme="minorEastAsia"/>
           <w:noProof/>
         </w:rPr>
       </w:pPr>
-      <w:hyperlink w:anchor="_Toc83887096" w:history="1">
+      <w:hyperlink w:anchor="_Toc84499275" w:history="1">
         <w:r>
           <w:rPr>
             <w:rStyle w:val="Lienhypertexte"/>
@@ -4345,7 +4319,7 @@
             <w:noProof/>
             <w:webHidden/>
           </w:rPr>
-          <w:instrText xml:space="preserve"> PAGEREF _Toc83887096 \h </w:instrText>
+          <w:instrText xml:space="preserve"> PAGEREF _Toc84499275 \h </w:instrText>
         </w:r>
         <w:r>
           <w:rPr>
@@ -4383,10 +4357,11 @@
           <w:tab w:val="right" w:leader="dot" w:pos="9350"/>
         </w:tabs>
         <w:rPr>
+          <w:rFonts w:eastAsiaTheme="minorEastAsia"/>
           <w:noProof/>
         </w:rPr>
       </w:pPr>
-      <w:hyperlink w:anchor="_Toc83887097" w:history="1">
+      <w:hyperlink w:anchor="_Toc84499276" w:history="1">
         <w:r>
           <w:rPr>
             <w:rStyle w:val="Lienhypertexte"/>
@@ -4414,7 +4389,7 @@
             <w:noProof/>
             <w:webHidden/>
           </w:rPr>
-          <w:instrText xml:space="preserve"> PAGEREF _Toc83887097 \h </w:instrText>
+          <w:instrText xml:space="preserve"> PAGEREF _Toc84499276 \h </w:instrText>
         </w:r>
         <w:r>
           <w:rPr>
@@ -4452,10 +4427,11 @@
           <w:tab w:val="right" w:leader="dot" w:pos="9350"/>
         </w:tabs>
         <w:rPr>
+          <w:rFonts w:eastAsiaTheme="minorEastAsia"/>
           <w:noProof/>
         </w:rPr>
       </w:pPr>
-      <w:hyperlink w:anchor="_Toc83887098" w:history="1">
+      <w:hyperlink w:anchor="_Toc84499277" w:history="1">
         <w:r>
           <w:rPr>
             <w:rStyle w:val="Lienhypertexte"/>
@@ -4483,7 +4459,7 @@
             <w:noProof/>
             <w:webHidden/>
           </w:rPr>
-          <w:instrText xml:space="preserve"> PAGEREF _Toc83887098 \h </w:instrText>
+          <w:instrText xml:space="preserve"> PAGEREF _Toc84499277 \h </w:instrText>
         </w:r>
         <w:r>
           <w:rPr>
@@ -4521,24 +4497,18 @@
           <w:tab w:val="right" w:leader="dot" w:pos="9350"/>
         </w:tabs>
         <w:rPr>
+          <w:rFonts w:eastAsiaTheme="minorEastAsia"/>
           <w:noProof/>
         </w:rPr>
       </w:pPr>
-      <w:hyperlink w:anchor="_Toc83887099" w:history="1">
-        <w:r>
-          <w:rPr>
-            <w:rStyle w:val="Lienhypertexte"/>
-            <w:noProof/>
-          </w:rPr>
-          <w:t>Figure 9</w:t>
-        </w:r>
+      <w:hyperlink w:anchor="_Toc84499278" w:history="1">
         <w:r>
           <w:rPr>
             <w:rStyle w:val="Lienhypertexte"/>
             <w:noProof/>
             <w:lang w:val="fr-FR"/>
           </w:rPr>
-          <w:t>: Activité Connexion</w:t>
+          <w:t>Figure 9: Activité Connexion</w:t>
         </w:r>
         <w:r>
           <w:rPr>
@@ -4559,7 +4529,7 @@
             <w:noProof/>
             <w:webHidden/>
           </w:rPr>
-          <w:instrText xml:space="preserve"> PAGEREF _Toc83887099 \h </w:instrText>
+          <w:instrText xml:space="preserve"> PAGEREF _Toc84499278 \h </w:instrText>
         </w:r>
         <w:r>
           <w:rPr>
@@ -4597,12 +4567,11 @@
           <w:tab w:val="right" w:leader="dot" w:pos="9350"/>
         </w:tabs>
         <w:rPr>
+          <w:rFonts w:eastAsiaTheme="minorEastAsia"/>
           <w:noProof/>
-          <w:sz w:val="28"/>
-          <w:szCs w:val="28"/>
-        </w:rPr>
-      </w:pPr>
-      <w:hyperlink w:anchor="_Toc83887100" w:history="1">
+        </w:rPr>
+      </w:pPr>
+      <w:hyperlink w:anchor="_Toc84499279" w:history="1">
         <w:r>
           <w:rPr>
             <w:rStyle w:val="Lienhypertexte"/>
@@ -4630,7 +4599,7 @@
             <w:noProof/>
             <w:webHidden/>
           </w:rPr>
-          <w:instrText xml:space="preserve"> PAGEREF _Toc83887100 \h </w:instrText>
+          <w:instrText xml:space="preserve"> PAGEREF _Toc84499279 \h </w:instrText>
         </w:r>
         <w:r>
           <w:rPr>
@@ -4668,24 +4637,18 @@
           <w:tab w:val="right" w:leader="dot" w:pos="9350"/>
         </w:tabs>
         <w:rPr>
+          <w:rFonts w:eastAsiaTheme="minorEastAsia"/>
           <w:noProof/>
         </w:rPr>
       </w:pPr>
-      <w:hyperlink w:anchor="_Toc83887101" w:history="1">
-        <w:r>
-          <w:rPr>
-            <w:rStyle w:val="Lienhypertexte"/>
-            <w:noProof/>
-          </w:rPr>
-          <w:t>Figure 11</w:t>
-        </w:r>
+      <w:hyperlink w:anchor="_Toc84499280" w:history="1">
         <w:r>
           <w:rPr>
             <w:rStyle w:val="Lienhypertexte"/>
             <w:noProof/>
             <w:lang w:val="fr-FR"/>
           </w:rPr>
-          <w:t>: Diagramme MPD</w:t>
+          <w:t>Figure 11: Diagramme MPD</w:t>
         </w:r>
         <w:r>
           <w:rPr>
@@ -4706,7 +4669,7 @@
             <w:noProof/>
             <w:webHidden/>
           </w:rPr>
-          <w:instrText xml:space="preserve"> PAGEREF _Toc83887101 \h </w:instrText>
+          <w:instrText xml:space="preserve"> PAGEREF _Toc84499280 \h </w:instrText>
         </w:r>
         <w:r>
           <w:rPr>
@@ -4744,10 +4707,11 @@
           <w:tab w:val="right" w:leader="dot" w:pos="9350"/>
         </w:tabs>
         <w:rPr>
+          <w:rFonts w:eastAsiaTheme="minorEastAsia"/>
           <w:noProof/>
         </w:rPr>
       </w:pPr>
-      <w:hyperlink w:anchor="_Toc83887102" w:history="1">
+      <w:hyperlink w:anchor="_Toc84499281" w:history="1">
         <w:r>
           <w:rPr>
             <w:rStyle w:val="Lienhypertexte"/>
@@ -4775,7 +4739,7 @@
             <w:noProof/>
             <w:webHidden/>
           </w:rPr>
-          <w:instrText xml:space="preserve"> PAGEREF _Toc83887102 \h </w:instrText>
+          <w:instrText xml:space="preserve"> PAGEREF _Toc84499281 \h </w:instrText>
         </w:r>
         <w:r>
           <w:rPr>
@@ -4813,17 +4777,18 @@
           <w:tab w:val="right" w:leader="dot" w:pos="9350"/>
         </w:tabs>
         <w:rPr>
+          <w:rFonts w:eastAsiaTheme="minorEastAsia"/>
           <w:noProof/>
         </w:rPr>
       </w:pPr>
-      <w:hyperlink w:anchor="_Toc83887103" w:history="1">
+      <w:hyperlink r:id="rId9" w:anchor="_Toc84499282" w:history="1">
         <w:r>
           <w:rPr>
             <w:rStyle w:val="Lienhypertexte"/>
             <w:noProof/>
             <w:lang w:val="fr-FR"/>
           </w:rPr>
-          <w:t>Figure 13: Message de confirmation de processus « sign_up » et « login »</w:t>
+          <w:t>Figure 13: Message de validation de processus "Sign up" et "Login"</w:t>
         </w:r>
         <w:r>
           <w:rPr>
@@ -4844,7 +4809,7 @@
             <w:noProof/>
             <w:webHidden/>
           </w:rPr>
-          <w:instrText xml:space="preserve"> PAGEREF _Toc83887103 \h </w:instrText>
+          <w:instrText xml:space="preserve"> PAGEREF _Toc84499282 \h </w:instrText>
         </w:r>
         <w:r>
           <w:rPr>
@@ -4882,17 +4847,18 @@
           <w:tab w:val="right" w:leader="dot" w:pos="9350"/>
         </w:tabs>
         <w:rPr>
+          <w:rFonts w:eastAsiaTheme="minorEastAsia"/>
           <w:noProof/>
         </w:rPr>
       </w:pPr>
-      <w:hyperlink w:anchor="_Toc83887104" w:history="1">
+      <w:hyperlink w:anchor="_Toc84499283" w:history="1">
         <w:r>
           <w:rPr>
             <w:rStyle w:val="Lienhypertexte"/>
             <w:noProof/>
             <w:lang w:val="fr-FR"/>
           </w:rPr>
-          <w:t>Figure 14: diagramme de cas d’utilisation de l’activité configuration</w:t>
+          <w:t>Figure 14: Message de confirmation de processus « sign_up » et « login »</w:t>
         </w:r>
         <w:r>
           <w:rPr>
@@ -4913,7 +4879,7 @@
             <w:noProof/>
             <w:webHidden/>
           </w:rPr>
-          <w:instrText xml:space="preserve"> PAGEREF _Toc83887104 \h </w:instrText>
+          <w:instrText xml:space="preserve"> PAGEREF _Toc84499283 \h </w:instrText>
         </w:r>
         <w:r>
           <w:rPr>
@@ -4951,17 +4917,18 @@
           <w:tab w:val="right" w:leader="dot" w:pos="9350"/>
         </w:tabs>
         <w:rPr>
+          <w:rFonts w:eastAsiaTheme="minorEastAsia"/>
           <w:noProof/>
         </w:rPr>
       </w:pPr>
-      <w:hyperlink w:anchor="_Toc83887105" w:history="1">
+      <w:hyperlink w:anchor="_Toc84499284" w:history="1">
         <w:r>
           <w:rPr>
             <w:rStyle w:val="Lienhypertexte"/>
             <w:noProof/>
             <w:lang w:val="fr-FR"/>
           </w:rPr>
-          <w:t>Figure 15: Design de l’activité Configuration</w:t>
+          <w:t>Figure 15: diagramme de cas d’utilisation de l’activité configuration</w:t>
         </w:r>
         <w:r>
           <w:rPr>
@@ -4982,7 +4949,7 @@
             <w:noProof/>
             <w:webHidden/>
           </w:rPr>
-          <w:instrText xml:space="preserve"> PAGEREF _Toc83887105 \h </w:instrText>
+          <w:instrText xml:space="preserve"> PAGEREF _Toc84499284 \h </w:instrText>
         </w:r>
         <w:r>
           <w:rPr>
@@ -5020,17 +4987,18 @@
           <w:tab w:val="right" w:leader="dot" w:pos="9350"/>
         </w:tabs>
         <w:rPr>
+          <w:rFonts w:eastAsiaTheme="minorEastAsia"/>
           <w:noProof/>
         </w:rPr>
       </w:pPr>
-      <w:hyperlink w:anchor="_Toc83887106" w:history="1">
+      <w:hyperlink w:anchor="_Toc84499285" w:history="1">
         <w:r>
           <w:rPr>
             <w:rStyle w:val="Lienhypertexte"/>
             <w:noProof/>
             <w:lang w:val="fr-FR"/>
           </w:rPr>
-          <w:t>Figure 16: Communications entre les sockets client et serveur</w:t>
+          <w:t>Figure 16: Design de l’activité Configuration</w:t>
         </w:r>
         <w:r>
           <w:rPr>
@@ -5051,7 +5019,7 @@
             <w:noProof/>
             <w:webHidden/>
           </w:rPr>
-          <w:instrText xml:space="preserve"> PAGEREF _Toc83887106 \h </w:instrText>
+          <w:instrText xml:space="preserve"> PAGEREF _Toc84499285 \h </w:instrText>
         </w:r>
         <w:r>
           <w:rPr>
@@ -5071,7 +5039,7 @@
             <w:noProof/>
             <w:webHidden/>
           </w:rPr>
-          <w:t>33</w:t>
+          <w:t>32</w:t>
         </w:r>
         <w:r>
           <w:rPr>
@@ -5089,17 +5057,18 @@
           <w:tab w:val="right" w:leader="dot" w:pos="9350"/>
         </w:tabs>
         <w:rPr>
+          <w:rFonts w:eastAsiaTheme="minorEastAsia"/>
           <w:noProof/>
         </w:rPr>
       </w:pPr>
-      <w:hyperlink w:anchor="_Toc83887107" w:history="1">
+      <w:hyperlink w:anchor="_Toc84499286" w:history="1">
         <w:r>
           <w:rPr>
             <w:rStyle w:val="Lienhypertexte"/>
             <w:noProof/>
             <w:lang w:val="fr-FR"/>
           </w:rPr>
-          <w:t>Figure 17: le diagramme de package pour l’activité "Configuration"</w:t>
+          <w:t>Figure 17: Communications entre les sockets client et serveur</w:t>
         </w:r>
         <w:r>
           <w:rPr>
@@ -5120,7 +5089,7 @@
             <w:noProof/>
             <w:webHidden/>
           </w:rPr>
-          <w:instrText xml:space="preserve"> PAGEREF _Toc83887107 \h </w:instrText>
+          <w:instrText xml:space="preserve"> PAGEREF _Toc84499286 \h </w:instrText>
         </w:r>
         <w:r>
           <w:rPr>
@@ -5140,7 +5109,7 @@
             <w:noProof/>
             <w:webHidden/>
           </w:rPr>
-          <w:t>35</w:t>
+          <w:t>34</w:t>
         </w:r>
         <w:r>
           <w:rPr>
@@ -5158,17 +5127,18 @@
           <w:tab w:val="right" w:leader="dot" w:pos="9350"/>
         </w:tabs>
         <w:rPr>
+          <w:rFonts w:eastAsiaTheme="minorEastAsia"/>
           <w:noProof/>
         </w:rPr>
       </w:pPr>
-      <w:hyperlink w:anchor="_Toc83887108" w:history="1">
+      <w:hyperlink w:anchor="_Toc84499287" w:history="1">
         <w:r>
           <w:rPr>
             <w:rStyle w:val="Lienhypertexte"/>
             <w:noProof/>
             <w:lang w:val="fr-FR"/>
           </w:rPr>
-          <w:t>Figure 18: diagramme de cas d’utilisation de l’activité "FileTransfer"</w:t>
+          <w:t>Figure 18: le diagramme de package pour l’activité "Configuration"</w:t>
         </w:r>
         <w:r>
           <w:rPr>
@@ -5189,7 +5159,7 @@
             <w:noProof/>
             <w:webHidden/>
           </w:rPr>
-          <w:instrText xml:space="preserve"> PAGEREF _Toc83887108 \h </w:instrText>
+          <w:instrText xml:space="preserve"> PAGEREF _Toc84499287 \h </w:instrText>
         </w:r>
         <w:r>
           <w:rPr>
@@ -5209,7 +5179,7 @@
             <w:noProof/>
             <w:webHidden/>
           </w:rPr>
-          <w:t>42</w:t>
+          <w:t>36</w:t>
         </w:r>
         <w:r>
           <w:rPr>
@@ -5227,17 +5197,18 @@
           <w:tab w:val="right" w:leader="dot" w:pos="9350"/>
         </w:tabs>
         <w:rPr>
+          <w:rFonts w:eastAsiaTheme="minorEastAsia"/>
           <w:noProof/>
         </w:rPr>
       </w:pPr>
-      <w:hyperlink w:anchor="_Toc83887109" w:history="1">
+      <w:hyperlink w:anchor="_Toc84499288" w:history="1">
         <w:r>
           <w:rPr>
             <w:rStyle w:val="Lienhypertexte"/>
             <w:noProof/>
             <w:lang w:val="fr-FR"/>
           </w:rPr>
-          <w:t>Figure 19: Aperçu de l’interface utilisateur de l’activité "FileTransfer"</w:t>
+          <w:t>Figure 19: diagramme de cas d’utilisation de l’activité "FileTransfer"</w:t>
         </w:r>
         <w:r>
           <w:rPr>
@@ -5258,7 +5229,7 @@
             <w:noProof/>
             <w:webHidden/>
           </w:rPr>
-          <w:instrText xml:space="preserve"> PAGEREF _Toc83887109 \h </w:instrText>
+          <w:instrText xml:space="preserve"> PAGEREF _Toc84499288 \h </w:instrText>
         </w:r>
         <w:r>
           <w:rPr>
@@ -5296,17 +5267,18 @@
           <w:tab w:val="right" w:leader="dot" w:pos="9350"/>
         </w:tabs>
         <w:rPr>
+          <w:rFonts w:eastAsiaTheme="minorEastAsia"/>
           <w:noProof/>
         </w:rPr>
       </w:pPr>
-      <w:hyperlink w:anchor="_Toc83887110" w:history="1">
+      <w:hyperlink w:anchor="_Toc84499289" w:history="1">
         <w:r>
           <w:rPr>
             <w:rStyle w:val="Lienhypertexte"/>
             <w:noProof/>
             <w:lang w:val="fr-FR"/>
           </w:rPr>
-          <w:t>Figure 20: MCD pour l’activité "FileTransfer"</w:t>
+          <w:t>Figure 20: Aperçu de l’interface utilisateur de l’activité "FileTransfer"</w:t>
         </w:r>
         <w:r>
           <w:rPr>
@@ -5327,7 +5299,7 @@
             <w:noProof/>
             <w:webHidden/>
           </w:rPr>
-          <w:instrText xml:space="preserve"> PAGEREF _Toc83887110 \h </w:instrText>
+          <w:instrText xml:space="preserve"> PAGEREF _Toc84499289 \h </w:instrText>
         </w:r>
         <w:r>
           <w:rPr>
@@ -5365,17 +5337,18 @@
           <w:tab w:val="right" w:leader="dot" w:pos="9350"/>
         </w:tabs>
         <w:rPr>
+          <w:rFonts w:eastAsiaTheme="minorEastAsia"/>
           <w:noProof/>
         </w:rPr>
       </w:pPr>
-      <w:hyperlink w:anchor="_Toc83887111" w:history="1">
+      <w:hyperlink w:anchor="_Toc84499290" w:history="1">
         <w:r>
           <w:rPr>
             <w:rStyle w:val="Lienhypertexte"/>
             <w:noProof/>
             <w:lang w:val="fr-FR"/>
           </w:rPr>
-          <w:t>Figure 21: Héritage de serveur http "NanoHTTPD"</w:t>
+          <w:t>Figure 21: MCD pour l’activité "FileTransfer"</w:t>
         </w:r>
         <w:r>
           <w:rPr>
@@ -5396,7 +5369,7 @@
             <w:noProof/>
             <w:webHidden/>
           </w:rPr>
-          <w:instrText xml:space="preserve"> PAGEREF _Toc83887111 \h </w:instrText>
+          <w:instrText xml:space="preserve"> PAGEREF _Toc84499290 \h </w:instrText>
         </w:r>
         <w:r>
           <w:rPr>
@@ -5434,17 +5407,18 @@
           <w:tab w:val="right" w:leader="dot" w:pos="9350"/>
         </w:tabs>
         <w:rPr>
+          <w:rFonts w:eastAsiaTheme="minorEastAsia"/>
           <w:noProof/>
         </w:rPr>
       </w:pPr>
-      <w:hyperlink w:anchor="_Toc83887112" w:history="1">
+      <w:hyperlink w:anchor="_Toc84499291" w:history="1">
         <w:r>
           <w:rPr>
             <w:rStyle w:val="Lienhypertexte"/>
             <w:noProof/>
             <w:lang w:val="fr-FR"/>
           </w:rPr>
-          <w:t>Figure 22: Personnalisation du serveur http</w:t>
+          <w:t>Figure 22: Héritage de serveur http "NanoHTTPD"</w:t>
         </w:r>
         <w:r>
           <w:rPr>
@@ -5465,7 +5439,7 @@
             <w:noProof/>
             <w:webHidden/>
           </w:rPr>
-          <w:instrText xml:space="preserve"> PAGEREF _Toc83887112 \h </w:instrText>
+          <w:instrText xml:space="preserve"> PAGEREF _Toc84499291 \h </w:instrText>
         </w:r>
         <w:r>
           <w:rPr>
@@ -5503,17 +5477,18 @@
           <w:tab w:val="right" w:leader="dot" w:pos="9350"/>
         </w:tabs>
         <w:rPr>
+          <w:rFonts w:eastAsiaTheme="minorEastAsia"/>
           <w:noProof/>
         </w:rPr>
       </w:pPr>
-      <w:hyperlink w:anchor="_Toc83887113" w:history="1">
+      <w:hyperlink w:anchor="_Toc84499292" w:history="1">
         <w:r>
           <w:rPr>
             <w:rStyle w:val="Lienhypertexte"/>
             <w:noProof/>
             <w:lang w:val="fr-FR"/>
           </w:rPr>
-          <w:t>Figure 23:  le diagramme de package du processus "FileTransfer"</w:t>
+          <w:t>Figure 23: Personnalisation du serveur http</w:t>
         </w:r>
         <w:r>
           <w:rPr>
@@ -5534,7 +5509,7 @@
             <w:noProof/>
             <w:webHidden/>
           </w:rPr>
-          <w:instrText xml:space="preserve"> PAGEREF _Toc83887113 \h </w:instrText>
+          <w:instrText xml:space="preserve"> PAGEREF _Toc84499292 \h </w:instrText>
         </w:r>
         <w:r>
           <w:rPr>
@@ -5572,17 +5547,18 @@
           <w:tab w:val="right" w:leader="dot" w:pos="9350"/>
         </w:tabs>
         <w:rPr>
+          <w:rFonts w:eastAsiaTheme="minorEastAsia"/>
           <w:noProof/>
         </w:rPr>
       </w:pPr>
-      <w:hyperlink w:anchor="_Toc83887114" w:history="1">
+      <w:hyperlink w:anchor="_Toc84499293" w:history="1">
         <w:r>
           <w:rPr>
             <w:rStyle w:val="Lienhypertexte"/>
             <w:noProof/>
             <w:lang w:val="fr-FR"/>
           </w:rPr>
-          <w:t>Figure 24 : Mécanisme de téléchargement d’un fichier</w:t>
+          <w:t>Figure 24:  le diagramme de package du processus "FileTransfer"</w:t>
         </w:r>
         <w:r>
           <w:rPr>
@@ -5603,7 +5579,7 @@
             <w:noProof/>
             <w:webHidden/>
           </w:rPr>
-          <w:instrText xml:space="preserve"> PAGEREF _Toc83887114 \h </w:instrText>
+          <w:instrText xml:space="preserve"> PAGEREF _Toc84499293 \h </w:instrText>
         </w:r>
         <w:r>
           <w:rPr>
@@ -5641,17 +5617,18 @@
           <w:tab w:val="right" w:leader="dot" w:pos="9350"/>
         </w:tabs>
         <w:rPr>
+          <w:rFonts w:eastAsiaTheme="minorEastAsia"/>
           <w:noProof/>
         </w:rPr>
       </w:pPr>
-      <w:hyperlink w:anchor="_Toc83887115" w:history="1">
+      <w:hyperlink w:anchor="_Toc84499294" w:history="1">
         <w:r>
           <w:rPr>
             <w:rStyle w:val="Lienhypertexte"/>
             <w:noProof/>
             <w:lang w:val="fr-FR"/>
           </w:rPr>
-          <w:t>Figure 25:Mécanisme de téléversement d’un fichier</w:t>
+          <w:t>Figure 25 : Mécanisme de téléchargement d’un fichier</w:t>
         </w:r>
         <w:r>
           <w:rPr>
@@ -5672,7 +5649,7 @@
             <w:noProof/>
             <w:webHidden/>
           </w:rPr>
-          <w:instrText xml:space="preserve"> PAGEREF _Toc83887115 \h </w:instrText>
+          <w:instrText xml:space="preserve"> PAGEREF _Toc84499294 \h </w:instrText>
         </w:r>
         <w:r>
           <w:rPr>
@@ -5710,17 +5687,18 @@
           <w:tab w:val="right" w:leader="dot" w:pos="9350"/>
         </w:tabs>
         <w:rPr>
+          <w:rFonts w:eastAsiaTheme="minorEastAsia"/>
           <w:noProof/>
         </w:rPr>
       </w:pPr>
-      <w:hyperlink w:anchor="_Toc83887116" w:history="1">
+      <w:hyperlink w:anchor="_Toc84499295" w:history="1">
         <w:r>
           <w:rPr>
             <w:rStyle w:val="Lienhypertexte"/>
             <w:noProof/>
             <w:lang w:val="fr-FR"/>
           </w:rPr>
-          <w:t>Figure 26:diagramme de cas d’utilisation de l’activité "Administration"</w:t>
+          <w:t>Figure 26:Mécanisme de téléversement d’un fichier</w:t>
         </w:r>
         <w:r>
           <w:rPr>
@@ -5741,7 +5719,7 @@
             <w:noProof/>
             <w:webHidden/>
           </w:rPr>
-          <w:instrText xml:space="preserve"> PAGEREF _Toc83887116 \h </w:instrText>
+          <w:instrText xml:space="preserve"> PAGEREF _Toc84499295 \h </w:instrText>
         </w:r>
         <w:r>
           <w:rPr>
@@ -5761,7 +5739,7 @@
             <w:noProof/>
             <w:webHidden/>
           </w:rPr>
-          <w:t>55</w:t>
+          <w:t>50</w:t>
         </w:r>
         <w:r>
           <w:rPr>
@@ -5779,17 +5757,18 @@
           <w:tab w:val="right" w:leader="dot" w:pos="9350"/>
         </w:tabs>
         <w:rPr>
+          <w:rFonts w:eastAsiaTheme="minorEastAsia"/>
           <w:noProof/>
         </w:rPr>
       </w:pPr>
-      <w:hyperlink w:anchor="_Toc83887117" w:history="1">
+      <w:hyperlink w:anchor="_Toc84499296" w:history="1">
         <w:r>
           <w:rPr>
             <w:rStyle w:val="Lienhypertexte"/>
             <w:noProof/>
             <w:lang w:val="fr-FR"/>
           </w:rPr>
-          <w:t>Figure 27:Le MCD de l’activité "Administration"</w:t>
+          <w:t>Figure 27:diagramme de cas d’utilisation de l’activité "Administration"</w:t>
         </w:r>
         <w:r>
           <w:rPr>
@@ -5810,7 +5789,7 @@
             <w:noProof/>
             <w:webHidden/>
           </w:rPr>
-          <w:instrText xml:space="preserve"> PAGEREF _Toc83887117 \h </w:instrText>
+          <w:instrText xml:space="preserve"> PAGEREF _Toc84499296 \h </w:instrText>
         </w:r>
         <w:r>
           <w:rPr>
@@ -5830,7 +5809,7 @@
             <w:noProof/>
             <w:webHidden/>
           </w:rPr>
-          <w:t>57</w:t>
+          <w:t>56</w:t>
         </w:r>
         <w:r>
           <w:rPr>
@@ -5848,17 +5827,18 @@
           <w:tab w:val="right" w:leader="dot" w:pos="9350"/>
         </w:tabs>
         <w:rPr>
+          <w:rFonts w:eastAsiaTheme="minorEastAsia"/>
           <w:noProof/>
         </w:rPr>
       </w:pPr>
-      <w:hyperlink w:anchor="_Toc83887118" w:history="1">
+      <w:hyperlink w:anchor="_Toc84499297" w:history="1">
         <w:r>
           <w:rPr>
             <w:rStyle w:val="Lienhypertexte"/>
             <w:noProof/>
             <w:lang w:val="fr-FR"/>
           </w:rPr>
-          <w:t>Figure 28:le diagramme de package du processus "Administration"</w:t>
+          <w:t>Figure 28:Le MCD de l’activité "Administration"</w:t>
         </w:r>
         <w:r>
           <w:rPr>
@@ -5879,7 +5859,7 @@
             <w:noProof/>
             <w:webHidden/>
           </w:rPr>
-          <w:instrText xml:space="preserve"> PAGEREF _Toc83887118 \h </w:instrText>
+          <w:instrText xml:space="preserve"> PAGEREF _Toc84499297 \h </w:instrText>
         </w:r>
         <w:r>
           <w:rPr>
@@ -5912,6 +5892,76 @@
     </w:p>
     <w:p>
       <w:pPr>
+        <w:pStyle w:val="Tabledesillustrations"/>
+        <w:tabs>
+          <w:tab w:val="right" w:leader="dot" w:pos="9350"/>
+        </w:tabs>
+        <w:rPr>
+          <w:rFonts w:eastAsiaTheme="minorEastAsia"/>
+          <w:noProof/>
+        </w:rPr>
+      </w:pPr>
+      <w:hyperlink w:anchor="_Toc84499298" w:history="1">
+        <w:r>
+          <w:rPr>
+            <w:rStyle w:val="Lienhypertexte"/>
+            <w:noProof/>
+            <w:lang w:val="fr-FR"/>
+          </w:rPr>
+          <w:t>Figure 29:le diagramme de package du processus "Administration"</w:t>
+        </w:r>
+        <w:r>
+          <w:rPr>
+            <w:noProof/>
+            <w:webHidden/>
+          </w:rPr>
+          <w:tab/>
+        </w:r>
+        <w:r>
+          <w:rPr>
+            <w:noProof/>
+            <w:webHidden/>
+          </w:rPr>
+          <w:fldChar w:fldCharType="begin"/>
+        </w:r>
+        <w:r>
+          <w:rPr>
+            <w:noProof/>
+            <w:webHidden/>
+          </w:rPr>
+          <w:instrText xml:space="preserve"> PAGEREF _Toc84499298 \h </w:instrText>
+        </w:r>
+        <w:r>
+          <w:rPr>
+            <w:noProof/>
+            <w:webHidden/>
+          </w:rPr>
+        </w:r>
+        <w:r>
+          <w:rPr>
+            <w:noProof/>
+            <w:webHidden/>
+          </w:rPr>
+          <w:fldChar w:fldCharType="separate"/>
+        </w:r>
+        <w:r>
+          <w:rPr>
+            <w:noProof/>
+            <w:webHidden/>
+          </w:rPr>
+          <w:t>59</w:t>
+        </w:r>
+        <w:r>
+          <w:rPr>
+            <w:noProof/>
+            <w:webHidden/>
+          </w:rPr>
+          <w:fldChar w:fldCharType="end"/>
+        </w:r>
+      </w:hyperlink>
+    </w:p>
+    <w:p>
+      <w:pPr>
         <w:rPr>
           <w:rFonts w:cstheme="minorHAnsi"/>
           <w:color w:val="000000" w:themeColor="text1"/>
@@ -7861,7 +7911,7 @@
                     <pic:cNvPicPr/>
                   </pic:nvPicPr>
                   <pic:blipFill>
-                    <a:blip r:embed="rId9"/>
+                    <a:blip r:embed="rId10"/>
                     <a:stretch>
                       <a:fillRect/>
                     </a:stretch>
@@ -7893,7 +7943,7 @@
           <w:lang w:val="fr-FR"/>
         </w:rPr>
       </w:pPr>
-      <w:bookmarkStart w:id="0" w:name="_Toc83887091"/>
+      <w:bookmarkStart w:id="0" w:name="_Toc84499270"/>
       <w:r>
         <w:rPr>
           <w:rFonts w:asciiTheme="majorBidi" w:hAnsiTheme="majorBidi" w:cstheme="majorBidi"/>
@@ -8332,7 +8382,7 @@
                     </pic:cNvPicPr>
                   </pic:nvPicPr>
                   <pic:blipFill>
-                    <a:blip r:embed="rId10">
+                    <a:blip r:embed="rId11">
                       <a:extLst>
                         <a:ext uri="{28A0092B-C50C-407E-A947-70E740481C1C}">
                           <a14:useLocalDpi xmlns:a14="http://schemas.microsoft.com/office/drawing/2010/main" val="0"/>
@@ -8370,7 +8420,7 @@
           <w:lang w:val="fr-FR"/>
         </w:rPr>
       </w:pPr>
-      <w:bookmarkStart w:id="1" w:name="_Toc83887092"/>
+      <w:bookmarkStart w:id="1" w:name="_Toc84499271"/>
       <w:r>
         <w:rPr>
           <w:sz w:val="24"/>
@@ -9068,7 +9118,7 @@
                     </pic:cNvPicPr>
                   </pic:nvPicPr>
                   <pic:blipFill>
-                    <a:blip r:embed="rId11">
+                    <a:blip r:embed="rId12">
                       <a:extLst>
                         <a:ext uri="{28A0092B-C50C-407E-A947-70E740481C1C}">
                           <a14:useLocalDpi xmlns:a14="http://schemas.microsoft.com/office/drawing/2010/main" val="0"/>
@@ -9117,7 +9167,7 @@
           <w:lang w:val="fr-FR"/>
         </w:rPr>
       </w:pPr>
-      <w:bookmarkStart w:id="2" w:name="_Toc83887093"/>
+      <w:bookmarkStart w:id="2" w:name="_Toc84499272"/>
       <w:r>
         <w:rPr>
           <w:sz w:val="24"/>
@@ -9415,7 +9465,7 @@
                     </pic:cNvPicPr>
                   </pic:nvPicPr>
                   <pic:blipFill>
-                    <a:blip r:embed="rId12">
+                    <a:blip r:embed="rId13">
                       <a:extLst>
                         <a:ext uri="{28A0092B-C50C-407E-A947-70E740481C1C}">
                           <a14:useLocalDpi xmlns:a14="http://schemas.microsoft.com/office/drawing/2010/main" val="0"/>
@@ -9455,7 +9505,7 @@
           <w:lang w:val="fr-FR"/>
         </w:rPr>
       </w:pPr>
-      <w:bookmarkStart w:id="3" w:name="_Toc83887094"/>
+      <w:bookmarkStart w:id="3" w:name="_Toc84499273"/>
       <w:r>
         <w:rPr>
           <w:lang w:val="fr-FR"/>
@@ -9704,7 +9754,7 @@
         </w:rPr>
         <w:t>) est un modèle de </w:t>
       </w:r>
-      <w:hyperlink r:id="rId13" w:tooltip="Cycle de développement (logiciel)" w:history="1">
+      <w:hyperlink r:id="rId14" w:tooltip="Cycle de développement (logiciel)" w:history="1">
         <w:r>
           <w:rPr>
             <w:rStyle w:val="Lienhypertexte"/>
@@ -9730,7 +9780,7 @@
         </w:rPr>
         <w:t> qui reprend les différentes étapes du </w:t>
       </w:r>
-      <w:hyperlink r:id="rId14" w:tooltip="Cycle en V" w:history="1">
+      <w:hyperlink r:id="rId15" w:tooltip="Cycle en V" w:history="1">
         <w:r>
           <w:rPr>
             <w:rStyle w:val="Lienhypertexte"/>
@@ -9854,7 +9904,7 @@
                     </pic:cNvPicPr>
                   </pic:nvPicPr>
                   <pic:blipFill>
-                    <a:blip r:embed="rId15">
+                    <a:blip r:embed="rId16">
                       <a:extLst>
                         <a:ext uri="{28A0092B-C50C-407E-A947-70E740481C1C}">
                           <a14:useLocalDpi xmlns:a14="http://schemas.microsoft.com/office/drawing/2010/main" val="0"/>
@@ -9977,11 +10027,12 @@
           <w:lang w:val="fr-FR"/>
         </w:rPr>
       </w:pPr>
-      <w:bookmarkStart w:id="4" w:name="_Toc83887095"/>
-      <w:r>
-        <w:rPr>
-          <w:sz w:val="24"/>
-          <w:szCs w:val="24"/>
+      <w:bookmarkStart w:id="4" w:name="_Toc84499274"/>
+      <w:r>
+        <w:rPr>
+          <w:sz w:val="24"/>
+          <w:szCs w:val="24"/>
+          <w:lang w:val="fr-FR"/>
         </w:rPr>
         <w:t xml:space="preserve">Figure </w:t>
       </w:r>
@@ -9996,6 +10047,7 @@
         <w:rPr>
           <w:sz w:val="24"/>
           <w:szCs w:val="24"/>
+          <w:lang w:val="fr-FR"/>
         </w:rPr>
         <w:instrText xml:space="preserve"> SEQ Figure \* ARABIC </w:instrText>
       </w:r>
@@ -10011,6 +10063,7 @@
           <w:noProof/>
           <w:sz w:val="24"/>
           <w:szCs w:val="24"/>
+          <w:lang w:val="fr-FR"/>
         </w:rPr>
         <w:t>5</w:t>
       </w:r>
@@ -11251,7 +11304,7 @@
                     <pic:cNvPicPr/>
                   </pic:nvPicPr>
                   <pic:blipFill>
-                    <a:blip r:embed="rId16" cstate="print">
+                    <a:blip r:embed="rId17" cstate="print">
                       <a:extLst>
                         <a:ext uri="{28A0092B-C50C-407E-A947-70E740481C1C}">
                           <a14:useLocalDpi xmlns:a14="http://schemas.microsoft.com/office/drawing/2010/main" val="0"/>
@@ -11690,7 +11743,7 @@
         </w:rPr>
         <w:t>L’étape de création du MPD est presque une formalité comparée à la création du MCD. En s’appuyant sur des règles simples (et qui fonctionnent à tous les coups), l’analyste fait évoluer sa modélisation de haut niveau pour la transformer en un schéma plus proche des contraintes des logiciels de bases de données. Il s’agit de préparer l’implémentation dans un </w:t>
       </w:r>
-      <w:hyperlink r:id="rId17" w:history="1">
+      <w:hyperlink r:id="rId18" w:history="1">
         <w:r>
           <w:rPr>
             <w:rStyle w:val="Lienhypertexte"/>
@@ -12164,7 +12217,7 @@
                     </pic:cNvPicPr>
                   </pic:nvPicPr>
                   <pic:blipFill>
-                    <a:blip r:embed="rId18" cstate="print">
+                    <a:blip r:embed="rId19" cstate="print">
                       <a:extLst>
                         <a:ext uri="{28A0092B-C50C-407E-A947-70E740481C1C}">
                           <a14:useLocalDpi xmlns:a14="http://schemas.microsoft.com/office/drawing/2010/main" val="0"/>
@@ -12329,7 +12382,7 @@
                     </pic:cNvPicPr>
                   </pic:nvPicPr>
                   <pic:blipFill>
-                    <a:blip r:embed="rId19" cstate="print">
+                    <a:blip r:embed="rId20" cstate="print">
                       <a:extLst>
                         <a:ext uri="{28A0092B-C50C-407E-A947-70E740481C1C}">
                           <a14:useLocalDpi xmlns:a14="http://schemas.microsoft.com/office/drawing/2010/main" val="0"/>
@@ -12534,7 +12587,7 @@
                     </pic:cNvPicPr>
                   </pic:nvPicPr>
                   <pic:blipFill>
-                    <a:blip r:embed="rId20" cstate="print">
+                    <a:blip r:embed="rId21" cstate="print">
                       <a:extLst>
                         <a:ext uri="{28A0092B-C50C-407E-A947-70E740481C1C}">
                           <a14:useLocalDpi xmlns:a14="http://schemas.microsoft.com/office/drawing/2010/main" val="0"/>
@@ -12726,7 +12779,7 @@
                     </pic:cNvPicPr>
                   </pic:nvPicPr>
                   <pic:blipFill>
-                    <a:blip r:embed="rId21" cstate="print">
+                    <a:blip r:embed="rId22" cstate="print">
                       <a:extLst>
                         <a:ext uri="{28A0092B-C50C-407E-A947-70E740481C1C}">
                           <a14:useLocalDpi xmlns:a14="http://schemas.microsoft.com/office/drawing/2010/main" val="0"/>
@@ -13699,7 +13752,7 @@
                     <pic:cNvPicPr/>
                   </pic:nvPicPr>
                   <pic:blipFill>
-                    <a:blip r:embed="rId22"/>
+                    <a:blip r:embed="rId23"/>
                     <a:stretch>
                       <a:fillRect/>
                     </a:stretch>
@@ -13733,7 +13786,7 @@
           <w:lang w:val="fr-FR"/>
         </w:rPr>
       </w:pPr>
-      <w:bookmarkStart w:id="5" w:name="_Toc83887096"/>
+      <w:bookmarkStart w:id="5" w:name="_Toc84499275"/>
       <w:r>
         <w:rPr>
           <w:lang w:val="fr-FR"/>
@@ -13929,23 +13982,30 @@
       </w:pPr>
       <w:r>
         <w:rPr>
-          <w:noProof/>
           <w:sz w:val="24"/>
           <w:szCs w:val="24"/>
         </w:rPr>
         <w:drawing>
-          <wp:anchor distT="0" distB="0" distL="114300" distR="114300" simplePos="0" relativeHeight="251658240" behindDoc="1" locked="0" layoutInCell="1" allowOverlap="1" wp14:anchorId="21B1CC0E" wp14:editId="3CEDFEAB">
+          <wp:anchor distT="0" distB="0" distL="114300" distR="114300" simplePos="0" relativeHeight="251875328" behindDoc="1" locked="0" layoutInCell="1" allowOverlap="1" wp14:anchorId="416E1064" wp14:editId="3677A053">
             <wp:simplePos x="0" y="0"/>
             <wp:positionH relativeFrom="margin">
-              <wp:posOffset>1173480</wp:posOffset>
+              <wp:posOffset>1775460</wp:posOffset>
             </wp:positionH>
             <wp:positionV relativeFrom="paragraph">
-              <wp:posOffset>273050</wp:posOffset>
+              <wp:posOffset>96520</wp:posOffset>
             </wp:positionV>
-            <wp:extent cx="3086813" cy="3657600"/>
-            <wp:effectExtent l="0" t="0" r="0" b="0"/>
-            <wp:wrapNone/>
-            <wp:docPr id="1" name="Image 1" descr="C:\Users\salim\Documents\+PFE\+Conception\UML\Signup_Diagram.png"/>
+            <wp:extent cx="2125980" cy="3716020"/>
+            <wp:effectExtent l="0" t="0" r="7620" b="0"/>
+            <wp:wrapTight wrapText="bothSides">
+              <wp:wrapPolygon edited="0">
+                <wp:start x="0" y="0"/>
+                <wp:lineTo x="0" y="21482"/>
+                <wp:lineTo x="21484" y="21482"/>
+                <wp:lineTo x="21484" y="0"/>
+                <wp:lineTo x="0" y="0"/>
+              </wp:wrapPolygon>
+            </wp:wrapTight>
+            <wp:docPr id="12" name="Image 1"/>
             <wp:cNvGraphicFramePr>
               <a:graphicFrameLocks xmlns:a="http://schemas.openxmlformats.org/drawingml/2006/main" noChangeAspect="1"/>
             </wp:cNvGraphicFramePr>
@@ -13953,36 +14013,31 @@
               <a:graphicData uri="http://schemas.openxmlformats.org/drawingml/2006/picture">
                 <pic:pic xmlns:pic="http://schemas.openxmlformats.org/drawingml/2006/picture">
                   <pic:nvPicPr>
-                    <pic:cNvPr id="0" name="Picture 1" descr="C:\Users\salim\Documents\+PFE\+Conception\UML\Signup_Diagram.png"/>
+                    <pic:cNvPr id="2" name="Image 1"/>
                     <pic:cNvPicPr>
-                      <a:picLocks noChangeAspect="1" noChangeArrowheads="1"/>
+                      <a:picLocks noChangeAspect="1"/>
                     </pic:cNvPicPr>
                   </pic:nvPicPr>
                   <pic:blipFill>
-                    <a:blip r:embed="rId23">
+                    <a:blip r:embed="rId24">
                       <a:extLst>
                         <a:ext uri="{28A0092B-C50C-407E-A947-70E740481C1C}">
                           <a14:useLocalDpi xmlns:a14="http://schemas.microsoft.com/office/drawing/2010/main" val="0"/>
                         </a:ext>
                       </a:extLst>
                     </a:blip>
-                    <a:srcRect/>
                     <a:stretch>
                       <a:fillRect/>
                     </a:stretch>
                   </pic:blipFill>
-                  <pic:spPr bwMode="auto">
+                  <pic:spPr>
                     <a:xfrm>
                       <a:off x="0" y="0"/>
-                      <a:ext cx="3086813" cy="3657600"/>
+                      <a:ext cx="2125980" cy="3716020"/>
                     </a:xfrm>
                     <a:prstGeom prst="rect">
                       <a:avLst/>
                     </a:prstGeom>
-                    <a:noFill/>
-                    <a:ln>
-                      <a:noFill/>
-                    </a:ln>
                   </pic:spPr>
                 </pic:pic>
               </a:graphicData>
@@ -14103,7 +14158,7 @@
           <w:lang w:val="fr-FR"/>
         </w:rPr>
       </w:pPr>
-      <w:bookmarkStart w:id="6" w:name="_Toc83887097"/>
+      <w:bookmarkStart w:id="6" w:name="_Toc84499276"/>
       <w:r>
         <w:rPr>
           <w:lang w:val="fr-FR"/>
@@ -14162,28 +14217,6 @@
     </w:p>
     <w:p>
       <w:pPr>
-        <w:rPr>
-          <w:rFonts w:asciiTheme="majorBidi" w:hAnsiTheme="majorBidi" w:cstheme="majorBidi"/>
-          <w:sz w:val="24"/>
-          <w:szCs w:val="24"/>
-          <w:lang w:val="fr-FR"/>
-        </w:rPr>
-      </w:pPr>
-    </w:p>
-    <w:p>
-      <w:pPr>
-        <w:jc w:val="center"/>
-        <w:rPr>
-          <w:rFonts w:asciiTheme="majorBidi" w:hAnsiTheme="majorBidi" w:cstheme="majorBidi"/>
-          <w:sz w:val="24"/>
-          <w:szCs w:val="24"/>
-          <w:lang w:val="fr-FR"/>
-        </w:rPr>
-      </w:pPr>
-    </w:p>
-    <w:p>
-      <w:pPr>
-        <w:jc w:val="center"/>
         <w:rPr>
           <w:rFonts w:asciiTheme="majorBidi" w:hAnsiTheme="majorBidi" w:cstheme="majorBidi"/>
           <w:sz w:val="24"/>
@@ -14376,7 +14409,7 @@
                     </pic:cNvPicPr>
                   </pic:nvPicPr>
                   <pic:blipFill>
-                    <a:blip r:embed="rId24">
+                    <a:blip r:embed="rId25">
                       <a:extLst>
                         <a:ext uri="{28A0092B-C50C-407E-A947-70E740481C1C}">
                           <a14:useLocalDpi xmlns:a14="http://schemas.microsoft.com/office/drawing/2010/main" val="0"/>
@@ -14531,7 +14564,7 @@
           <w:lang w:val="fr-FR"/>
         </w:rPr>
       </w:pPr>
-      <w:bookmarkStart w:id="7" w:name="_Toc83887098"/>
+      <w:bookmarkStart w:id="7" w:name="_Toc84499277"/>
       <w:r>
         <w:rPr>
           <w:lang w:val="fr-FR"/>
@@ -14573,6 +14606,96 @@
         <w:t>le diagramme d’activité pour le processus Login</w:t>
       </w:r>
       <w:bookmarkEnd w:id="7"/>
+    </w:p>
+    <w:p>
+      <w:pPr>
+        <w:rPr>
+          <w:sz w:val="28"/>
+          <w:szCs w:val="28"/>
+          <w:lang w:val="fr-FR"/>
+        </w:rPr>
+      </w:pPr>
+    </w:p>
+    <w:p>
+      <w:pPr>
+        <w:rPr>
+          <w:sz w:val="28"/>
+          <w:szCs w:val="28"/>
+          <w:lang w:val="fr-FR"/>
+        </w:rPr>
+      </w:pPr>
+    </w:p>
+    <w:p>
+      <w:pPr>
+        <w:rPr>
+          <w:sz w:val="28"/>
+          <w:szCs w:val="28"/>
+          <w:lang w:val="fr-FR"/>
+        </w:rPr>
+      </w:pPr>
+    </w:p>
+    <w:p>
+      <w:pPr>
+        <w:rPr>
+          <w:sz w:val="28"/>
+          <w:szCs w:val="28"/>
+          <w:lang w:val="fr-FR"/>
+        </w:rPr>
+      </w:pPr>
+    </w:p>
+    <w:p>
+      <w:pPr>
+        <w:rPr>
+          <w:sz w:val="28"/>
+          <w:szCs w:val="28"/>
+          <w:lang w:val="fr-FR"/>
+        </w:rPr>
+      </w:pPr>
+    </w:p>
+    <w:p>
+      <w:pPr>
+        <w:rPr>
+          <w:sz w:val="28"/>
+          <w:szCs w:val="28"/>
+          <w:lang w:val="fr-FR"/>
+        </w:rPr>
+      </w:pPr>
+    </w:p>
+    <w:p>
+      <w:pPr>
+        <w:rPr>
+          <w:sz w:val="28"/>
+          <w:szCs w:val="28"/>
+          <w:lang w:val="fr-FR"/>
+        </w:rPr>
+      </w:pPr>
+    </w:p>
+    <w:p>
+      <w:pPr>
+        <w:rPr>
+          <w:sz w:val="28"/>
+          <w:szCs w:val="28"/>
+          <w:lang w:val="fr-FR"/>
+        </w:rPr>
+      </w:pPr>
+    </w:p>
+    <w:p>
+      <w:pPr>
+        <w:rPr>
+          <w:sz w:val="28"/>
+          <w:szCs w:val="28"/>
+          <w:lang w:val="fr-FR"/>
+        </w:rPr>
+      </w:pPr>
+    </w:p>
+    <w:p>
+      <w:pPr>
+        <w:rPr>
+          <w:sz w:val="28"/>
+          <w:szCs w:val="28"/>
+          <w:lang w:val="fr-FR"/>
+        </w:rPr>
+      </w:pPr>
     </w:p>
     <w:p>
       <w:pPr>
@@ -14604,6 +14727,7 @@
           <w:szCs w:val="28"/>
           <w:lang w:val="fr-FR"/>
         </w:rPr>
+        <w:lastRenderedPageBreak/>
         <w:t>5</w:t>
       </w:r>
       <w:r>
@@ -14707,34 +14831,33 @@
           <w:szCs w:val="24"/>
           <w:shd w:val="clear" w:color="auto" w:fill="FFFFFF"/>
         </w:rPr>
-        <w:lastRenderedPageBreak/>
         <w:drawing>
-          <wp:anchor distT="0" distB="0" distL="114300" distR="114300" simplePos="0" relativeHeight="251766784" behindDoc="1" locked="0" layoutInCell="1" allowOverlap="1">
+          <wp:anchor distT="0" distB="0" distL="114300" distR="114300" simplePos="0" relativeHeight="251872256" behindDoc="1" locked="0" layoutInCell="1" allowOverlap="1">
             <wp:simplePos x="0" y="0"/>
-            <wp:positionH relativeFrom="column">
-              <wp:posOffset>1539240</wp:posOffset>
+            <wp:positionH relativeFrom="margin">
+              <wp:align>center</wp:align>
             </wp:positionH>
             <wp:positionV relativeFrom="paragraph">
-              <wp:posOffset>5715</wp:posOffset>
+              <wp:posOffset>75565</wp:posOffset>
             </wp:positionV>
-            <wp:extent cx="2413000" cy="5044440"/>
-            <wp:effectExtent l="0" t="0" r="6350" b="3810"/>
+            <wp:extent cx="2423160" cy="5029200"/>
+            <wp:effectExtent l="0" t="0" r="0" b="0"/>
             <wp:wrapTight wrapText="bothSides">
               <wp:wrapPolygon edited="0">
-                <wp:start x="1535" y="0"/>
-                <wp:lineTo x="0" y="326"/>
-                <wp:lineTo x="0" y="20964"/>
-                <wp:lineTo x="1194" y="21535"/>
-                <wp:lineTo x="1364" y="21535"/>
-                <wp:lineTo x="19781" y="21535"/>
-                <wp:lineTo x="19952" y="21535"/>
-                <wp:lineTo x="21486" y="20882"/>
-                <wp:lineTo x="21486" y="408"/>
-                <wp:lineTo x="19611" y="0"/>
-                <wp:lineTo x="1535" y="0"/>
+                <wp:start x="1019" y="0"/>
+                <wp:lineTo x="0" y="245"/>
+                <wp:lineTo x="0" y="21191"/>
+                <wp:lineTo x="1019" y="21518"/>
+                <wp:lineTo x="20208" y="21518"/>
+                <wp:lineTo x="20377" y="21518"/>
+                <wp:lineTo x="21396" y="20945"/>
+                <wp:lineTo x="21396" y="655"/>
+                <wp:lineTo x="21226" y="491"/>
+                <wp:lineTo x="20208" y="0"/>
+                <wp:lineTo x="1019" y="0"/>
               </wp:wrapPolygon>
             </wp:wrapTight>
-            <wp:docPr id="29" name="Image 29" descr="C:\Users\salim\Documents\DonationCoder\ScreenshotCaptor\Screenshots\Screenshot - 9_15_2021 , 09_39_57.png"/>
+            <wp:docPr id="18" name="Image 18" descr="C:\Users\salim\Documents\DonationCoder\ScreenshotCaptor\Screenshots\Screenshot - 10_2_2021 , 14_19_34.png"/>
             <wp:cNvGraphicFramePr>
               <a:graphicFrameLocks xmlns:a="http://schemas.openxmlformats.org/drawingml/2006/main" noChangeAspect="1"/>
             </wp:cNvGraphicFramePr>
@@ -14742,13 +14865,13 @@
               <a:graphicData uri="http://schemas.openxmlformats.org/drawingml/2006/picture">
                 <pic:pic xmlns:pic="http://schemas.openxmlformats.org/drawingml/2006/picture">
                   <pic:nvPicPr>
-                    <pic:cNvPr id="0" name="Picture 1" descr="C:\Users\salim\Documents\DonationCoder\ScreenshotCaptor\Screenshots\Screenshot - 9_15_2021 , 09_39_57.png"/>
+                    <pic:cNvPr id="0" name="Picture 2" descr="C:\Users\salim\Documents\DonationCoder\ScreenshotCaptor\Screenshots\Screenshot - 10_2_2021 , 14_19_34.png"/>
                     <pic:cNvPicPr>
                       <a:picLocks noChangeAspect="1" noChangeArrowheads="1"/>
                     </pic:cNvPicPr>
                   </pic:nvPicPr>
                   <pic:blipFill>
-                    <a:blip r:embed="rId25">
+                    <a:blip r:embed="rId26">
                       <a:extLst>
                         <a:ext uri="{28A0092B-C50C-407E-A947-70E740481C1C}">
                           <a14:useLocalDpi xmlns:a14="http://schemas.microsoft.com/office/drawing/2010/main" val="0"/>
@@ -14763,7 +14886,7 @@
                   <pic:spPr bwMode="auto">
                     <a:xfrm>
                       <a:off x="0" y="0"/>
-                      <a:ext cx="2413000" cy="5044440"/>
+                      <a:ext cx="2423160" cy="5029200"/>
                     </a:xfrm>
                     <a:prstGeom prst="rect">
                       <a:avLst/>
@@ -14776,9 +14899,6 @@
                 </pic:pic>
               </a:graphicData>
             </a:graphic>
-            <wp14:sizeRelV relativeFrom="margin">
-              <wp14:pctHeight>0</wp14:pctHeight>
-            </wp14:sizeRelV>
           </wp:anchor>
         </w:drawing>
       </w:r>
@@ -15050,18 +15170,38 @@
           <w:lang w:val="fr-FR"/>
         </w:rPr>
       </w:pPr>
-      <w:bookmarkStart w:id="8" w:name="_Toc83887099"/>
-      <w:r>
+      <w:bookmarkStart w:id="8" w:name="_Toc84499278"/>
+      <w:r>
+        <w:rPr>
+          <w:lang w:val="fr-FR"/>
+        </w:rPr>
         <w:t xml:space="preserve">Figure </w:t>
       </w:r>
-      <w:fldSimple w:instr=" SEQ Figure \* ARABIC ">
-        <w:r>
-          <w:rPr>
-            <w:noProof/>
-          </w:rPr>
-          <w:t>9</w:t>
-        </w:r>
-      </w:fldSimple>
+      <w:r>
+        <w:fldChar w:fldCharType="begin"/>
+      </w:r>
+      <w:r>
+        <w:rPr>
+          <w:lang w:val="fr-FR"/>
+        </w:rPr>
+        <w:instrText xml:space="preserve"> SEQ Figure \* ARABIC </w:instrText>
+      </w:r>
+      <w:r>
+        <w:fldChar w:fldCharType="separate"/>
+      </w:r>
+      <w:r>
+        <w:rPr>
+          <w:noProof/>
+          <w:lang w:val="fr-FR"/>
+        </w:rPr>
+        <w:t>9</w:t>
+      </w:r>
+      <w:r>
+        <w:rPr>
+          <w:noProof/>
+        </w:rPr>
+        <w:fldChar w:fldCharType="end"/>
+      </w:r>
       <w:r>
         <w:rPr>
           <w:lang w:val="fr-FR"/>
@@ -15367,6 +15507,7 @@
           <w:shd w:val="clear" w:color="auto" w:fill="FFFFFF"/>
           <w:lang w:val="fr-FR"/>
         </w:rPr>
+        <w:lastRenderedPageBreak/>
         <w:t>-</w:t>
       </w:r>
       <w:r>
@@ -15463,7 +15604,6 @@
           <w:shd w:val="clear" w:color="auto" w:fill="FFFFFF"/>
           <w:lang w:val="fr-FR"/>
         </w:rPr>
-        <w:lastRenderedPageBreak/>
         <w:t xml:space="preserve">Pour la validation de "Password" </w:t>
       </w:r>
       <w:r>
@@ -16373,7 +16513,7 @@
                     </pic:cNvPicPr>
                   </pic:nvPicPr>
                   <pic:blipFill>
-                    <a:blip r:embed="rId26">
+                    <a:blip r:embed="rId27">
                       <a:extLst>
                         <a:ext uri="{28A0092B-C50C-407E-A947-70E740481C1C}">
                           <a14:useLocalDpi xmlns:a14="http://schemas.microsoft.com/office/drawing/2010/main" val="0"/>
@@ -16599,7 +16739,7 @@
           <w:lang w:val="fr-FR"/>
         </w:rPr>
       </w:pPr>
-      <w:bookmarkStart w:id="9" w:name="_Toc83887100"/>
+      <w:bookmarkStart w:id="9" w:name="_Toc84499279"/>
       <w:r>
         <w:rPr>
           <w:lang w:val="fr-FR"/>
@@ -17294,7 +17434,7 @@
                     </pic:cNvPicPr>
                   </pic:nvPicPr>
                   <pic:blipFill>
-                    <a:blip r:embed="rId27">
+                    <a:blip r:embed="rId28">
                       <a:extLst>
                         <a:ext uri="{28A0092B-C50C-407E-A947-70E740481C1C}">
                           <a14:useLocalDpi xmlns:a14="http://schemas.microsoft.com/office/drawing/2010/main" val="0"/>
@@ -17495,7 +17635,7 @@
           <w:lang w:val="fr-FR"/>
         </w:rPr>
       </w:pPr>
-      <w:bookmarkStart w:id="10" w:name="_Toc83887101"/>
+      <w:bookmarkStart w:id="10" w:name="_Toc84499280"/>
       <w:r>
         <w:rPr>
           <w:lang w:val="fr-FR"/>
@@ -17825,6 +17965,7 @@
                         <a:prstGeom prst="rect">
                           <a:avLst/>
                         </a:prstGeom>
+                        <a:noFill/>
                       </wps:spPr>
                       <wps:style>
                         <a:lnRef idx="1">
@@ -17938,10 +18079,7 @@
           </mc:Choice>
           <mc:Fallback>
             <w:pict>
-              <v:rect w14:anchorId="1AE92327" id="Rectangle 6" o:spid="_x0000_s1026" style="position:absolute;margin-left:0;margin-top:.1pt;width:476.4pt;height:166.2pt;z-index:251686912;visibility:visible;mso-wrap-style:square;mso-width-percent:0;mso-height-percent:0;mso-wrap-distance-left:9pt;mso-wrap-distance-top:0;mso-wrap-distance-right:9pt;mso-wrap-distance-bottom:0;mso-position-horizontal:left;mso-position-horizontal-relative:margin;mso-position-vertical:absolute;mso-position-vertical-relative:text;mso-width-percent:0;mso-height-percent:0;mso-width-relative:margin;mso-height-relative:margin;v-text-anchor:middle" o:gfxdata="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" fillcolor="#c3c3c3 [2166]" strokecolor="#a5a5a5 [3206]" strokeweight=".5pt">
-                <v:fill color2="#b6b6b6 [2614]" rotate="t" colors="0 #d2d2d2;.5 #c8c8c8;1 silver" focus="100%" type="gradient">
-                  <o:fill v:ext="view" type="gradientUnscaled"/>
-                </v:fill>
+              <v:rect w14:anchorId="1AE92327" id="Rectangle 6" o:spid="_x0000_s1026" style="position:absolute;margin-left:0;margin-top:.1pt;width:476.4pt;height:166.2pt;z-index:251686912;visibility:visible;mso-wrap-style:square;mso-width-percent:0;mso-height-percent:0;mso-wrap-distance-left:9pt;mso-wrap-distance-top:0;mso-wrap-distance-right:9pt;mso-wrap-distance-bottom:0;mso-position-horizontal:left;mso-position-horizontal-relative:margin;mso-position-vertical:absolute;mso-position-vertical-relative:text;mso-width-percent:0;mso-height-percent:0;mso-width-relative:margin;mso-height-relative:margin;v-text-anchor:middle" o:gfxdata="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" filled="f" strokecolor="#a5a5a5 [3206]" strokeweight=".5pt">
                 <v:textbox>
                   <w:txbxContent>
                     <w:p>
@@ -18514,7 +18652,7 @@
           <w:lang w:val="fr-FR"/>
         </w:rPr>
       </w:pPr>
-      <w:bookmarkStart w:id="11" w:name="_Toc83887102"/>
+      <w:bookmarkStart w:id="11" w:name="_Toc84499281"/>
       <w:r>
         <w:rPr>
           <w:lang w:val="fr-FR"/>
@@ -21105,39 +21243,36 @@
           <w:lang w:val="fr-FR"/>
         </w:rPr>
       </w:pPr>
-    </w:p>
-    <w:p>
-      <w:pPr>
-        <w:ind w:left="360" w:firstLine="540"/>
+      <w:r>
         <w:rPr>
           <w:rFonts w:asciiTheme="majorBidi" w:hAnsiTheme="majorBidi" w:cstheme="majorBidi"/>
           <w:i/>
           <w:iCs/>
-          <w:sz w:val="28"/>
-          <w:szCs w:val="28"/>
-          <w:lang w:val="fr-FR"/>
-        </w:rPr>
-      </w:pPr>
-      <w:r>
-        <w:rPr>
           <w:noProof/>
-          <w:sz w:val="24"/>
-          <w:szCs w:val="24"/>
-          <w:u w:val="single"/>
+          <w:sz w:val="28"/>
+          <w:szCs w:val="28"/>
         </w:rPr>
         <w:drawing>
-          <wp:anchor distT="0" distB="0" distL="114300" distR="114300" simplePos="0" relativeHeight="251769856" behindDoc="0" locked="0" layoutInCell="1" allowOverlap="1" wp14:anchorId="1A5E9E3C" wp14:editId="3AE934F2">
+          <wp:anchor distT="0" distB="0" distL="114300" distR="114300" simplePos="0" relativeHeight="251876352" behindDoc="1" locked="0" layoutInCell="1" allowOverlap="1" wp14:anchorId="2B1D3938" wp14:editId="1B28E5A0">
             <wp:simplePos x="0" y="0"/>
-            <wp:positionH relativeFrom="column">
-              <wp:posOffset>3456708</wp:posOffset>
+            <wp:positionH relativeFrom="margin">
+              <wp:align>left</wp:align>
             </wp:positionH>
             <wp:positionV relativeFrom="paragraph">
-              <wp:posOffset>4560</wp:posOffset>
+              <wp:posOffset>363855</wp:posOffset>
             </wp:positionV>
-            <wp:extent cx="2422467" cy="5187333"/>
-            <wp:effectExtent l="0" t="0" r="0" b="0"/>
-            <wp:wrapNone/>
-            <wp:docPr id="35" name="Image 4"/>
+            <wp:extent cx="5904865" cy="4629150"/>
+            <wp:effectExtent l="0" t="0" r="635" b="0"/>
+            <wp:wrapTight wrapText="bothSides">
+              <wp:wrapPolygon edited="0">
+                <wp:start x="0" y="0"/>
+                <wp:lineTo x="0" y="21511"/>
+                <wp:lineTo x="21533" y="21511"/>
+                <wp:lineTo x="21533" y="0"/>
+                <wp:lineTo x="0" y="0"/>
+              </wp:wrapPolygon>
+            </wp:wrapTight>
+            <wp:docPr id="25" name="Image 25" descr="C:\Users\salim\Documents\DonationCoder\ScreenshotCaptor\Screenshots\Screenshot - 10_7_2021 , 11_36_31.png"/>
             <wp:cNvGraphicFramePr>
               <a:graphicFrameLocks xmlns:a="http://schemas.openxmlformats.org/drawingml/2006/main" noChangeAspect="1"/>
             </wp:cNvGraphicFramePr>
@@ -21145,31 +21280,36 @@
               <a:graphicData uri="http://schemas.openxmlformats.org/drawingml/2006/picture">
                 <pic:pic xmlns:pic="http://schemas.openxmlformats.org/drawingml/2006/picture">
                   <pic:nvPicPr>
-                    <pic:cNvPr id="5" name="Image 4"/>
+                    <pic:cNvPr id="0" name="Picture 1" descr="C:\Users\salim\Documents\DonationCoder\ScreenshotCaptor\Screenshots\Screenshot - 10_7_2021 , 11_36_31.png"/>
                     <pic:cNvPicPr>
-                      <a:picLocks noChangeAspect="1"/>
+                      <a:picLocks noChangeAspect="1" noChangeArrowheads="1"/>
                     </pic:cNvPicPr>
                   </pic:nvPicPr>
                   <pic:blipFill>
-                    <a:blip r:embed="rId28">
+                    <a:blip r:embed="rId29">
                       <a:extLst>
                         <a:ext uri="{28A0092B-C50C-407E-A947-70E740481C1C}">
                           <a14:useLocalDpi xmlns:a14="http://schemas.microsoft.com/office/drawing/2010/main" val="0"/>
                         </a:ext>
                       </a:extLst>
                     </a:blip>
+                    <a:srcRect/>
                     <a:stretch>
                       <a:fillRect/>
                     </a:stretch>
                   </pic:blipFill>
-                  <pic:spPr>
+                  <pic:spPr bwMode="auto">
                     <a:xfrm>
                       <a:off x="0" y="0"/>
-                      <a:ext cx="2430634" cy="5204821"/>
+                      <a:ext cx="5904865" cy="4629150"/>
                     </a:xfrm>
                     <a:prstGeom prst="rect">
                       <a:avLst/>
                     </a:prstGeom>
+                    <a:noFill/>
+                    <a:ln>
+                      <a:noFill/>
+                    </a:ln>
                   </pic:spPr>
                 </pic:pic>
               </a:graphicData>
@@ -21183,26 +21323,320 @@
           </wp:anchor>
         </w:drawing>
       </w:r>
+    </w:p>
+    <w:p>
+      <w:pPr>
+        <w:ind w:left="360" w:firstLine="540"/>
+        <w:rPr>
+          <w:rFonts w:asciiTheme="majorBidi" w:hAnsiTheme="majorBidi" w:cstheme="majorBidi"/>
+          <w:i/>
+          <w:iCs/>
+          <w:sz w:val="28"/>
+          <w:szCs w:val="28"/>
+          <w:lang w:val="fr-FR"/>
+        </w:rPr>
+      </w:pPr>
       <w:r>
         <w:rPr>
           <w:noProof/>
-          <w:sz w:val="24"/>
-          <w:szCs w:val="24"/>
-          <w:u w:val="single"/>
-        </w:rPr>
+        </w:rPr>
+        <mc:AlternateContent>
+          <mc:Choice Requires="wps">
+            <w:drawing>
+              <wp:anchor distT="0" distB="0" distL="114300" distR="114300" simplePos="0" relativeHeight="251878400" behindDoc="1" locked="0" layoutInCell="1" allowOverlap="1" wp14:anchorId="1D804D74" wp14:editId="5E281BF4">
+                <wp:simplePos x="0" y="0"/>
+                <wp:positionH relativeFrom="page">
+                  <wp:align>right</wp:align>
+                </wp:positionH>
+                <wp:positionV relativeFrom="paragraph">
+                  <wp:posOffset>4819015</wp:posOffset>
+                </wp:positionV>
+                <wp:extent cx="5943600" cy="635"/>
+                <wp:effectExtent l="0" t="0" r="0" b="0"/>
+                <wp:wrapTight wrapText="bothSides">
+                  <wp:wrapPolygon edited="0">
+                    <wp:start x="0" y="0"/>
+                    <wp:lineTo x="0" y="20057"/>
+                    <wp:lineTo x="21531" y="20057"/>
+                    <wp:lineTo x="21531" y="0"/>
+                    <wp:lineTo x="0" y="0"/>
+                  </wp:wrapPolygon>
+                </wp:wrapTight>
+                <wp:docPr id="1" name="Zone de texte 1"/>
+                <wp:cNvGraphicFramePr/>
+                <a:graphic xmlns:a="http://schemas.openxmlformats.org/drawingml/2006/main">
+                  <a:graphicData uri="http://schemas.microsoft.com/office/word/2010/wordprocessingShape">
+                    <wps:wsp>
+                      <wps:cNvSpPr txBox="1"/>
+                      <wps:spPr>
+                        <a:xfrm>
+                          <a:off x="0" y="0"/>
+                          <a:ext cx="5943600" cy="635"/>
+                        </a:xfrm>
+                        <a:prstGeom prst="rect">
+                          <a:avLst/>
+                        </a:prstGeom>
+                        <a:solidFill>
+                          <a:prstClr val="white"/>
+                        </a:solidFill>
+                        <a:ln>
+                          <a:noFill/>
+                        </a:ln>
+                        <a:effectLst/>
+                      </wps:spPr>
+                      <wps:txbx>
+                        <w:txbxContent>
+                          <w:p>
+                            <w:pPr>
+                              <w:pStyle w:val="Lgende"/>
+                              <w:rPr>
+                                <w:rFonts w:asciiTheme="majorBidi" w:hAnsiTheme="majorBidi" w:cstheme="majorBidi"/>
+                                <w:noProof/>
+                                <w:sz w:val="28"/>
+                                <w:szCs w:val="28"/>
+                                <w:lang w:val="fr-FR"/>
+                              </w:rPr>
+                            </w:pPr>
+                            <w:bookmarkStart w:id="12" w:name="_Toc84499282"/>
+                            <w:r>
+                              <w:rPr>
+                                <w:lang w:val="fr-FR"/>
+                              </w:rPr>
+                              <w:t xml:space="preserve">Figure </w:t>
+                            </w:r>
+                            <w:r>
+                              <w:fldChar w:fldCharType="begin"/>
+                            </w:r>
+                            <w:r>
+                              <w:rPr>
+                                <w:lang w:val="fr-FR"/>
+                              </w:rPr>
+                              <w:instrText xml:space="preserve"> SEQ Figure \* ARABIC </w:instrText>
+                            </w:r>
+                            <w:r>
+                              <w:fldChar w:fldCharType="separate"/>
+                            </w:r>
+                            <w:r>
+                              <w:rPr>
+                                <w:noProof/>
+                                <w:lang w:val="fr-FR"/>
+                              </w:rPr>
+                              <w:t>13</w:t>
+                            </w:r>
+                            <w:r>
+                              <w:fldChar w:fldCharType="end"/>
+                            </w:r>
+                            <w:r>
+                              <w:rPr>
+                                <w:noProof/>
+                                <w:lang w:val="fr-FR"/>
+                              </w:rPr>
+                              <w:t>: Message de validation de processus "Sign up" et "Login"</w:t>
+                            </w:r>
+                            <w:bookmarkEnd w:id="12"/>
+                          </w:p>
+                        </w:txbxContent>
+                      </wps:txbx>
+                      <wps:bodyPr rot="0" spcFirstLastPara="0" vertOverflow="overflow" horzOverflow="overflow" vert="horz" wrap="square" lIns="0" tIns="0" rIns="0" bIns="0" numCol="1" spcCol="0" rtlCol="0" fromWordArt="0" anchor="t" anchorCtr="0" forceAA="0" compatLnSpc="1">
+                        <a:prstTxWarp prst="textNoShape">
+                          <a:avLst/>
+                        </a:prstTxWarp>
+                        <a:spAutoFit/>
+                      </wps:bodyPr>
+                    </wps:wsp>
+                  </a:graphicData>
+                </a:graphic>
+              </wp:anchor>
+            </w:drawing>
+          </mc:Choice>
+          <mc:Fallback>
+            <w:pict>
+              <v:shapetype w14:anchorId="1D804D74" id="_x0000_t202" coordsize="21600,21600" o:spt="202" path="m,l,21600r21600,l21600,xe">
+                <v:stroke joinstyle="miter"/>
+                <v:path gradientshapeok="t" o:connecttype="rect"/>
+              </v:shapetype>
+              <v:shape id="Zone de texte 1" o:spid="_x0000_s1029" type="#_x0000_t202" style="position:absolute;left:0;text-align:left;margin-left:416.8pt;margin-top:379.45pt;width:468pt;height:.05pt;z-index:-251438080;visibility:visible;mso-wrap-style:square;mso-wrap-distance-left:9pt;mso-wrap-distance-top:0;mso-wrap-distance-right:9pt;mso-wrap-distance-bottom:0;mso-position-horizontal:right;mso-position-horizontal-relative:page;mso-position-vertical:absolute;mso-position-vertical-relative:text;v-text-anchor:top" o:gfxdata="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" stroked="f">
+                <v:textbox style="mso-fit-shape-to-text:t" inset="0,0,0,0">
+                  <w:txbxContent>
+                    <w:p>
+                      <w:pPr>
+                        <w:pStyle w:val="Lgende"/>
+                        <w:rPr>
+                          <w:rFonts w:asciiTheme="majorBidi" w:hAnsiTheme="majorBidi" w:cstheme="majorBidi"/>
+                          <w:noProof/>
+                          <w:sz w:val="28"/>
+                          <w:szCs w:val="28"/>
+                          <w:lang w:val="fr-FR"/>
+                        </w:rPr>
+                      </w:pPr>
+                      <w:bookmarkStart w:id="13" w:name="_Toc84499282"/>
+                      <w:r>
+                        <w:rPr>
+                          <w:lang w:val="fr-FR"/>
+                        </w:rPr>
+                        <w:t xml:space="preserve">Figure </w:t>
+                      </w:r>
+                      <w:r>
+                        <w:fldChar w:fldCharType="begin"/>
+                      </w:r>
+                      <w:r>
+                        <w:rPr>
+                          <w:lang w:val="fr-FR"/>
+                        </w:rPr>
+                        <w:instrText xml:space="preserve"> SEQ Figure \* ARABIC </w:instrText>
+                      </w:r>
+                      <w:r>
+                        <w:fldChar w:fldCharType="separate"/>
+                      </w:r>
+                      <w:r>
+                        <w:rPr>
+                          <w:noProof/>
+                          <w:lang w:val="fr-FR"/>
+                        </w:rPr>
+                        <w:t>13</w:t>
+                      </w:r>
+                      <w:r>
+                        <w:fldChar w:fldCharType="end"/>
+                      </w:r>
+                      <w:r>
+                        <w:rPr>
+                          <w:noProof/>
+                          <w:lang w:val="fr-FR"/>
+                        </w:rPr>
+                        <w:t>: Message de validation de processus "Sign up" et "Login"</w:t>
+                      </w:r>
+                      <w:bookmarkEnd w:id="13"/>
+                    </w:p>
+                  </w:txbxContent>
+                </v:textbox>
+                <w10:wrap type="tight" anchorx="page"/>
+              </v:shape>
+            </w:pict>
+          </mc:Fallback>
+        </mc:AlternateContent>
+      </w:r>
+    </w:p>
+    <w:p>
+      <w:pPr>
+        <w:ind w:left="360" w:firstLine="540"/>
+        <w:rPr>
+          <w:rFonts w:asciiTheme="majorBidi" w:hAnsiTheme="majorBidi" w:cstheme="majorBidi"/>
+          <w:i/>
+          <w:iCs/>
+          <w:sz w:val="28"/>
+          <w:szCs w:val="28"/>
+          <w:lang w:val="fr-FR"/>
+        </w:rPr>
+      </w:pPr>
+    </w:p>
+    <w:p>
+      <w:pPr>
+        <w:ind w:left="360" w:firstLine="540"/>
+        <w:rPr>
+          <w:rFonts w:asciiTheme="majorBidi" w:hAnsiTheme="majorBidi" w:cstheme="majorBidi"/>
+          <w:i/>
+          <w:iCs/>
+          <w:sz w:val="28"/>
+          <w:szCs w:val="28"/>
+          <w:lang w:val="fr-FR"/>
+        </w:rPr>
+      </w:pPr>
+    </w:p>
+    <w:p>
+      <w:pPr>
+        <w:ind w:left="360" w:firstLine="540"/>
+        <w:rPr>
+          <w:rFonts w:asciiTheme="majorBidi" w:hAnsiTheme="majorBidi" w:cstheme="majorBidi"/>
+          <w:i/>
+          <w:iCs/>
+          <w:sz w:val="28"/>
+          <w:szCs w:val="28"/>
+          <w:lang w:val="fr-FR"/>
+        </w:rPr>
+      </w:pPr>
+    </w:p>
+    <w:p>
+      <w:pPr>
+        <w:ind w:left="360" w:firstLine="540"/>
+        <w:rPr>
+          <w:rFonts w:asciiTheme="majorBidi" w:hAnsiTheme="majorBidi" w:cstheme="majorBidi"/>
+          <w:i/>
+          <w:iCs/>
+          <w:sz w:val="28"/>
+          <w:szCs w:val="28"/>
+          <w:lang w:val="fr-FR"/>
+        </w:rPr>
+      </w:pPr>
+    </w:p>
+    <w:p>
+      <w:pPr>
+        <w:ind w:left="360" w:firstLine="540"/>
+        <w:rPr>
+          <w:rFonts w:asciiTheme="majorBidi" w:hAnsiTheme="majorBidi" w:cstheme="majorBidi"/>
+          <w:i/>
+          <w:iCs/>
+          <w:sz w:val="28"/>
+          <w:szCs w:val="28"/>
+          <w:lang w:val="fr-FR"/>
+        </w:rPr>
+      </w:pPr>
+    </w:p>
+    <w:p>
+      <w:pPr>
+        <w:ind w:left="360" w:firstLine="540"/>
+        <w:rPr>
+          <w:rFonts w:asciiTheme="majorBidi" w:hAnsiTheme="majorBidi" w:cstheme="majorBidi"/>
+          <w:i/>
+          <w:iCs/>
+          <w:sz w:val="28"/>
+          <w:szCs w:val="28"/>
+          <w:lang w:val="fr-FR"/>
+        </w:rPr>
+      </w:pPr>
+    </w:p>
+    <w:p>
+      <w:pPr>
+        <w:ind w:left="360" w:firstLine="540"/>
+        <w:rPr>
+          <w:rFonts w:asciiTheme="majorBidi" w:hAnsiTheme="majorBidi" w:cstheme="majorBidi"/>
+          <w:i/>
+          <w:iCs/>
+          <w:sz w:val="28"/>
+          <w:szCs w:val="28"/>
+          <w:lang w:val="fr-FR"/>
+        </w:rPr>
+      </w:pPr>
+      <w:r>
+        <w:rPr>
+          <w:rFonts w:asciiTheme="majorBidi" w:hAnsiTheme="majorBidi" w:cstheme="majorBidi"/>
+          <w:i/>
+          <w:iCs/>
+          <w:noProof/>
+          <w:sz w:val="28"/>
+          <w:szCs w:val="28"/>
+        </w:rPr>
+        <w:lastRenderedPageBreak/>
         <w:drawing>
-          <wp:anchor distT="0" distB="0" distL="114300" distR="114300" simplePos="0" relativeHeight="251768832" behindDoc="0" locked="0" layoutInCell="1" allowOverlap="1" wp14:anchorId="2EDC5764" wp14:editId="56116A6C">
+          <wp:anchor distT="0" distB="0" distL="114300" distR="114300" simplePos="0" relativeHeight="251873280" behindDoc="1" locked="0" layoutInCell="1" allowOverlap="1" wp14:anchorId="09568674" wp14:editId="5770BFB8">
             <wp:simplePos x="0" y="0"/>
             <wp:positionH relativeFrom="column">
-              <wp:posOffset>-33367</wp:posOffset>
+              <wp:posOffset>-15240</wp:posOffset>
             </wp:positionH>
             <wp:positionV relativeFrom="paragraph">
-              <wp:posOffset>34117</wp:posOffset>
+              <wp:posOffset>0</wp:posOffset>
             </wp:positionV>
-            <wp:extent cx="2360282" cy="5055177"/>
-            <wp:effectExtent l="0" t="0" r="2540" b="0"/>
-            <wp:wrapNone/>
-            <wp:docPr id="34" name="Image 3"/>
+            <wp:extent cx="5943600" cy="4229705"/>
+            <wp:effectExtent l="0" t="0" r="0" b="0"/>
+            <wp:wrapTight wrapText="bothSides">
+              <wp:wrapPolygon edited="0">
+                <wp:start x="0" y="0"/>
+                <wp:lineTo x="0" y="21503"/>
+                <wp:lineTo x="21531" y="21503"/>
+                <wp:lineTo x="21531" y="0"/>
+                <wp:lineTo x="0" y="0"/>
+              </wp:wrapPolygon>
+            </wp:wrapTight>
+            <wp:docPr id="5" name="Image 5" descr="C:\Users\salim\Documents\DonationCoder\ScreenshotCaptor\Screenshots\Screenshot - 10_4_2021 , 10_59_20.png"/>
             <wp:cNvGraphicFramePr>
               <a:graphicFrameLocks xmlns:a="http://schemas.openxmlformats.org/drawingml/2006/main" noChangeAspect="1"/>
             </wp:cNvGraphicFramePr>
@@ -21210,227 +21644,46 @@
               <a:graphicData uri="http://schemas.openxmlformats.org/drawingml/2006/picture">
                 <pic:pic xmlns:pic="http://schemas.openxmlformats.org/drawingml/2006/picture">
                   <pic:nvPicPr>
-                    <pic:cNvPr id="4" name="Image 3"/>
+                    <pic:cNvPr id="0" name="Picture 1" descr="C:\Users\salim\Documents\DonationCoder\ScreenshotCaptor\Screenshots\Screenshot - 10_4_2021 , 10_59_20.png"/>
                     <pic:cNvPicPr>
-                      <a:picLocks noChangeAspect="1"/>
+                      <a:picLocks noChangeAspect="1" noChangeArrowheads="1"/>
                     </pic:cNvPicPr>
                   </pic:nvPicPr>
                   <pic:blipFill>
-                    <a:blip r:embed="rId29">
+                    <a:blip r:embed="rId30">
                       <a:extLst>
                         <a:ext uri="{28A0092B-C50C-407E-A947-70E740481C1C}">
                           <a14:useLocalDpi xmlns:a14="http://schemas.microsoft.com/office/drawing/2010/main" val="0"/>
                         </a:ext>
                       </a:extLst>
                     </a:blip>
+                    <a:srcRect/>
                     <a:stretch>
                       <a:fillRect/>
                     </a:stretch>
                   </pic:blipFill>
-                  <pic:spPr>
+                  <pic:spPr bwMode="auto">
                     <a:xfrm>
                       <a:off x="0" y="0"/>
-                      <a:ext cx="2360282" cy="5055177"/>
+                      <a:ext cx="5943600" cy="4229705"/>
                     </a:xfrm>
                     <a:prstGeom prst="rect">
                       <a:avLst/>
                     </a:prstGeom>
+                    <a:noFill/>
+                    <a:ln>
+                      <a:noFill/>
+                    </a:ln>
                   </pic:spPr>
                 </pic:pic>
               </a:graphicData>
             </a:graphic>
-            <wp14:sizeRelH relativeFrom="margin">
-              <wp14:pctWidth>0</wp14:pctWidth>
-            </wp14:sizeRelH>
-            <wp14:sizeRelV relativeFrom="margin">
-              <wp14:pctHeight>0</wp14:pctHeight>
-            </wp14:sizeRelV>
           </wp:anchor>
         </w:drawing>
       </w:r>
     </w:p>
     <w:p>
       <w:pPr>
-        <w:rPr>
-          <w:sz w:val="24"/>
-          <w:szCs w:val="24"/>
-          <w:u w:val="single"/>
-          <w:lang w:val="fr-FR"/>
-        </w:rPr>
-      </w:pPr>
-    </w:p>
-    <w:p>
-      <w:pPr>
-        <w:rPr>
-          <w:sz w:val="24"/>
-          <w:szCs w:val="24"/>
-          <w:u w:val="single"/>
-          <w:lang w:val="fr-FR"/>
-        </w:rPr>
-      </w:pPr>
-    </w:p>
-    <w:p>
-      <w:pPr>
-        <w:rPr>
-          <w:sz w:val="24"/>
-          <w:szCs w:val="24"/>
-          <w:u w:val="single"/>
-          <w:lang w:val="fr-FR"/>
-        </w:rPr>
-      </w:pPr>
-    </w:p>
-    <w:p>
-      <w:pPr>
-        <w:rPr>
-          <w:sz w:val="24"/>
-          <w:szCs w:val="24"/>
-          <w:u w:val="single"/>
-          <w:lang w:val="fr-FR"/>
-        </w:rPr>
-      </w:pPr>
-    </w:p>
-    <w:p>
-      <w:pPr>
-        <w:rPr>
-          <w:sz w:val="24"/>
-          <w:szCs w:val="24"/>
-          <w:u w:val="single"/>
-          <w:lang w:val="fr-FR"/>
-        </w:rPr>
-      </w:pPr>
-    </w:p>
-    <w:p>
-      <w:pPr>
-        <w:rPr>
-          <w:sz w:val="24"/>
-          <w:szCs w:val="24"/>
-          <w:u w:val="single"/>
-          <w:lang w:val="fr-FR"/>
-        </w:rPr>
-      </w:pPr>
-    </w:p>
-    <w:p>
-      <w:pPr>
-        <w:rPr>
-          <w:sz w:val="24"/>
-          <w:szCs w:val="24"/>
-          <w:u w:val="single"/>
-          <w:lang w:val="fr-FR"/>
-        </w:rPr>
-      </w:pPr>
-    </w:p>
-    <w:p>
-      <w:pPr>
-        <w:rPr>
-          <w:sz w:val="24"/>
-          <w:szCs w:val="24"/>
-          <w:u w:val="single"/>
-          <w:lang w:val="fr-FR"/>
-        </w:rPr>
-      </w:pPr>
-    </w:p>
-    <w:p>
-      <w:pPr>
-        <w:rPr>
-          <w:sz w:val="24"/>
-          <w:szCs w:val="24"/>
-          <w:u w:val="single"/>
-          <w:lang w:val="fr-FR"/>
-        </w:rPr>
-      </w:pPr>
-    </w:p>
-    <w:p>
-      <w:pPr>
-        <w:rPr>
-          <w:sz w:val="24"/>
-          <w:szCs w:val="24"/>
-          <w:u w:val="single"/>
-          <w:lang w:val="fr-FR"/>
-        </w:rPr>
-      </w:pPr>
-    </w:p>
-    <w:p>
-      <w:pPr>
-        <w:rPr>
-          <w:sz w:val="24"/>
-          <w:szCs w:val="24"/>
-          <w:u w:val="single"/>
-          <w:lang w:val="fr-FR"/>
-        </w:rPr>
-      </w:pPr>
-    </w:p>
-    <w:p>
-      <w:pPr>
-        <w:rPr>
-          <w:sz w:val="24"/>
-          <w:szCs w:val="24"/>
-          <w:u w:val="single"/>
-          <w:lang w:val="fr-FR"/>
-        </w:rPr>
-      </w:pPr>
-    </w:p>
-    <w:p>
-      <w:pPr>
-        <w:rPr>
-          <w:sz w:val="24"/>
-          <w:szCs w:val="24"/>
-          <w:u w:val="single"/>
-          <w:lang w:val="fr-FR"/>
-        </w:rPr>
-      </w:pPr>
-    </w:p>
-    <w:p>
-      <w:pPr>
-        <w:rPr>
-          <w:sz w:val="24"/>
-          <w:szCs w:val="24"/>
-          <w:u w:val="single"/>
-          <w:lang w:val="fr-FR"/>
-        </w:rPr>
-      </w:pPr>
-    </w:p>
-    <w:p>
-      <w:pPr>
-        <w:rPr>
-          <w:sz w:val="24"/>
-          <w:szCs w:val="24"/>
-          <w:u w:val="single"/>
-          <w:lang w:val="fr-FR"/>
-        </w:rPr>
-      </w:pPr>
-    </w:p>
-    <w:p>
-      <w:pPr>
-        <w:rPr>
-          <w:sz w:val="24"/>
-          <w:szCs w:val="24"/>
-          <w:u w:val="single"/>
-          <w:lang w:val="fr-FR"/>
-        </w:rPr>
-      </w:pPr>
-    </w:p>
-    <w:p>
-      <w:pPr>
-        <w:rPr>
-          <w:sz w:val="24"/>
-          <w:szCs w:val="24"/>
-          <w:u w:val="single"/>
-          <w:lang w:val="fr-FR"/>
-        </w:rPr>
-      </w:pPr>
-    </w:p>
-    <w:p>
-      <w:pPr>
-        <w:rPr>
-          <w:sz w:val="24"/>
-          <w:szCs w:val="24"/>
-          <w:u w:val="single"/>
-          <w:lang w:val="fr-FR"/>
-        </w:rPr>
-      </w:pPr>
-    </w:p>
-    <w:p>
-      <w:pPr>
         <w:pStyle w:val="Lgende"/>
         <w:jc w:val="center"/>
         <w:rPr>
@@ -21439,7 +21692,7 @@
           <w:lang w:val="fr-FR"/>
         </w:rPr>
       </w:pPr>
-      <w:bookmarkStart w:id="12" w:name="_Toc83887103"/>
+      <w:bookmarkStart w:id="14" w:name="_Toc84499283"/>
       <w:r>
         <w:rPr>
           <w:lang w:val="fr-FR"/>
@@ -21463,7 +21716,7 @@
           <w:noProof/>
           <w:lang w:val="fr-FR"/>
         </w:rPr>
-        <w:t>13</w:t>
+        <w:t>14</w:t>
       </w:r>
       <w:r>
         <w:fldChar w:fldCharType="end"/>
@@ -21480,7 +21733,7 @@
         </w:rPr>
         <w:t>Message de confirmation de processus « sign_up » et « login »</w:t>
       </w:r>
-      <w:bookmarkEnd w:id="12"/>
+      <w:bookmarkEnd w:id="14"/>
     </w:p>
     <w:p>
       <w:pPr>
@@ -21500,6 +21753,86 @@
         </w:rPr>
         <w:t xml:space="preserve">     </w:t>
       </w:r>
+    </w:p>
+    <w:p>
+      <w:pPr>
+        <w:rPr>
+          <w:sz w:val="24"/>
+          <w:szCs w:val="24"/>
+          <w:u w:val="single"/>
+          <w:lang w:val="fr-FR"/>
+        </w:rPr>
+      </w:pPr>
+    </w:p>
+    <w:p>
+      <w:pPr>
+        <w:rPr>
+          <w:sz w:val="24"/>
+          <w:szCs w:val="24"/>
+          <w:u w:val="single"/>
+          <w:lang w:val="fr-FR"/>
+        </w:rPr>
+      </w:pPr>
+    </w:p>
+    <w:p>
+      <w:pPr>
+        <w:rPr>
+          <w:sz w:val="24"/>
+          <w:szCs w:val="24"/>
+          <w:u w:val="single"/>
+          <w:lang w:val="fr-FR"/>
+        </w:rPr>
+      </w:pPr>
+    </w:p>
+    <w:p>
+      <w:pPr>
+        <w:rPr>
+          <w:sz w:val="24"/>
+          <w:szCs w:val="24"/>
+          <w:u w:val="single"/>
+          <w:lang w:val="fr-FR"/>
+        </w:rPr>
+      </w:pPr>
+    </w:p>
+    <w:p>
+      <w:pPr>
+        <w:rPr>
+          <w:sz w:val="24"/>
+          <w:szCs w:val="24"/>
+          <w:u w:val="single"/>
+          <w:lang w:val="fr-FR"/>
+        </w:rPr>
+      </w:pPr>
+    </w:p>
+    <w:p>
+      <w:pPr>
+        <w:rPr>
+          <w:sz w:val="24"/>
+          <w:szCs w:val="24"/>
+          <w:u w:val="single"/>
+          <w:lang w:val="fr-FR"/>
+        </w:rPr>
+      </w:pPr>
+    </w:p>
+    <w:p>
+      <w:pPr>
+        <w:rPr>
+          <w:sz w:val="24"/>
+          <w:szCs w:val="24"/>
+          <w:u w:val="single"/>
+          <w:lang w:val="fr-FR"/>
+        </w:rPr>
+      </w:pPr>
+    </w:p>
+    <w:p>
+      <w:pPr>
+        <w:rPr>
+          <w:sz w:val="24"/>
+          <w:szCs w:val="24"/>
+          <w:u w:val="single"/>
+          <w:lang w:val="fr-FR"/>
+        </w:rPr>
+      </w:pPr>
     </w:p>
     <w:p>
       <w:pPr>
@@ -21694,7 +22027,7 @@
                     <pic:cNvPicPr/>
                   </pic:nvPicPr>
                   <pic:blipFill>
-                    <a:blip r:embed="rId30">
+                    <a:blip r:embed="rId31">
                       <a:extLst>
                         <a:ext uri="{28A0092B-C50C-407E-A947-70E740481C1C}">
                           <a14:useLocalDpi xmlns:a14="http://schemas.microsoft.com/office/drawing/2010/main" val="0"/>
@@ -21756,7 +22089,7 @@
           <w:lang w:val="fr-FR"/>
         </w:rPr>
       </w:pPr>
-      <w:bookmarkStart w:id="13" w:name="_Toc83887104"/>
+      <w:bookmarkStart w:id="15" w:name="_Toc84499284"/>
       <w:r>
         <w:rPr>
           <w:lang w:val="fr-FR"/>
@@ -21780,7 +22113,7 @@
           <w:noProof/>
           <w:lang w:val="fr-FR"/>
         </w:rPr>
-        <w:t>14</w:t>
+        <w:t>15</w:t>
       </w:r>
       <w:r>
         <w:fldChar w:fldCharType="end"/>
@@ -21797,7 +22130,7 @@
         </w:rPr>
         <w:t>diagramme de cas d’utilisation de l’activité configuration</w:t>
       </w:r>
-      <w:bookmarkEnd w:id="13"/>
+      <w:bookmarkEnd w:id="15"/>
     </w:p>
     <w:p>
       <w:pPr>
@@ -21941,77 +22274,83 @@
           <w:lang w:val="fr-FR"/>
         </w:rPr>
       </w:pPr>
-    </w:p>
-    <w:p>
-      <w:pPr>
+      <w:r>
         <w:rPr>
           <w:b/>
           <w:bCs/>
+          <w:noProof/>
           <w:sz w:val="28"/>
           <w:szCs w:val="28"/>
           <w:u w:val="single"/>
-          <w:lang w:val="fr-FR"/>
-        </w:rPr>
-      </w:pPr>
-      <w:r>
-        <w:rPr>
-          <w:noProof/>
         </w:rPr>
         <w:drawing>
-          <wp:anchor distT="0" distB="0" distL="114300" distR="114300" simplePos="0" relativeHeight="251761664" behindDoc="1" locked="0" layoutInCell="1" allowOverlap="1">
+          <wp:anchor distT="0" distB="0" distL="114300" distR="114300" simplePos="0" relativeHeight="251874304" behindDoc="1" locked="0" layoutInCell="1" allowOverlap="1" wp14:anchorId="780216B3" wp14:editId="032DCFBC">
             <wp:simplePos x="0" y="0"/>
             <wp:positionH relativeFrom="column">
-              <wp:posOffset>1714500</wp:posOffset>
+              <wp:posOffset>1844040</wp:posOffset>
             </wp:positionH>
             <wp:positionV relativeFrom="paragraph">
-              <wp:posOffset>0</wp:posOffset>
+              <wp:posOffset>165735</wp:posOffset>
             </wp:positionV>
-            <wp:extent cx="2095871" cy="4488180"/>
-            <wp:effectExtent l="0" t="0" r="0" b="7620"/>
+            <wp:extent cx="1880870" cy="4504690"/>
+            <wp:effectExtent l="0" t="0" r="5080" b="0"/>
             <wp:wrapTight wrapText="bothSides">
               <wp:wrapPolygon edited="0">
-                <wp:start x="0" y="0"/>
-                <wp:lineTo x="0" y="21545"/>
-                <wp:lineTo x="21404" y="21545"/>
-                <wp:lineTo x="21404" y="0"/>
-                <wp:lineTo x="0" y="0"/>
+                <wp:start x="875" y="0"/>
+                <wp:lineTo x="0" y="365"/>
+                <wp:lineTo x="0" y="21101"/>
+                <wp:lineTo x="875" y="21466"/>
+                <wp:lineTo x="20346" y="21466"/>
+                <wp:lineTo x="21440" y="21009"/>
+                <wp:lineTo x="21440" y="457"/>
+                <wp:lineTo x="20346" y="0"/>
+                <wp:lineTo x="875" y="0"/>
               </wp:wrapPolygon>
             </wp:wrapTight>
-            <wp:docPr id="12" name="Image 12"/>
-            <wp:cNvGraphicFramePr>
-              <a:graphicFrameLocks xmlns:a="http://schemas.openxmlformats.org/drawingml/2006/main" noChangeAspect="1"/>
-            </wp:cNvGraphicFramePr>
+            <wp:docPr id="19" name="Image 3" descr="C:\Users\salim\Documents\DonationCoder\ScreenshotCaptor\Screenshots\Screenshot - 10_2_2021 , 14_22_18.png"/>
+            <wp:cNvGraphicFramePr/>
             <a:graphic xmlns:a="http://schemas.openxmlformats.org/drawingml/2006/main">
               <a:graphicData uri="http://schemas.openxmlformats.org/drawingml/2006/picture">
                 <pic:pic xmlns:pic="http://schemas.openxmlformats.org/drawingml/2006/picture">
                   <pic:nvPicPr>
-                    <pic:cNvPr id="1" name=""/>
+                    <pic:cNvPr id="4" name="Image 3" descr="C:\Users\salim\Documents\DonationCoder\ScreenshotCaptor\Screenshots\Screenshot - 10_2_2021 , 14_22_18.png"/>
                     <pic:cNvPicPr/>
                   </pic:nvPicPr>
                   <pic:blipFill>
-                    <a:blip r:embed="rId31">
+                    <a:blip r:embed="rId32">
                       <a:extLst>
                         <a:ext uri="{28A0092B-C50C-407E-A947-70E740481C1C}">
                           <a14:useLocalDpi xmlns:a14="http://schemas.microsoft.com/office/drawing/2010/main" val="0"/>
                         </a:ext>
                       </a:extLst>
                     </a:blip>
+                    <a:srcRect/>
                     <a:stretch>
                       <a:fillRect/>
                     </a:stretch>
                   </pic:blipFill>
-                  <pic:spPr>
+                  <pic:spPr bwMode="auto">
                     <a:xfrm>
                       <a:off x="0" y="0"/>
-                      <a:ext cx="2095871" cy="4488180"/>
+                      <a:ext cx="1880870" cy="4504690"/>
                     </a:xfrm>
                     <a:prstGeom prst="rect">
                       <a:avLst/>
                     </a:prstGeom>
+                    <a:noFill/>
+                    <a:ln>
+                      <a:noFill/>
+                    </a:ln>
                   </pic:spPr>
                 </pic:pic>
               </a:graphicData>
             </a:graphic>
+            <wp14:sizeRelH relativeFrom="margin">
+              <wp14:pctWidth>0</wp14:pctWidth>
+            </wp14:sizeRelH>
+            <wp14:sizeRelV relativeFrom="margin">
+              <wp14:pctHeight>0</wp14:pctHeight>
+            </wp14:sizeRelV>
           </wp:anchor>
         </w:drawing>
       </w:r>
@@ -22174,6 +22513,18 @@
     </w:p>
     <w:p>
       <w:pPr>
+        <w:rPr>
+          <w:b/>
+          <w:bCs/>
+          <w:sz w:val="28"/>
+          <w:szCs w:val="28"/>
+          <w:u w:val="single"/>
+          <w:lang w:val="fr-FR"/>
+        </w:rPr>
+      </w:pPr>
+    </w:p>
+    <w:p>
+      <w:pPr>
         <w:pStyle w:val="Lgende"/>
         <w:jc w:val="center"/>
         <w:rPr>
@@ -22182,7 +22533,7 @@
           <w:lang w:val="fr-FR"/>
         </w:rPr>
       </w:pPr>
-      <w:bookmarkStart w:id="14" w:name="_Toc83887105"/>
+      <w:bookmarkStart w:id="16" w:name="_Toc84499285"/>
       <w:r>
         <w:rPr>
           <w:lang w:val="fr-FR"/>
@@ -22206,7 +22557,7 @@
           <w:noProof/>
           <w:lang w:val="fr-FR"/>
         </w:rPr>
-        <w:t>15</w:t>
+        <w:t>16</w:t>
       </w:r>
       <w:r>
         <w:fldChar w:fldCharType="end"/>
@@ -22223,7 +22574,7 @@
         </w:rPr>
         <w:t>Design de l’activité Configuration</w:t>
       </w:r>
-      <w:bookmarkEnd w:id="14"/>
+      <w:bookmarkEnd w:id="16"/>
     </w:p>
     <w:p>
       <w:pPr>
@@ -22920,7 +23271,7 @@
         </w:rPr>
         <w:t>(Transmission Control Protocol/</w:t>
       </w:r>
-      <w:hyperlink r:id="rId32" w:tooltip="Adresse IP" w:history="1">
+      <w:hyperlink r:id="rId33" w:tooltip="Adresse IP" w:history="1">
         <w:r>
           <w:rPr>
             <w:rStyle w:val="Lienhypertexte"/>
@@ -23216,7 +23567,7 @@
         </w:rPr>
         <w:t xml:space="preserve"> Un </w:t>
       </w:r>
-      <w:hyperlink r:id="rId33" w:tooltip="Serveurs" w:history="1">
+      <w:hyperlink r:id="rId34" w:tooltip="Serveurs" w:history="1">
         <w:r>
           <w:rPr>
             <w:rStyle w:val="Lienhypertexte"/>
@@ -23841,7 +24192,7 @@
                     </pic:cNvPicPr>
                   </pic:nvPicPr>
                   <pic:blipFill>
-                    <a:blip r:embed="rId34">
+                    <a:blip r:embed="rId35">
                       <a:extLst>
                         <a:ext uri="{28A0092B-C50C-407E-A947-70E740481C1C}">
                           <a14:useLocalDpi xmlns:a14="http://schemas.microsoft.com/office/drawing/2010/main" val="0"/>
@@ -24006,7 +24357,7 @@
           <w:lang w:val="fr-FR"/>
         </w:rPr>
       </w:pPr>
-      <w:bookmarkStart w:id="15" w:name="_Toc83887106"/>
+      <w:bookmarkStart w:id="17" w:name="_Toc84499286"/>
       <w:r>
         <w:rPr>
           <w:lang w:val="fr-FR"/>
@@ -24030,7 +24381,7 @@
           <w:noProof/>
           <w:lang w:val="fr-FR"/>
         </w:rPr>
-        <w:t>16</w:t>
+        <w:t>17</w:t>
       </w:r>
       <w:r>
         <w:fldChar w:fldCharType="end"/>
@@ -24047,7 +24398,7 @@
         </w:rPr>
         <w:t>Communications entre les sockets client et serveur</w:t>
       </w:r>
-      <w:bookmarkEnd w:id="15"/>
+      <w:bookmarkEnd w:id="17"/>
     </w:p>
     <w:p>
       <w:pPr>
@@ -24490,7 +24841,7 @@
           </mc:Choice>
           <mc:Fallback>
             <w:pict>
-              <v:rect w14:anchorId="400EB8A0" id="Rectangle 31" o:spid="_x0000_s1029" style="position:absolute;margin-left:4.2pt;margin-top:9.4pt;width:483pt;height:174.6pt;z-index:251786240;visibility:visible;mso-wrap-style:square;mso-width-percent:0;mso-height-percent:0;mso-wrap-distance-left:9pt;mso-wrap-distance-top:0;mso-wrap-distance-right:9pt;mso-wrap-distance-bottom:0;mso-position-horizontal:absolute;mso-position-horizontal-relative:text;mso-position-vertical:absolute;mso-position-vertical-relative:text;mso-width-percent:0;mso-height-percent:0;mso-width-relative:margin;mso-height-relative:margin;v-text-anchor:middle" o:gfxdata="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" filled="f" strokecolor="#a5a5a5 [3206]" strokeweight=".5pt">
+              <v:rect w14:anchorId="400EB8A0" id="Rectangle 31" o:spid="_x0000_s1030" style="position:absolute;margin-left:4.2pt;margin-top:9.4pt;width:483pt;height:174.6pt;z-index:251786240;visibility:visible;mso-wrap-style:square;mso-width-percent:0;mso-height-percent:0;mso-wrap-distance-left:9pt;mso-wrap-distance-top:0;mso-wrap-distance-right:9pt;mso-wrap-distance-bottom:0;mso-position-horizontal:absolute;mso-position-horizontal-relative:text;mso-position-vertical:absolute;mso-position-vertical-relative:text;mso-width-percent:0;mso-height-percent:0;mso-width-relative:margin;mso-height-relative:margin;v-text-anchor:middle" o:gfxdata="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" filled="f" strokecolor="#a5a5a5 [3206]" strokeweight=".5pt">
                 <v:textbox>
                   <w:txbxContent>
                     <w:p>
@@ -24906,7 +25257,7 @@
           </mc:Choice>
           <mc:Fallback>
             <w:pict>
-              <v:rect w14:anchorId="5D73B51F" id="Rectangle 33" o:spid="_x0000_s1030" style="position:absolute;margin-left:103pt;margin-top:18.55pt;width:154.2pt;height:132pt;z-index:-251528192;visibility:visible;mso-wrap-style:square;mso-width-percent:0;mso-height-percent:0;mso-wrap-distance-left:9pt;mso-wrap-distance-top:0;mso-wrap-distance-right:9pt;mso-wrap-distance-bottom:0;mso-position-horizontal:right;mso-position-horizontal-relative:margin;mso-position-vertical:absolute;mso-position-vertical-relative:text;mso-width-percent:0;mso-height-percent:0;mso-width-relative:margin;mso-height-relative:margin;v-text-anchor:middle" o:gfxdata="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" fillcolor="white [3201]" strokecolor="#70ad47 [3209]" strokeweight="1pt">
+              <v:rect w14:anchorId="5D73B51F" id="Rectangle 33" o:spid="_x0000_s1031" style="position:absolute;margin-left:103pt;margin-top:18.55pt;width:154.2pt;height:132pt;z-index:-251528192;visibility:visible;mso-wrap-style:square;mso-width-percent:0;mso-height-percent:0;mso-wrap-distance-left:9pt;mso-wrap-distance-top:0;mso-wrap-distance-right:9pt;mso-wrap-distance-bottom:0;mso-position-horizontal:right;mso-position-horizontal-relative:margin;mso-position-vertical:absolute;mso-position-vertical-relative:text;mso-width-percent:0;mso-height-percent:0;mso-width-relative:margin;mso-height-relative:margin;v-text-anchor:middle" o:gfxdata="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" fillcolor="white [3201]" strokecolor="#70ad47 [3209]" strokeweight="1pt">
                 <v:textbox>
                   <w:txbxContent>
                     <w:p>
@@ -25134,7 +25485,7 @@
           </mc:Choice>
           <mc:Fallback>
             <w:pict>
-              <v:rect w14:anchorId="61B44C1F" id="Rectangle 32" o:spid="_x0000_s1031" style="position:absolute;margin-left:30pt;margin-top:.9pt;width:154.2pt;height:82.8pt;z-index:-251529216;visibility:visible;mso-wrap-style:square;mso-width-percent:0;mso-height-percent:0;mso-wrap-distance-left:9pt;mso-wrap-distance-top:0;mso-wrap-distance-right:9pt;mso-wrap-distance-bottom:0;mso-position-horizontal:absolute;mso-position-horizontal-relative:text;mso-position-vertical:absolute;mso-position-vertical-relative:text;mso-width-percent:0;mso-height-percent:0;mso-width-relative:margin;mso-height-relative:margin;v-text-anchor:middle" o:gfxdata="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" fillcolor="white [3201]" strokecolor="#70ad47 [3209]" strokeweight="1pt">
+              <v:rect w14:anchorId="61B44C1F" id="Rectangle 32" o:spid="_x0000_s1032" style="position:absolute;margin-left:30pt;margin-top:.9pt;width:154.2pt;height:82.8pt;z-index:-251529216;visibility:visible;mso-wrap-style:square;mso-width-percent:0;mso-height-percent:0;mso-wrap-distance-left:9pt;mso-wrap-distance-top:0;mso-wrap-distance-right:9pt;mso-wrap-distance-bottom:0;mso-position-horizontal:absolute;mso-position-horizontal-relative:text;mso-position-vertical:absolute;mso-position-vertical-relative:text;mso-width-percent:0;mso-height-percent:0;mso-width-relative:margin;mso-height-relative:margin;v-text-anchor:middle" o:gfxdata="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" fillcolor="white [3201]" strokecolor="#70ad47 [3209]" strokeweight="1pt">
                 <v:textbox>
                   <w:txbxContent>
                     <w:p>
@@ -25355,7 +25706,7 @@
           </mc:Choice>
           <mc:Fallback>
             <w:pict>
-              <v:rect w14:anchorId="14DF6D59" id="Rectangle 50" o:spid="_x0000_s1032" style="position:absolute;margin-left:325.2pt;margin-top:.45pt;width:127.2pt;height:67.8pt;z-index:-251527168;visibility:visible;mso-wrap-style:square;mso-width-percent:0;mso-height-percent:0;mso-wrap-distance-left:9pt;mso-wrap-distance-top:0;mso-wrap-distance-right:9pt;mso-wrap-distance-bottom:0;mso-position-horizontal:absolute;mso-position-horizontal-relative:margin;mso-position-vertical:absolute;mso-position-vertical-relative:text;mso-width-percent:0;mso-height-percent:0;mso-width-relative:margin;mso-height-relative:margin;v-text-anchor:middle" o:gfxdata="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" fillcolor="white [3201]" strokecolor="#70ad47 [3209]" strokeweight="1pt">
+              <v:rect w14:anchorId="14DF6D59" id="Rectangle 50" o:spid="_x0000_s1033" style="position:absolute;margin-left:325.2pt;margin-top:.45pt;width:127.2pt;height:67.8pt;z-index:-251527168;visibility:visible;mso-wrap-style:square;mso-width-percent:0;mso-height-percent:0;mso-wrap-distance-left:9pt;mso-wrap-distance-top:0;mso-wrap-distance-right:9pt;mso-wrap-distance-bottom:0;mso-position-horizontal:absolute;mso-position-horizontal-relative:margin;mso-position-vertical:absolute;mso-position-vertical-relative:text;mso-width-percent:0;mso-height-percent:0;mso-width-relative:margin;mso-height-relative:margin;v-text-anchor:middle" o:gfxdata="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" fillcolor="white [3201]" strokecolor="#70ad47 [3209]" strokeweight="1pt">
                 <v:textbox>
                   <w:txbxContent>
                     <w:p>
@@ -26748,7 +27099,7 @@
           </mc:Choice>
           <mc:Fallback>
             <w:pict>
-              <v:rect w14:anchorId="61417F48" id="Rectangle 36" o:spid="_x0000_s1033" style="position:absolute;margin-left:37.8pt;margin-top:.55pt;width:420.6pt;height:32.4pt;z-index:251791360;visibility:visible;mso-wrap-style:square;mso-width-percent:0;mso-height-percent:0;mso-wrap-distance-left:9pt;mso-wrap-distance-top:0;mso-wrap-distance-right:9pt;mso-wrap-distance-bottom:0;mso-position-horizontal:absolute;mso-position-horizontal-relative:margin;mso-position-vertical:absolute;mso-position-vertical-relative:text;mso-width-percent:0;mso-height-percent:0;mso-width-relative:margin;mso-height-relative:margin;v-text-anchor:middle" o:gfxdata="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" filled="f" strokecolor="#0070c0" strokeweight=".5pt">
+              <v:rect w14:anchorId="61417F48" id="Rectangle 36" o:spid="_x0000_s1034" style="position:absolute;margin-left:37.8pt;margin-top:.55pt;width:420.6pt;height:32.4pt;z-index:251791360;visibility:visible;mso-wrap-style:square;mso-width-percent:0;mso-height-percent:0;mso-wrap-distance-left:9pt;mso-wrap-distance-top:0;mso-wrap-distance-right:9pt;mso-wrap-distance-bottom:0;mso-position-horizontal:absolute;mso-position-horizontal-relative:margin;mso-position-vertical:absolute;mso-position-vertical-relative:text;mso-width-percent:0;mso-height-percent:0;mso-width-relative:margin;mso-height-relative:margin;v-text-anchor:middle" o:gfxdata="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" filled="f" strokecolor="#0070c0" strokeweight=".5pt">
                 <v:textbox>
                   <w:txbxContent>
                     <w:p>
@@ -27005,7 +27356,7 @@
           </mc:Choice>
           <mc:Fallback>
             <w:pict>
-              <v:rect w14:anchorId="3DC0F58F" id="Rectangle 38" o:spid="_x0000_s1034" style="position:absolute;margin-left:281.4pt;margin-top:.45pt;width:154.2pt;height:185.4pt;z-index:-251523072;visibility:visible;mso-wrap-style:square;mso-width-percent:0;mso-height-percent:0;mso-wrap-distance-left:9pt;mso-wrap-distance-top:0;mso-wrap-distance-right:9pt;mso-wrap-distance-bottom:0;mso-position-horizontal:absolute;mso-position-horizontal-relative:text;mso-position-vertical:absolute;mso-position-vertical-relative:text;mso-width-percent:0;mso-height-percent:0;mso-width-relative:margin;mso-height-relative:margin;v-text-anchor:middle" o:gfxdata="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" fillcolor="white [3201]" strokecolor="#70ad47 [3209]" strokeweight="1pt">
+              <v:rect w14:anchorId="3DC0F58F" id="Rectangle 38" o:spid="_x0000_s1035" style="position:absolute;margin-left:281.4pt;margin-top:.45pt;width:154.2pt;height:185.4pt;z-index:-251523072;visibility:visible;mso-wrap-style:square;mso-width-percent:0;mso-height-percent:0;mso-wrap-distance-left:9pt;mso-wrap-distance-top:0;mso-wrap-distance-right:9pt;mso-wrap-distance-bottom:0;mso-position-horizontal:absolute;mso-position-horizontal-relative:text;mso-position-vertical:absolute;mso-position-vertical-relative:text;mso-width-percent:0;mso-height-percent:0;mso-width-relative:margin;mso-height-relative:margin;v-text-anchor:middle" o:gfxdata="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" fillcolor="white [3201]" strokecolor="#70ad47 [3209]" strokeweight="1pt">
                 <v:textbox>
                   <w:txbxContent>
                     <w:p>
@@ -27278,7 +27629,7 @@
           </mc:Choice>
           <mc:Fallback>
             <w:pict>
-              <v:rect w14:anchorId="494B01E6" id="Rectangle 37" o:spid="_x0000_s1035" style="position:absolute;margin-left:41.4pt;margin-top:12.45pt;width:154.2pt;height:106.2pt;z-index:-251524096;visibility:visible;mso-wrap-style:square;mso-width-percent:0;mso-height-percent:0;mso-wrap-distance-left:9pt;mso-wrap-distance-top:0;mso-wrap-distance-right:9pt;mso-wrap-distance-bottom:0;mso-position-horizontal:absolute;mso-position-horizontal-relative:text;mso-position-vertical:absolute;mso-position-vertical-relative:text;mso-width-percent:0;mso-height-percent:0;mso-width-relative:margin;mso-height-relative:margin;v-text-anchor:middle" o:gfxdata="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" fillcolor="white [3201]" strokecolor="red" strokeweight="1pt">
+              <v:rect w14:anchorId="494B01E6" id="Rectangle 37" o:spid="_x0000_s1036" style="position:absolute;margin-left:41.4pt;margin-top:12.45pt;width:154.2pt;height:106.2pt;z-index:-251524096;visibility:visible;mso-wrap-style:square;mso-width-percent:0;mso-height-percent:0;mso-wrap-distance-left:9pt;mso-wrap-distance-top:0;mso-wrap-distance-right:9pt;mso-wrap-distance-bottom:0;mso-position-horizontal:absolute;mso-position-horizontal-relative:text;mso-position-vertical:absolute;mso-position-vertical-relative:text;mso-width-percent:0;mso-height-percent:0;mso-width-relative:margin;mso-height-relative:margin;v-text-anchor:middle" o:gfxdata="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" fillcolor="white [3201]" strokecolor="red" strokeweight="1pt">
                 <v:textbox>
                   <w:txbxContent>
                     <w:p>
@@ -27490,7 +27841,7 @@
           </mc:Choice>
           <mc:Fallback>
             <w:pict>
-              <v:rect w14:anchorId="2DF89316" id="Rectangle 56" o:spid="_x0000_s1036" style="position:absolute;margin-left:324pt;margin-top:1.05pt;width:81.6pt;height:72.6pt;z-index:-251522048;visibility:visible;mso-wrap-style:square;mso-width-percent:0;mso-height-percent:0;mso-wrap-distance-left:9pt;mso-wrap-distance-top:0;mso-wrap-distance-right:9pt;mso-wrap-distance-bottom:0;mso-position-horizontal:absolute;mso-position-horizontal-relative:text;mso-position-vertical:absolute;mso-position-vertical-relative:text;mso-width-percent:0;mso-height-percent:0;mso-width-relative:margin;mso-height-relative:margin;v-text-anchor:middle" o:gfxdata="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" fillcolor="white [3201]" strokecolor="#70ad47 [3209]" strokeweight="1pt">
+              <v:rect w14:anchorId="2DF89316" id="Rectangle 56" o:spid="_x0000_s1037" style="position:absolute;margin-left:324pt;margin-top:1.05pt;width:81.6pt;height:72.6pt;z-index:-251522048;visibility:visible;mso-wrap-style:square;mso-width-percent:0;mso-height-percent:0;mso-wrap-distance-left:9pt;mso-wrap-distance-top:0;mso-wrap-distance-right:9pt;mso-wrap-distance-bottom:0;mso-position-horizontal:absolute;mso-position-horizontal-relative:text;mso-position-vertical:absolute;mso-position-vertical-relative:text;mso-width-percent:0;mso-height-percent:0;mso-width-relative:margin;mso-height-relative:margin;v-text-anchor:middle" o:gfxdata="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" fillcolor="white [3201]" strokecolor="#70ad47 [3209]" strokeweight="1pt">
                 <v:textbox>
                   <w:txbxContent>
                     <w:p>
@@ -27738,7 +28089,7 @@
           </mc:Choice>
           <mc:Fallback>
             <w:pict>
-              <v:rect w14:anchorId="1D3AF013" id="Rectangle 57" o:spid="_x0000_s1037" style="position:absolute;margin-left:325.8pt;margin-top:.9pt;width:81.6pt;height:72.6pt;z-index:-251521024;visibility:visible;mso-wrap-style:square;mso-width-percent:0;mso-height-percent:0;mso-wrap-distance-left:9pt;mso-wrap-distance-top:0;mso-wrap-distance-right:9pt;mso-wrap-distance-bottom:0;mso-position-horizontal:absolute;mso-position-horizontal-relative:text;mso-position-vertical:absolute;mso-position-vertical-relative:text;mso-width-percent:0;mso-height-percent:0;mso-width-relative:margin;mso-height-relative:margin;v-text-anchor:middle" o:gfxdata="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" fillcolor="white [3201]" strokecolor="#70ad47 [3209]" strokeweight="1pt">
+              <v:rect w14:anchorId="1D3AF013" id="Rectangle 57" o:spid="_x0000_s1038" style="position:absolute;margin-left:325.8pt;margin-top:.9pt;width:81.6pt;height:72.6pt;z-index:-251521024;visibility:visible;mso-wrap-style:square;mso-width-percent:0;mso-height-percent:0;mso-wrap-distance-left:9pt;mso-wrap-distance-top:0;mso-wrap-distance-right:9pt;mso-wrap-distance-bottom:0;mso-position-horizontal:absolute;mso-position-horizontal-relative:text;mso-position-vertical:absolute;mso-position-vertical-relative:text;mso-width-percent:0;mso-height-percent:0;mso-width-relative:margin;mso-height-relative:margin;v-text-anchor:middle" o:gfxdata="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" fillcolor="white [3201]" strokecolor="#70ad47 [3209]" strokeweight="1pt">
                 <v:textbox>
                   <w:txbxContent>
                     <w:p>
@@ -27884,7 +28235,7 @@
           <w:lang w:val="fr-FR"/>
         </w:rPr>
       </w:pPr>
-      <w:bookmarkStart w:id="16" w:name="_Toc83887107"/>
+      <w:bookmarkStart w:id="18" w:name="_Toc84499287"/>
       <w:r>
         <w:rPr>
           <w:lang w:val="fr-FR"/>
@@ -27908,7 +28259,7 @@
           <w:noProof/>
           <w:lang w:val="fr-FR"/>
         </w:rPr>
-        <w:t>17</w:t>
+        <w:t>18</w:t>
       </w:r>
       <w:r>
         <w:fldChar w:fldCharType="end"/>
@@ -27925,7 +28276,7 @@
         </w:rPr>
         <w:t>le diagramme de package pour l’activité "Configuration"</w:t>
       </w:r>
-      <w:bookmarkEnd w:id="16"/>
+      <w:bookmarkEnd w:id="18"/>
     </w:p>
     <w:p>
       <w:pPr>
@@ -29033,7 +29384,7 @@
                     </pic:cNvPicPr>
                   </pic:nvPicPr>
                   <pic:blipFill>
-                    <a:blip r:embed="rId35">
+                    <a:blip r:embed="rId36">
                       <a:extLst>
                         <a:ext uri="{28A0092B-C50C-407E-A947-70E740481C1C}">
                           <a14:useLocalDpi xmlns:a14="http://schemas.microsoft.com/office/drawing/2010/main" val="0"/>
@@ -29330,7 +29681,7 @@
                     </pic:cNvPicPr>
                   </pic:nvPicPr>
                   <pic:blipFill>
-                    <a:blip r:embed="rId36">
+                    <a:blip r:embed="rId37">
                       <a:extLst>
                         <a:ext uri="{28A0092B-C50C-407E-A947-70E740481C1C}">
                           <a14:useLocalDpi xmlns:a14="http://schemas.microsoft.com/office/drawing/2010/main" val="0"/>
@@ -29675,7 +30026,7 @@
                     <pic:cNvPicPr/>
                   </pic:nvPicPr>
                   <pic:blipFill>
-                    <a:blip r:embed="rId37">
+                    <a:blip r:embed="rId38">
                       <a:extLst>
                         <a:ext uri="{28A0092B-C50C-407E-A947-70E740481C1C}">
                           <a14:useLocalDpi xmlns:a14="http://schemas.microsoft.com/office/drawing/2010/main" val="0"/>
@@ -30000,7 +30351,7 @@
                     </pic:cNvPicPr>
                   </pic:nvPicPr>
                   <pic:blipFill>
-                    <a:blip r:embed="rId38">
+                    <a:blip r:embed="rId39">
                       <a:extLst>
                         <a:ext uri="{28A0092B-C50C-407E-A947-70E740481C1C}">
                           <a14:useLocalDpi xmlns:a14="http://schemas.microsoft.com/office/drawing/2010/main" val="0"/>
@@ -30369,7 +30720,7 @@
                     <pic:cNvPicPr/>
                   </pic:nvPicPr>
                   <pic:blipFill>
-                    <a:blip r:embed="rId39">
+                    <a:blip r:embed="rId40">
                       <a:extLst>
                         <a:ext uri="{28A0092B-C50C-407E-A947-70E740481C1C}">
                           <a14:useLocalDpi xmlns:a14="http://schemas.microsoft.com/office/drawing/2010/main" val="0"/>
@@ -30723,7 +31074,7 @@
                     </pic:cNvPicPr>
                   </pic:nvPicPr>
                   <pic:blipFill>
-                    <a:blip r:embed="rId40">
+                    <a:blip r:embed="rId41">
                       <a:extLst>
                         <a:ext uri="{28A0092B-C50C-407E-A947-70E740481C1C}">
                           <a14:useLocalDpi xmlns:a14="http://schemas.microsoft.com/office/drawing/2010/main" val="0"/>
@@ -31149,7 +31500,7 @@
                     </pic:cNvPicPr>
                   </pic:nvPicPr>
                   <pic:blipFill>
-                    <a:blip r:embed="rId41">
+                    <a:blip r:embed="rId42">
                       <a:extLst>
                         <a:ext uri="{28A0092B-C50C-407E-A947-70E740481C1C}">
                           <a14:useLocalDpi xmlns:a14="http://schemas.microsoft.com/office/drawing/2010/main" val="0"/>
@@ -31744,7 +32095,7 @@
                     </pic:cNvPicPr>
                   </pic:nvPicPr>
                   <pic:blipFill>
-                    <a:blip r:embed="rId42">
+                    <a:blip r:embed="rId43">
                       <a:extLst>
                         <a:ext uri="{28A0092B-C50C-407E-A947-70E740481C1C}">
                           <a14:useLocalDpi xmlns:a14="http://schemas.microsoft.com/office/drawing/2010/main" val="0"/>
@@ -32357,7 +32708,7 @@
                     </pic:cNvPicPr>
                   </pic:nvPicPr>
                   <pic:blipFill>
-                    <a:blip r:embed="rId43">
+                    <a:blip r:embed="rId44">
                       <a:extLst>
                         <a:ext uri="{28A0092B-C50C-407E-A947-70E740481C1C}">
                           <a14:useLocalDpi xmlns:a14="http://schemas.microsoft.com/office/drawing/2010/main" val="0"/>
@@ -32399,7 +32750,7 @@
           <w:lang w:val="fr-FR"/>
         </w:rPr>
       </w:pPr>
-      <w:bookmarkStart w:id="17" w:name="_Toc83887108"/>
+      <w:bookmarkStart w:id="19" w:name="_Toc84499288"/>
       <w:r>
         <w:rPr>
           <w:lang w:val="fr-FR"/>
@@ -32423,7 +32774,7 @@
           <w:noProof/>
           <w:lang w:val="fr-FR"/>
         </w:rPr>
-        <w:t>18</w:t>
+        <w:t>19</w:t>
       </w:r>
       <w:r>
         <w:fldChar w:fldCharType="end"/>
@@ -32440,7 +32791,7 @@
         </w:rPr>
         <w:t>diagramme de cas d’utilisation de l’activité "FileTransfer"</w:t>
       </w:r>
-      <w:bookmarkEnd w:id="17"/>
+      <w:bookmarkEnd w:id="19"/>
     </w:p>
     <w:p>
       <w:pPr>
@@ -32685,43 +33036,41 @@
           <w:lang w:val="fr-FR"/>
         </w:rPr>
       </w:pPr>
-    </w:p>
-    <w:p>
-      <w:pPr>
+      <w:r>
         <w:rPr>
           <w:rFonts w:asciiTheme="majorBidi" w:hAnsiTheme="majorBidi" w:cstheme="majorBidi"/>
           <w:b/>
           <w:bCs/>
           <w:sz w:val="52"/>
           <w:szCs w:val="52"/>
-          <w:lang w:val="fr-FR"/>
-        </w:rPr>
-      </w:pPr>
-      <w:r>
-        <w:rPr>
-          <w:noProof/>
         </w:rPr>
         <w:drawing>
-          <wp:anchor distT="0" distB="0" distL="114300" distR="114300" simplePos="0" relativeHeight="251777024" behindDoc="1" locked="0" layoutInCell="1" allowOverlap="1" wp14:anchorId="548E106E" wp14:editId="69192965">
+          <wp:anchor distT="0" distB="0" distL="114300" distR="114300" simplePos="0" relativeHeight="251879424" behindDoc="1" locked="0" layoutInCell="1" allowOverlap="1" wp14:anchorId="01C8321B" wp14:editId="7836E2D7">
             <wp:simplePos x="0" y="0"/>
             <wp:positionH relativeFrom="column">
-              <wp:posOffset>1844040</wp:posOffset>
+              <wp:posOffset>1661160</wp:posOffset>
             </wp:positionH>
             <wp:positionV relativeFrom="paragraph">
-              <wp:posOffset>290195</wp:posOffset>
+              <wp:posOffset>214630</wp:posOffset>
             </wp:positionV>
-            <wp:extent cx="2032635" cy="4224655"/>
-            <wp:effectExtent l="0" t="0" r="5715" b="4445"/>
+            <wp:extent cx="2146732" cy="4462250"/>
+            <wp:effectExtent l="0" t="0" r="6350" b="0"/>
             <wp:wrapTight wrapText="bothSides">
               <wp:wrapPolygon edited="0">
-                <wp:start x="0" y="0"/>
-                <wp:lineTo x="0" y="21525"/>
-                <wp:lineTo x="21458" y="21525"/>
-                <wp:lineTo x="21458" y="0"/>
-                <wp:lineTo x="0" y="0"/>
+                <wp:start x="959" y="0"/>
+                <wp:lineTo x="0" y="277"/>
+                <wp:lineTo x="0" y="21117"/>
+                <wp:lineTo x="959" y="21486"/>
+                <wp:lineTo x="20322" y="21486"/>
+                <wp:lineTo x="20514" y="21486"/>
+                <wp:lineTo x="21472" y="20841"/>
+                <wp:lineTo x="21472" y="738"/>
+                <wp:lineTo x="21280" y="461"/>
+                <wp:lineTo x="20322" y="0"/>
+                <wp:lineTo x="959" y="0"/>
               </wp:wrapPolygon>
             </wp:wrapTight>
-            <wp:docPr id="21" name="Image 21"/>
+            <wp:docPr id="27" name="Image 4"/>
             <wp:cNvGraphicFramePr>
               <a:graphicFrameLocks xmlns:a="http://schemas.openxmlformats.org/drawingml/2006/main" noChangeAspect="1"/>
             </wp:cNvGraphicFramePr>
@@ -32729,11 +33078,13 @@
               <a:graphicData uri="http://schemas.openxmlformats.org/drawingml/2006/picture">
                 <pic:pic xmlns:pic="http://schemas.openxmlformats.org/drawingml/2006/picture">
                   <pic:nvPicPr>
-                    <pic:cNvPr id="1" name=""/>
-                    <pic:cNvPicPr/>
+                    <pic:cNvPr id="5" name="Image 4"/>
+                    <pic:cNvPicPr>
+                      <a:picLocks noChangeAspect="1"/>
+                    </pic:cNvPicPr>
                   </pic:nvPicPr>
                   <pic:blipFill>
-                    <a:blip r:embed="rId44">
+                    <a:blip r:embed="rId45">
                       <a:extLst>
                         <a:ext uri="{28A0092B-C50C-407E-A947-70E740481C1C}">
                           <a14:useLocalDpi xmlns:a14="http://schemas.microsoft.com/office/drawing/2010/main" val="0"/>
@@ -32747,7 +33098,7 @@
                   <pic:spPr>
                     <a:xfrm>
                       <a:off x="0" y="0"/>
-                      <a:ext cx="2032635" cy="4224655"/>
+                      <a:ext cx="2146732" cy="4462250"/>
                     </a:xfrm>
                     <a:prstGeom prst="rect">
                       <a:avLst/>
@@ -32762,6 +33113,18 @@
     </w:p>
     <w:p>
       <w:pPr>
+        <w:rPr>
+          <w:rFonts w:asciiTheme="majorBidi" w:hAnsiTheme="majorBidi" w:cstheme="majorBidi"/>
+          <w:b/>
+          <w:bCs/>
+          <w:sz w:val="52"/>
+          <w:szCs w:val="52"/>
+          <w:lang w:val="fr-FR"/>
+        </w:rPr>
+      </w:pPr>
+    </w:p>
+    <w:p>
+      <w:pPr>
         <w:ind w:left="360" w:firstLine="630"/>
         <w:rPr>
           <w:rFonts w:asciiTheme="majorBidi" w:hAnsiTheme="majorBidi" w:cstheme="majorBidi"/>
@@ -32935,7 +33298,7 @@
           <w:lang w:val="fr-FR"/>
         </w:rPr>
       </w:pPr>
-      <w:bookmarkStart w:id="18" w:name="_Toc83887109"/>
+      <w:bookmarkStart w:id="20" w:name="_Toc84499289"/>
       <w:r>
         <w:rPr>
           <w:lang w:val="fr-FR"/>
@@ -32959,7 +33322,7 @@
           <w:noProof/>
           <w:lang w:val="fr-FR"/>
         </w:rPr>
-        <w:t>19</w:t>
+        <w:t>20</w:t>
       </w:r>
       <w:r>
         <w:fldChar w:fldCharType="end"/>
@@ -32976,19 +33339,7 @@
         </w:rPr>
         <w:t>Aperçu de l’interface utilisateur de l’activité "FileTransfer"</w:t>
       </w:r>
-      <w:bookmarkEnd w:id="18"/>
-    </w:p>
-    <w:p>
-      <w:pPr>
-        <w:rPr>
-          <w:rFonts w:asciiTheme="majorBidi" w:hAnsiTheme="majorBidi" w:cstheme="majorBidi"/>
-          <w:i/>
-          <w:iCs/>
-          <w:sz w:val="28"/>
-          <w:szCs w:val="28"/>
-          <w:lang w:val="fr-FR"/>
-        </w:rPr>
-      </w:pPr>
+      <w:bookmarkEnd w:id="20"/>
     </w:p>
     <w:p>
       <w:pPr>
@@ -33051,6 +33402,7 @@
           <w:szCs w:val="28"/>
           <w:lang w:val="fr-FR"/>
         </w:rPr>
+        <w:lastRenderedPageBreak/>
         <w:t xml:space="preserve">Conception d’architecture </w:t>
       </w:r>
     </w:p>
@@ -33230,7 +33582,7 @@
                     </pic:cNvPicPr>
                   </pic:nvPicPr>
                   <pic:blipFill>
-                    <a:blip r:embed="rId45">
+                    <a:blip r:embed="rId46">
                       <a:extLst>
                         <a:ext uri="{28A0092B-C50C-407E-A947-70E740481C1C}">
                           <a14:useLocalDpi xmlns:a14="http://schemas.microsoft.com/office/drawing/2010/main" val="0"/>
@@ -33391,7 +33743,7 @@
           <w:lang w:val="fr-FR"/>
         </w:rPr>
       </w:pPr>
-      <w:bookmarkStart w:id="19" w:name="_Toc83887110"/>
+      <w:bookmarkStart w:id="21" w:name="_Toc84499290"/>
       <w:r>
         <w:rPr>
           <w:lang w:val="fr-FR"/>
@@ -33415,7 +33767,7 @@
           <w:noProof/>
           <w:lang w:val="fr-FR"/>
         </w:rPr>
-        <w:t>20</w:t>
+        <w:t>21</w:t>
       </w:r>
       <w:r>
         <w:fldChar w:fldCharType="end"/>
@@ -33432,7 +33784,20 @@
         </w:rPr>
         <w:t>MCD pour l’activité "FileTransfer"</w:t>
       </w:r>
-      <w:bookmarkEnd w:id="19"/>
+      <w:bookmarkEnd w:id="21"/>
+    </w:p>
+    <w:p>
+      <w:pPr>
+        <w:ind w:left="360"/>
+        <w:rPr>
+          <w:rFonts w:asciiTheme="majorBidi" w:hAnsiTheme="majorBidi" w:cstheme="majorBidi"/>
+          <w:i/>
+          <w:iCs/>
+          <w:sz w:val="28"/>
+          <w:szCs w:val="28"/>
+          <w:lang w:val="fr-FR"/>
+        </w:rPr>
+      </w:pPr>
     </w:p>
     <w:p>
       <w:pPr>
@@ -33719,7 +34084,7 @@
                     </pic:cNvPicPr>
                   </pic:nvPicPr>
                   <pic:blipFill>
-                    <a:blip r:embed="rId46">
+                    <a:blip r:embed="rId47">
                       <a:extLst>
                         <a:ext uri="{28A0092B-C50C-407E-A947-70E740481C1C}">
                           <a14:useLocalDpi xmlns:a14="http://schemas.microsoft.com/office/drawing/2010/main" val="0"/>
@@ -33761,7 +34126,7 @@
           <w:lang w:val="fr-FR"/>
         </w:rPr>
       </w:pPr>
-      <w:bookmarkStart w:id="20" w:name="_Toc83887111"/>
+      <w:bookmarkStart w:id="22" w:name="_Toc84499291"/>
       <w:r>
         <w:rPr>
           <w:lang w:val="fr-FR"/>
@@ -33785,7 +34150,7 @@
           <w:noProof/>
           <w:lang w:val="fr-FR"/>
         </w:rPr>
-        <w:t>21</w:t>
+        <w:t>22</w:t>
       </w:r>
       <w:r>
         <w:fldChar w:fldCharType="end"/>
@@ -33802,7 +34167,7 @@
         </w:rPr>
         <w:t>Héritage de serveur http "NanoHTTPD"</w:t>
       </w:r>
-      <w:bookmarkEnd w:id="20"/>
+      <w:bookmarkEnd w:id="22"/>
     </w:p>
     <w:p>
       <w:pPr>
@@ -34092,7 +34457,7 @@
                     </pic:cNvPicPr>
                   </pic:nvPicPr>
                   <pic:blipFill>
-                    <a:blip r:embed="rId47">
+                    <a:blip r:embed="rId48">
                       <a:extLst>
                         <a:ext uri="{28A0092B-C50C-407E-A947-70E740481C1C}">
                           <a14:useLocalDpi xmlns:a14="http://schemas.microsoft.com/office/drawing/2010/main" val="0"/>
@@ -34134,7 +34499,7 @@
           <w:lang w:val="fr-FR"/>
         </w:rPr>
       </w:pPr>
-      <w:bookmarkStart w:id="21" w:name="_Toc83887112"/>
+      <w:bookmarkStart w:id="23" w:name="_Toc84499292"/>
       <w:r>
         <w:rPr>
           <w:lang w:val="fr-FR"/>
@@ -34158,7 +34523,7 @@
           <w:noProof/>
           <w:lang w:val="fr-FR"/>
         </w:rPr>
-        <w:t>22</w:t>
+        <w:t>23</w:t>
       </w:r>
       <w:r>
         <w:fldChar w:fldCharType="end"/>
@@ -34175,7 +34540,7 @@
         </w:rPr>
         <w:t>Personnalisation du serveur http</w:t>
       </w:r>
-      <w:bookmarkEnd w:id="21"/>
+      <w:bookmarkEnd w:id="23"/>
     </w:p>
     <w:p>
       <w:pPr>
@@ -34451,57 +34816,6 @@
     <w:p>
       <w:pPr>
         <w:ind w:left="180" w:firstLine="720"/>
-        <w:rPr>
-          <w:rFonts w:asciiTheme="majorBidi" w:hAnsiTheme="majorBidi" w:cstheme="majorBidi"/>
-          <w:b/>
-          <w:bCs/>
-          <w:color w:val="222222"/>
-          <w:sz w:val="24"/>
-          <w:szCs w:val="24"/>
-          <w:shd w:val="clear" w:color="auto" w:fill="FFFFFF"/>
-          <w:lang w:val="fr-FR"/>
-        </w:rPr>
-      </w:pPr>
-      <w:r>
-        <w:rPr>
-          <w:rFonts w:asciiTheme="majorBidi" w:hAnsiTheme="majorBidi" w:cstheme="majorBidi"/>
-          <w:b/>
-          <w:bCs/>
-          <w:color w:val="222222"/>
-          <w:sz w:val="24"/>
-          <w:szCs w:val="24"/>
-          <w:shd w:val="clear" w:color="auto" w:fill="FFFFFF"/>
-          <w:lang w:val="fr-FR"/>
-        </w:rPr>
-        <w:t>L</w:t>
-      </w:r>
-      <w:r>
-        <w:rPr>
-          <w:rFonts w:asciiTheme="majorBidi" w:hAnsiTheme="majorBidi" w:cstheme="majorBidi"/>
-          <w:b/>
-          <w:bCs/>
-          <w:color w:val="222222"/>
-          <w:sz w:val="24"/>
-          <w:szCs w:val="24"/>
-          <w:shd w:val="clear" w:color="auto" w:fill="FFFFFF"/>
-          <w:lang w:val="fr-FR"/>
-        </w:rPr>
-        <w:t>e diagramme de package</w:t>
-      </w:r>
-      <w:r>
-        <w:rPr>
-          <w:rFonts w:asciiTheme="majorBidi" w:hAnsiTheme="majorBidi" w:cstheme="majorBidi"/>
-          <w:b/>
-          <w:bCs/>
-          <w:color w:val="222222"/>
-          <w:sz w:val="24"/>
-          <w:szCs w:val="24"/>
-          <w:shd w:val="clear" w:color="auto" w:fill="FFFFFF"/>
-          <w:lang w:val="fr-FR"/>
-        </w:rPr>
-        <w:t> :</w:t>
-      </w:r>
-      <w:r>
         <w:rPr>
           <w:rFonts w:ascii="Times New Roman" w:eastAsia="Times New Roman" w:hAnsi="Times New Roman" w:cs="Times New Roman"/>
           <w:snapToGrid w:val="0"/>
@@ -34514,12 +34828,119 @@
           <w:shd w:val="clear" w:color="000000" w:fill="000000"/>
           <w:lang w:val="x-none" w:eastAsia="x-none" w:bidi="x-none"/>
         </w:rPr>
-        <w:t xml:space="preserve"> </w:t>
+      </w:pPr>
+      <w:r>
+        <w:rPr>
+          <w:rFonts w:asciiTheme="majorBidi" w:hAnsiTheme="majorBidi" w:cstheme="majorBidi"/>
+          <w:b/>
+          <w:bCs/>
+          <w:color w:val="222222"/>
+          <w:sz w:val="24"/>
+          <w:szCs w:val="24"/>
+          <w:shd w:val="clear" w:color="auto" w:fill="FFFFFF"/>
+        </w:rPr>
+        <w:drawing>
+          <wp:anchor distT="0" distB="0" distL="114300" distR="114300" simplePos="0" relativeHeight="251880448" behindDoc="1" locked="0" layoutInCell="1" allowOverlap="1" wp14:anchorId="4F233F8A" wp14:editId="16497E9B">
+            <wp:simplePos x="0" y="0"/>
+            <wp:positionH relativeFrom="margin">
+              <wp:align>right</wp:align>
+            </wp:positionH>
+            <wp:positionV relativeFrom="paragraph">
+              <wp:posOffset>307975</wp:posOffset>
+            </wp:positionV>
+            <wp:extent cx="5943600" cy="2940050"/>
+            <wp:effectExtent l="0" t="0" r="0" b="0"/>
+            <wp:wrapTight wrapText="bothSides">
+              <wp:wrapPolygon edited="0">
+                <wp:start x="0" y="0"/>
+                <wp:lineTo x="0" y="21413"/>
+                <wp:lineTo x="21531" y="21413"/>
+                <wp:lineTo x="21531" y="0"/>
+                <wp:lineTo x="0" y="0"/>
+              </wp:wrapPolygon>
+            </wp:wrapTight>
+            <wp:docPr id="28" name="Image 4"/>
+            <wp:cNvGraphicFramePr>
+              <a:graphicFrameLocks xmlns:a="http://schemas.openxmlformats.org/drawingml/2006/main" noChangeAspect="1"/>
+            </wp:cNvGraphicFramePr>
+            <a:graphic xmlns:a="http://schemas.openxmlformats.org/drawingml/2006/main">
+              <a:graphicData uri="http://schemas.openxmlformats.org/drawingml/2006/picture">
+                <pic:pic xmlns:pic="http://schemas.openxmlformats.org/drawingml/2006/picture">
+                  <pic:nvPicPr>
+                    <pic:cNvPr id="5" name="Image 4"/>
+                    <pic:cNvPicPr>
+                      <a:picLocks noChangeAspect="1"/>
+                    </pic:cNvPicPr>
+                  </pic:nvPicPr>
+                  <pic:blipFill>
+                    <a:blip r:embed="rId49">
+                      <a:extLst>
+                        <a:ext uri="{28A0092B-C50C-407E-A947-70E740481C1C}">
+                          <a14:useLocalDpi xmlns:a14="http://schemas.microsoft.com/office/drawing/2010/main" val="0"/>
+                        </a:ext>
+                      </a:extLst>
+                    </a:blip>
+                    <a:stretch>
+                      <a:fillRect/>
+                    </a:stretch>
+                  </pic:blipFill>
+                  <pic:spPr>
+                    <a:xfrm>
+                      <a:off x="0" y="0"/>
+                      <a:ext cx="5943600" cy="2940050"/>
+                    </a:xfrm>
+                    <a:prstGeom prst="rect">
+                      <a:avLst/>
+                    </a:prstGeom>
+                  </pic:spPr>
+                </pic:pic>
+              </a:graphicData>
+            </a:graphic>
+          </wp:anchor>
+        </w:drawing>
+      </w:r>
+      <w:r>
+        <w:rPr>
+          <w:rFonts w:asciiTheme="majorBidi" w:hAnsiTheme="majorBidi" w:cstheme="majorBidi"/>
+          <w:b/>
+          <w:bCs/>
+          <w:color w:val="222222"/>
+          <w:sz w:val="24"/>
+          <w:szCs w:val="24"/>
+          <w:shd w:val="clear" w:color="auto" w:fill="FFFFFF"/>
+          <w:lang w:val="fr-FR"/>
+        </w:rPr>
+        <w:t>L</w:t>
+      </w:r>
+      <w:r>
+        <w:rPr>
+          <w:rFonts w:asciiTheme="majorBidi" w:hAnsiTheme="majorBidi" w:cstheme="majorBidi"/>
+          <w:b/>
+          <w:bCs/>
+          <w:color w:val="222222"/>
+          <w:sz w:val="24"/>
+          <w:szCs w:val="24"/>
+          <w:shd w:val="clear" w:color="auto" w:fill="FFFFFF"/>
+          <w:lang w:val="fr-FR"/>
+        </w:rPr>
+        <w:t>e diagramme de package</w:t>
+      </w:r>
+      <w:r>
+        <w:rPr>
+          <w:rFonts w:asciiTheme="majorBidi" w:hAnsiTheme="majorBidi" w:cstheme="majorBidi"/>
+          <w:b/>
+          <w:bCs/>
+          <w:color w:val="222222"/>
+          <w:sz w:val="24"/>
+          <w:szCs w:val="24"/>
+          <w:shd w:val="clear" w:color="auto" w:fill="FFFFFF"/>
+          <w:lang w:val="fr-FR"/>
+        </w:rPr>
+        <w:t> :</w:t>
       </w:r>
       <w:r>
         <w:rPr>
           <w:rFonts w:ascii="Times New Roman" w:eastAsia="Times New Roman" w:hAnsi="Times New Roman" w:cs="Times New Roman"/>
-          <w:noProof/>
           <w:snapToGrid w:val="0"/>
           <w:color w:val="000000"/>
           <w:w w:val="0"/>
@@ -34528,56 +34949,25 @@
           <w:u w:color="000000"/>
           <w:bdr w:val="none" w:sz="0" w:space="0" w:color="000000"/>
           <w:shd w:val="clear" w:color="000000" w:fill="000000"/>
-        </w:rPr>
-        <w:drawing>
-          <wp:inline distT="0" distB="0" distL="0" distR="0">
-            <wp:extent cx="5943600" cy="3028866"/>
-            <wp:effectExtent l="0" t="0" r="0" b="635"/>
-            <wp:docPr id="215" name="Image 215" descr="C:\Users\salim\Documents\DonationCoder\ScreenshotCaptor\Screenshots\Screenshot - 9_28_2021 , 17_52_15.png"/>
-            <wp:cNvGraphicFramePr>
-              <a:graphicFrameLocks xmlns:a="http://schemas.openxmlformats.org/drawingml/2006/main" noChangeAspect="1"/>
-            </wp:cNvGraphicFramePr>
-            <a:graphic xmlns:a="http://schemas.openxmlformats.org/drawingml/2006/main">
-              <a:graphicData uri="http://schemas.openxmlformats.org/drawingml/2006/picture">
-                <pic:pic xmlns:pic="http://schemas.openxmlformats.org/drawingml/2006/picture">
-                  <pic:nvPicPr>
-                    <pic:cNvPr id="0" name="Picture 21" descr="C:\Users\salim\Documents\DonationCoder\ScreenshotCaptor\Screenshots\Screenshot - 9_28_2021 , 17_52_15.png"/>
-                    <pic:cNvPicPr>
-                      <a:picLocks noChangeAspect="1" noChangeArrowheads="1"/>
-                    </pic:cNvPicPr>
-                  </pic:nvPicPr>
-                  <pic:blipFill>
-                    <a:blip r:embed="rId48">
-                      <a:extLst>
-                        <a:ext uri="{28A0092B-C50C-407E-A947-70E740481C1C}">
-                          <a14:useLocalDpi xmlns:a14="http://schemas.microsoft.com/office/drawing/2010/main" val="0"/>
-                        </a:ext>
-                      </a:extLst>
-                    </a:blip>
-                    <a:srcRect/>
-                    <a:stretch>
-                      <a:fillRect/>
-                    </a:stretch>
-                  </pic:blipFill>
-                  <pic:spPr bwMode="auto">
-                    <a:xfrm>
-                      <a:off x="0" y="0"/>
-                      <a:ext cx="5943600" cy="3028866"/>
-                    </a:xfrm>
-                    <a:prstGeom prst="rect">
-                      <a:avLst/>
-                    </a:prstGeom>
-                    <a:noFill/>
-                    <a:ln>
-                      <a:noFill/>
-                    </a:ln>
-                  </pic:spPr>
-                </pic:pic>
-              </a:graphicData>
-            </a:graphic>
-          </wp:inline>
-        </w:drawing>
-      </w:r>
+          <w:lang w:val="x-none" w:eastAsia="x-none" w:bidi="x-none"/>
+        </w:rPr>
+        <w:t xml:space="preserve"> </w:t>
+      </w:r>
+    </w:p>
+    <w:p>
+      <w:pPr>
+        <w:ind w:left="180" w:firstLine="720"/>
+        <w:rPr>
+          <w:rFonts w:asciiTheme="majorBidi" w:hAnsiTheme="majorBidi" w:cstheme="majorBidi"/>
+          <w:b/>
+          <w:bCs/>
+          <w:color w:val="222222"/>
+          <w:sz w:val="24"/>
+          <w:szCs w:val="24"/>
+          <w:shd w:val="clear" w:color="auto" w:fill="FFFFFF"/>
+          <w:lang w:val="fr-FR"/>
+        </w:rPr>
+      </w:pPr>
     </w:p>
     <w:p>
       <w:pPr>
@@ -34589,7 +34979,7 @@
           <w:lang w:val="fr-FR"/>
         </w:rPr>
       </w:pPr>
-      <w:bookmarkStart w:id="22" w:name="_Toc83887113"/>
+      <w:bookmarkStart w:id="24" w:name="_Toc84499293"/>
       <w:r>
         <w:rPr>
           <w:lang w:val="fr-FR"/>
@@ -34613,7 +35003,7 @@
           <w:noProof/>
           <w:lang w:val="fr-FR"/>
         </w:rPr>
-        <w:t>23</w:t>
+        <w:t>24</w:t>
       </w:r>
       <w:r>
         <w:fldChar w:fldCharType="end"/>
@@ -34638,7 +35028,7 @@
         </w:rPr>
         <w:t xml:space="preserve"> diagramme de package du processus "FileTransfer"</w:t>
       </w:r>
-      <w:bookmarkEnd w:id="22"/>
+      <w:bookmarkEnd w:id="24"/>
     </w:p>
     <w:p>
       <w:pPr>
@@ -35256,6 +35646,7 @@
           <w:szCs w:val="24"/>
           <w:lang w:val="fr-FR"/>
         </w:rPr>
+        <w:lastRenderedPageBreak/>
         <w:t>-</w:t>
       </w:r>
       <w:r>
@@ -35393,7 +35784,6 @@
           <w:szCs w:val="24"/>
           <w:lang w:val="fr-FR"/>
         </w:rPr>
-        <w:lastRenderedPageBreak/>
         <w:t>-</w:t>
       </w:r>
       <w:r>
@@ -35737,7 +36127,7 @@
                     </pic:cNvPicPr>
                   </pic:nvPicPr>
                   <pic:blipFill>
-                    <a:blip r:embed="rId49">
+                    <a:blip r:embed="rId50">
                       <a:extLst>
                         <a:ext uri="{28A0092B-C50C-407E-A947-70E740481C1C}">
                           <a14:useLocalDpi xmlns:a14="http://schemas.microsoft.com/office/drawing/2010/main" val="0"/>
@@ -35779,7 +36169,7 @@
           <w:lang w:val="fr-FR"/>
         </w:rPr>
       </w:pPr>
-      <w:bookmarkStart w:id="23" w:name="_Toc83887114"/>
+      <w:bookmarkStart w:id="25" w:name="_Toc84499294"/>
       <w:r>
         <w:rPr>
           <w:lang w:val="fr-FR"/>
@@ -35803,7 +36193,7 @@
           <w:noProof/>
           <w:lang w:val="fr-FR"/>
         </w:rPr>
-        <w:t>24</w:t>
+        <w:t>25</w:t>
       </w:r>
       <w:r>
         <w:fldChar w:fldCharType="end"/>
@@ -35826,7 +36216,37 @@
         </w:rPr>
         <w:t>Mécanisme de téléchargement d’un fichier</w:t>
       </w:r>
-      <w:bookmarkEnd w:id="23"/>
+      <w:bookmarkEnd w:id="25"/>
+    </w:p>
+    <w:p>
+      <w:pPr>
+        <w:rPr>
+          <w:rFonts w:asciiTheme="majorBidi" w:hAnsiTheme="majorBidi" w:cstheme="majorBidi"/>
+          <w:sz w:val="24"/>
+          <w:szCs w:val="24"/>
+          <w:lang w:val="fr-FR"/>
+        </w:rPr>
+      </w:pPr>
+    </w:p>
+    <w:p>
+      <w:pPr>
+        <w:rPr>
+          <w:rFonts w:asciiTheme="majorBidi" w:hAnsiTheme="majorBidi" w:cstheme="majorBidi"/>
+          <w:sz w:val="24"/>
+          <w:szCs w:val="24"/>
+          <w:lang w:val="fr-FR"/>
+        </w:rPr>
+      </w:pPr>
+    </w:p>
+    <w:p>
+      <w:pPr>
+        <w:rPr>
+          <w:rFonts w:asciiTheme="majorBidi" w:hAnsiTheme="majorBidi" w:cstheme="majorBidi"/>
+          <w:sz w:val="24"/>
+          <w:szCs w:val="24"/>
+          <w:lang w:val="fr-FR"/>
+        </w:rPr>
+      </w:pPr>
     </w:p>
     <w:p>
       <w:pPr>
@@ -35862,6 +36282,7 @@
           <w:shd w:val="clear" w:color="auto" w:fill="FFFFFF"/>
           <w:lang w:val="fr-FR"/>
         </w:rPr>
+        <w:lastRenderedPageBreak/>
         <w:t>Mécanisme de téléversement d’un fichier (Upload) :</w:t>
       </w:r>
     </w:p>
@@ -35910,7 +36331,6 @@
           <w:szCs w:val="24"/>
           <w:lang w:val="fr-FR"/>
         </w:rPr>
-        <w:lastRenderedPageBreak/>
         <w:t>L’opération de téléversement est effectuée en trois étapes :</w:t>
       </w:r>
     </w:p>
@@ -36185,7 +36605,7 @@
                     </pic:cNvPicPr>
                   </pic:nvPicPr>
                   <pic:blipFill>
-                    <a:blip r:embed="rId50">
+                    <a:blip r:embed="rId51">
                       <a:extLst>
                         <a:ext uri="{28A0092B-C50C-407E-A947-70E740481C1C}">
                           <a14:useLocalDpi xmlns:a14="http://schemas.microsoft.com/office/drawing/2010/main" val="0"/>
@@ -36233,7 +36653,7 @@
           <w:lang w:val="fr-FR"/>
         </w:rPr>
       </w:pPr>
-      <w:bookmarkStart w:id="24" w:name="_Toc83887115"/>
+      <w:bookmarkStart w:id="26" w:name="_Toc84499295"/>
       <w:r>
         <w:rPr>
           <w:lang w:val="fr-FR"/>
@@ -36257,7 +36677,7 @@
           <w:noProof/>
           <w:lang w:val="fr-FR"/>
         </w:rPr>
-        <w:t>25</w:t>
+        <w:t>26</w:t>
       </w:r>
       <w:r>
         <w:fldChar w:fldCharType="end"/>
@@ -36282,7 +36702,7 @@
         </w:rPr>
         <w:t xml:space="preserve"> de téléversement d’un fichier</w:t>
       </w:r>
-      <w:bookmarkEnd w:id="24"/>
+      <w:bookmarkEnd w:id="26"/>
     </w:p>
     <w:p>
       <w:pPr>
@@ -36323,61 +36743,6 @@
     </w:p>
     <w:p>
       <w:pPr>
-        <w:ind w:left="900" w:hanging="900"/>
-        <w:rPr>
-          <w:rFonts w:asciiTheme="majorBidi" w:hAnsiTheme="majorBidi" w:cstheme="majorBidi"/>
-          <w:sz w:val="24"/>
-          <w:szCs w:val="24"/>
-          <w:lang w:val="fr-FR"/>
-        </w:rPr>
-      </w:pPr>
-    </w:p>
-    <w:p>
-      <w:pPr>
-        <w:ind w:left="900" w:hanging="900"/>
-        <w:rPr>
-          <w:rFonts w:asciiTheme="majorBidi" w:hAnsiTheme="majorBidi" w:cstheme="majorBidi"/>
-          <w:sz w:val="24"/>
-          <w:szCs w:val="24"/>
-          <w:lang w:val="fr-FR"/>
-        </w:rPr>
-      </w:pPr>
-    </w:p>
-    <w:p>
-      <w:pPr>
-        <w:ind w:left="900" w:hanging="900"/>
-        <w:rPr>
-          <w:rFonts w:asciiTheme="majorBidi" w:hAnsiTheme="majorBidi" w:cstheme="majorBidi"/>
-          <w:sz w:val="24"/>
-          <w:szCs w:val="24"/>
-          <w:lang w:val="fr-FR"/>
-        </w:rPr>
-      </w:pPr>
-    </w:p>
-    <w:p>
-      <w:pPr>
-        <w:ind w:left="900" w:hanging="900"/>
-        <w:rPr>
-          <w:rFonts w:asciiTheme="majorBidi" w:hAnsiTheme="majorBidi" w:cstheme="majorBidi"/>
-          <w:sz w:val="24"/>
-          <w:szCs w:val="24"/>
-          <w:lang w:val="fr-FR"/>
-        </w:rPr>
-      </w:pPr>
-    </w:p>
-    <w:p>
-      <w:pPr>
-        <w:ind w:left="900" w:hanging="900"/>
-        <w:rPr>
-          <w:rFonts w:asciiTheme="majorBidi" w:hAnsiTheme="majorBidi" w:cstheme="majorBidi"/>
-          <w:sz w:val="24"/>
-          <w:szCs w:val="24"/>
-          <w:lang w:val="fr-FR"/>
-        </w:rPr>
-      </w:pPr>
-    </w:p>
-    <w:p>
-      <w:pPr>
         <w:ind w:left="360" w:firstLine="630"/>
         <w:rPr>
           <w:rFonts w:asciiTheme="majorBidi" w:hAnsiTheme="majorBidi" w:cstheme="majorBidi"/>
@@ -36410,6 +36775,7 @@
           <w:szCs w:val="28"/>
           <w:lang w:val="fr-FR"/>
         </w:rPr>
+        <w:lastRenderedPageBreak/>
         <w:t>5</w:t>
       </w:r>
       <w:r>
@@ -36585,7 +36951,7 @@
                     </pic:cNvPicPr>
                   </pic:nvPicPr>
                   <pic:blipFill>
-                    <a:blip r:embed="rId51">
+                    <a:blip r:embed="rId52">
                       <a:extLst>
                         <a:ext uri="{28A0092B-C50C-407E-A947-70E740481C1C}">
                           <a14:useLocalDpi xmlns:a14="http://schemas.microsoft.com/office/drawing/2010/main" val="0"/>
@@ -37048,6 +37414,7 @@
           <w:sz w:val="28"/>
           <w:szCs w:val="28"/>
         </w:rPr>
+        <w:lastRenderedPageBreak/>
         <w:drawing>
           <wp:anchor distT="0" distB="0" distL="114300" distR="114300" simplePos="0" relativeHeight="251836416" behindDoc="1" locked="0" layoutInCell="1" allowOverlap="1">
             <wp:simplePos x="0" y="0"/>
@@ -37088,7 +37455,7 @@
                     </pic:cNvPicPr>
                   </pic:nvPicPr>
                   <pic:blipFill>
-                    <a:blip r:embed="rId52">
+                    <a:blip r:embed="rId53">
                       <a:extLst>
                         <a:ext uri="{28A0092B-C50C-407E-A947-70E740481C1C}">
                           <a14:useLocalDpi xmlns:a14="http://schemas.microsoft.com/office/drawing/2010/main" val="0"/>
@@ -37587,6 +37954,7 @@
           <w:sz w:val="28"/>
           <w:szCs w:val="28"/>
         </w:rPr>
+        <w:lastRenderedPageBreak/>
         <w:drawing>
           <wp:anchor distT="0" distB="0" distL="114300" distR="114300" simplePos="0" relativeHeight="251839488" behindDoc="1" locked="0" layoutInCell="1" allowOverlap="1" wp14:anchorId="7ACD01C4" wp14:editId="25C9B7FD">
             <wp:simplePos x="0" y="0"/>
@@ -37627,7 +37995,7 @@
                     </pic:cNvPicPr>
                   </pic:nvPicPr>
                   <pic:blipFill>
-                    <a:blip r:embed="rId53">
+                    <a:blip r:embed="rId54">
                       <a:extLst>
                         <a:ext uri="{28A0092B-C50C-407E-A947-70E740481C1C}">
                           <a14:useLocalDpi xmlns:a14="http://schemas.microsoft.com/office/drawing/2010/main" val="0"/>
@@ -38168,7 +38536,7 @@
                     </pic:cNvPicPr>
                   </pic:nvPicPr>
                   <pic:blipFill>
-                    <a:blip r:embed="rId54">
+                    <a:blip r:embed="rId55">
                       <a:extLst>
                         <a:ext uri="{28A0092B-C50C-407E-A947-70E740481C1C}">
                           <a14:useLocalDpi xmlns:a14="http://schemas.microsoft.com/office/drawing/2010/main" val="0"/>
@@ -38564,7 +38932,7 @@
                     </pic:cNvPicPr>
                   </pic:nvPicPr>
                   <pic:blipFill>
-                    <a:blip r:embed="rId55">
+                    <a:blip r:embed="rId56">
                       <a:extLst>
                         <a:ext uri="{28A0092B-C50C-407E-A947-70E740481C1C}">
                           <a14:useLocalDpi xmlns:a14="http://schemas.microsoft.com/office/drawing/2010/main" val="0"/>
@@ -39006,7 +39374,7 @@
                     </pic:cNvPicPr>
                   </pic:nvPicPr>
                   <pic:blipFill>
-                    <a:blip r:embed="rId56">
+                    <a:blip r:embed="rId57">
                       <a:extLst>
                         <a:ext uri="{28A0092B-C50C-407E-A947-70E740481C1C}">
                           <a14:useLocalDpi xmlns:a14="http://schemas.microsoft.com/office/drawing/2010/main" val="0"/>
@@ -39048,7 +39416,7 @@
           <w:lang w:val="fr-FR"/>
         </w:rPr>
       </w:pPr>
-      <w:bookmarkStart w:id="25" w:name="_Toc83887116"/>
+      <w:bookmarkStart w:id="27" w:name="_Toc84499296"/>
       <w:r>
         <w:rPr>
           <w:lang w:val="fr-FR"/>
@@ -39072,7 +39440,7 @@
           <w:noProof/>
           <w:lang w:val="fr-FR"/>
         </w:rPr>
-        <w:t>26</w:t>
+        <w:t>27</w:t>
       </w:r>
       <w:r>
         <w:fldChar w:fldCharType="end"/>
@@ -39097,7 +39465,7 @@
         </w:rPr>
         <w:t xml:space="preserve"> de cas d’utilisation de l’activité "Administration"</w:t>
       </w:r>
-      <w:bookmarkEnd w:id="25"/>
+      <w:bookmarkEnd w:id="27"/>
     </w:p>
     <w:p>
       <w:pPr>
@@ -40026,7 +40394,7 @@
                     </pic:cNvPicPr>
                   </pic:nvPicPr>
                   <pic:blipFill>
-                    <a:blip r:embed="rId57">
+                    <a:blip r:embed="rId58">
                       <a:extLst>
                         <a:ext uri="{28A0092B-C50C-407E-A947-70E740481C1C}">
                           <a14:useLocalDpi xmlns:a14="http://schemas.microsoft.com/office/drawing/2010/main" val="0"/>
@@ -40175,7 +40543,7 @@
                     </pic:cNvPicPr>
                   </pic:nvPicPr>
                   <pic:blipFill>
-                    <a:blip r:embed="rId58">
+                    <a:blip r:embed="rId59">
                       <a:extLst>
                         <a:ext uri="{28A0092B-C50C-407E-A947-70E740481C1C}">
                           <a14:useLocalDpi xmlns:a14="http://schemas.microsoft.com/office/drawing/2010/main" val="0"/>
@@ -40246,7 +40614,7 @@
           <w:lang w:val="fr-FR"/>
         </w:rPr>
       </w:pPr>
-      <w:bookmarkStart w:id="26" w:name="_Toc83887117"/>
+      <w:bookmarkStart w:id="28" w:name="_Toc84499297"/>
       <w:r>
         <w:rPr>
           <w:lang w:val="fr-FR"/>
@@ -40270,7 +40638,7 @@
           <w:noProof/>
           <w:lang w:val="fr-FR"/>
         </w:rPr>
-        <w:t>27</w:t>
+        <w:t>28</w:t>
       </w:r>
       <w:r>
         <w:fldChar w:fldCharType="end"/>
@@ -40295,7 +40663,7 @@
         </w:rPr>
         <w:t xml:space="preserve"> MCD de l’activité "Administration"</w:t>
       </w:r>
-      <w:bookmarkEnd w:id="26"/>
+      <w:bookmarkEnd w:id="28"/>
     </w:p>
     <w:p>
       <w:pPr>
@@ -40543,43 +40911,44 @@
         <w:ind w:left="360" w:firstLine="630"/>
         <w:rPr>
           <w:rFonts w:asciiTheme="majorBidi" w:hAnsiTheme="majorBidi" w:cstheme="majorBidi"/>
+          <w:b/>
+          <w:bCs/>
+          <w:color w:val="222222"/>
+          <w:sz w:val="24"/>
+          <w:szCs w:val="24"/>
+          <w:shd w:val="clear" w:color="auto" w:fill="FFFFFF"/>
+          <w:lang w:val="fr-FR"/>
+        </w:rPr>
+      </w:pPr>
+      <w:r>
+        <w:rPr>
+          <w:rFonts w:asciiTheme="majorBidi" w:hAnsiTheme="majorBidi" w:cstheme="majorBidi"/>
           <w:i/>
           <w:iCs/>
           <w:sz w:val="28"/>
           <w:szCs w:val="28"/>
-          <w:lang w:val="fr-FR"/>
-        </w:rPr>
-      </w:pPr>
-      <w:r>
-        <w:rPr>
-          <w:rFonts w:asciiTheme="majorBidi" w:hAnsiTheme="majorBidi" w:cstheme="majorBidi"/>
-          <w:i/>
-          <w:iCs/>
-          <w:noProof/>
-          <w:sz w:val="28"/>
-          <w:szCs w:val="28"/>
         </w:rPr>
         <w:drawing>
-          <wp:anchor distT="0" distB="0" distL="114300" distR="114300" simplePos="0" relativeHeight="251848704" behindDoc="1" locked="0" layoutInCell="1" allowOverlap="1" wp14:anchorId="198C924B" wp14:editId="40D4F9BF">
+          <wp:anchor distT="0" distB="0" distL="114300" distR="114300" simplePos="0" relativeHeight="251881472" behindDoc="1" locked="0" layoutInCell="1" allowOverlap="1" wp14:anchorId="4E37E11A" wp14:editId="50C37E75">
             <wp:simplePos x="0" y="0"/>
             <wp:positionH relativeFrom="margin">
               <wp:align>right</wp:align>
             </wp:positionH>
             <wp:positionV relativeFrom="paragraph">
-              <wp:posOffset>318539</wp:posOffset>
+              <wp:posOffset>346075</wp:posOffset>
             </wp:positionV>
-            <wp:extent cx="5943600" cy="2959137"/>
-            <wp:effectExtent l="0" t="0" r="0" b="0"/>
+            <wp:extent cx="5943600" cy="2891155"/>
+            <wp:effectExtent l="0" t="0" r="0" b="4445"/>
             <wp:wrapTight wrapText="bothSides">
               <wp:wrapPolygon edited="0">
                 <wp:start x="0" y="0"/>
-                <wp:lineTo x="0" y="21415"/>
-                <wp:lineTo x="21531" y="21415"/>
+                <wp:lineTo x="0" y="21491"/>
+                <wp:lineTo x="21531" y="21491"/>
                 <wp:lineTo x="21531" y="0"/>
                 <wp:lineTo x="0" y="0"/>
               </wp:wrapPolygon>
             </wp:wrapTight>
-            <wp:docPr id="20" name="Image 20" descr="C:\Users\salim\Documents\DonationCoder\ScreenshotCaptor\Screenshots\Screenshot - 9_29_2021 , 14_11_23.png"/>
+            <wp:docPr id="34" name="Image 4"/>
             <wp:cNvGraphicFramePr>
               <a:graphicFrameLocks xmlns:a="http://schemas.openxmlformats.org/drawingml/2006/main" noChangeAspect="1"/>
             </wp:cNvGraphicFramePr>
@@ -40587,36 +40956,31 @@
               <a:graphicData uri="http://schemas.openxmlformats.org/drawingml/2006/picture">
                 <pic:pic xmlns:pic="http://schemas.openxmlformats.org/drawingml/2006/picture">
                   <pic:nvPicPr>
-                    <pic:cNvPr id="0" name="Picture 2" descr="C:\Users\salim\Documents\DonationCoder\ScreenshotCaptor\Screenshots\Screenshot - 9_29_2021 , 14_11_23.png"/>
+                    <pic:cNvPr id="5" name="Image 4"/>
                     <pic:cNvPicPr>
-                      <a:picLocks noChangeAspect="1" noChangeArrowheads="1"/>
+                      <a:picLocks noChangeAspect="1"/>
                     </pic:cNvPicPr>
                   </pic:nvPicPr>
                   <pic:blipFill>
-                    <a:blip r:embed="rId59">
+                    <a:blip r:embed="rId60">
                       <a:extLst>
                         <a:ext uri="{28A0092B-C50C-407E-A947-70E740481C1C}">
                           <a14:useLocalDpi xmlns:a14="http://schemas.microsoft.com/office/drawing/2010/main" val="0"/>
                         </a:ext>
                       </a:extLst>
                     </a:blip>
-                    <a:srcRect/>
                     <a:stretch>
                       <a:fillRect/>
                     </a:stretch>
                   </pic:blipFill>
-                  <pic:spPr bwMode="auto">
+                  <pic:spPr>
                     <a:xfrm>
                       <a:off x="0" y="0"/>
-                      <a:ext cx="5943600" cy="2959137"/>
+                      <a:ext cx="5943600" cy="2891155"/>
                     </a:xfrm>
                     <a:prstGeom prst="rect">
                       <a:avLst/>
                     </a:prstGeom>
-                    <a:noFill/>
-                    <a:ln>
-                      <a:noFill/>
-                    </a:ln>
                   </pic:spPr>
                 </pic:pic>
               </a:graphicData>
@@ -40663,6 +41027,8 @@
         </w:rPr>
         <w:t> :</w:t>
       </w:r>
+      <w:bookmarkStart w:id="29" w:name="_GoBack"/>
+      <w:bookmarkEnd w:id="29"/>
     </w:p>
     <w:p>
       <w:pPr>
@@ -40674,7 +41040,7 @@
           <w:lang w:val="fr-FR"/>
         </w:rPr>
       </w:pPr>
-      <w:bookmarkStart w:id="27" w:name="_Toc83887118"/>
+      <w:bookmarkStart w:id="30" w:name="_Toc84499298"/>
       <w:r>
         <w:rPr>
           <w:lang w:val="fr-FR"/>
@@ -40693,17 +41059,17 @@
       <w:r>
         <w:fldChar w:fldCharType="separate"/>
       </w:r>
+      <w:proofErr w:type="gramStart"/>
       <w:r>
         <w:rPr>
           <w:noProof/>
           <w:lang w:val="fr-FR"/>
         </w:rPr>
-        <w:t>28</w:t>
+        <w:t>29</w:t>
       </w:r>
       <w:r>
         <w:fldChar w:fldCharType="end"/>
       </w:r>
-      <w:proofErr w:type="gramStart"/>
       <w:r>
         <w:rPr>
           <w:lang w:val="fr-FR"/>
@@ -40723,7 +41089,7 @@
         </w:rPr>
         <w:t xml:space="preserve"> diagramme de package du processus "Administration"</w:t>
       </w:r>
-      <w:bookmarkEnd w:id="27"/>
+      <w:bookmarkEnd w:id="30"/>
     </w:p>
     <w:p>
       <w:pPr>
@@ -41441,7 +41807,7 @@
                     </pic:cNvPicPr>
                   </pic:nvPicPr>
                   <pic:blipFill>
-                    <a:blip r:embed="rId60">
+                    <a:blip r:embed="rId61">
                       <a:extLst>
                         <a:ext uri="{28A0092B-C50C-407E-A947-70E740481C1C}">
                           <a14:useLocalDpi xmlns:a14="http://schemas.microsoft.com/office/drawing/2010/main" val="0"/>
@@ -41551,7 +41917,7 @@
                     </pic:cNvPicPr>
                   </pic:nvPicPr>
                   <pic:blipFill>
-                    <a:blip r:embed="rId61" cstate="print">
+                    <a:blip r:embed="rId62" cstate="print">
                       <a:extLst>
                         <a:ext uri="{28A0092B-C50C-407E-A947-70E740481C1C}">
                           <a14:useLocalDpi xmlns:a14="http://schemas.microsoft.com/office/drawing/2010/main" val="0"/>
@@ -42127,7 +42493,7 @@
                     </pic:cNvPicPr>
                   </pic:nvPicPr>
                   <pic:blipFill>
-                    <a:blip r:embed="rId62">
+                    <a:blip r:embed="rId63">
                       <a:extLst>
                         <a:ext uri="{28A0092B-C50C-407E-A947-70E740481C1C}">
                           <a14:useLocalDpi xmlns:a14="http://schemas.microsoft.com/office/drawing/2010/main" val="0"/>
@@ -42578,7 +42944,7 @@
                     </pic:cNvPicPr>
                   </pic:nvPicPr>
                   <pic:blipFill>
-                    <a:blip r:embed="rId63">
+                    <a:blip r:embed="rId64">
                       <a:extLst>
                         <a:ext uri="{28A0092B-C50C-407E-A947-70E740481C1C}">
                           <a14:useLocalDpi xmlns:a14="http://schemas.microsoft.com/office/drawing/2010/main" val="0"/>
@@ -43103,7 +43469,7 @@
                     </pic:cNvPicPr>
                   </pic:nvPicPr>
                   <pic:blipFill>
-                    <a:blip r:embed="rId64">
+                    <a:blip r:embed="rId65">
                       <a:extLst>
                         <a:ext uri="{28A0092B-C50C-407E-A947-70E740481C1C}">
                           <a14:useLocalDpi xmlns:a14="http://schemas.microsoft.com/office/drawing/2010/main" val="0"/>
@@ -43791,25 +44157,7 @@
                 <w:szCs w:val="24"/>
                 <w:lang w:val="fr-FR"/>
               </w:rPr>
-              <w:t>"</w:t>
-            </w:r>
-            <w:r>
-              <w:rPr>
-                <w:rFonts w:asciiTheme="majorBidi" w:hAnsiTheme="majorBidi" w:cstheme="majorBidi"/>
-                <w:sz w:val="24"/>
-                <w:szCs w:val="24"/>
-                <w:lang w:val="fr-FR"/>
-              </w:rPr>
-              <w:t>Login</w:t>
-            </w:r>
-            <w:r>
-              <w:rPr>
-                <w:rFonts w:asciiTheme="majorBidi" w:hAnsiTheme="majorBidi" w:cstheme="majorBidi"/>
-                <w:sz w:val="24"/>
-                <w:szCs w:val="24"/>
-                <w:lang w:val="fr-FR"/>
-              </w:rPr>
-              <w:t xml:space="preserve"> "</w:t>
+              <w:t>"Login "</w:t>
             </w:r>
           </w:p>
           <w:p>
@@ -44829,17 +45177,7 @@
                 <w:u w:val="single"/>
                 <w:lang w:val="fr-FR"/>
               </w:rPr>
-              <w:t>Activité</w:t>
-            </w:r>
-            <w:r>
-              <w:rPr>
-                <w:rFonts w:asciiTheme="majorBidi" w:hAnsiTheme="majorBidi" w:cstheme="majorBidi"/>
-                <w:sz w:val="26"/>
-                <w:szCs w:val="26"/>
-                <w:u w:val="single"/>
-                <w:lang w:val="fr-FR"/>
-              </w:rPr>
-              <w:t xml:space="preserve"> "Administration"</w:t>
+              <w:t>Activité "Administration"</w:t>
             </w:r>
             <w:r>
               <w:rPr>
@@ -45104,25 +45442,7 @@
                 <w:szCs w:val="24"/>
                 <w:lang w:val="fr-FR"/>
               </w:rPr>
-              <w:t>"</w:t>
-            </w:r>
-            <w:r>
-              <w:rPr>
-                <w:rFonts w:asciiTheme="majorBidi" w:hAnsiTheme="majorBidi" w:cstheme="majorBidi"/>
-                <w:sz w:val="24"/>
-                <w:szCs w:val="24"/>
-                <w:lang w:val="fr-FR"/>
-              </w:rPr>
-              <w:t>Upload</w:t>
-            </w:r>
-            <w:r>
-              <w:rPr>
-                <w:rFonts w:asciiTheme="majorBidi" w:hAnsiTheme="majorBidi" w:cstheme="majorBidi"/>
-                <w:sz w:val="24"/>
-                <w:szCs w:val="24"/>
-                <w:lang w:val="fr-FR"/>
-              </w:rPr>
-              <w:t xml:space="preserve"> Number"</w:t>
+              <w:t>"Upload Number"</w:t>
             </w:r>
           </w:p>
           <w:p>
@@ -45146,25 +45466,7 @@
                 <w:szCs w:val="24"/>
                 <w:lang w:val="fr-FR"/>
               </w:rPr>
-              <w:t>"</w:t>
-            </w:r>
-            <w:r>
-              <w:rPr>
-                <w:rFonts w:asciiTheme="majorBidi" w:hAnsiTheme="majorBidi" w:cstheme="majorBidi"/>
-                <w:sz w:val="24"/>
-                <w:szCs w:val="24"/>
-                <w:lang w:val="fr-FR"/>
-              </w:rPr>
-              <w:t>Connexion Time</w:t>
-            </w:r>
-            <w:r>
-              <w:rPr>
-                <w:rFonts w:asciiTheme="majorBidi" w:hAnsiTheme="majorBidi" w:cstheme="majorBidi"/>
-                <w:sz w:val="24"/>
-                <w:szCs w:val="24"/>
-                <w:lang w:val="fr-FR"/>
-              </w:rPr>
-              <w:t xml:space="preserve"> "</w:t>
+              <w:t>"Connexion Time "</w:t>
             </w:r>
           </w:p>
           <w:p>
@@ -45211,25 +45513,7 @@
                 <w:szCs w:val="24"/>
                 <w:lang w:val="fr-FR"/>
               </w:rPr>
-              <w:t>Affichage du tableau "</w:t>
-            </w:r>
-            <w:r>
-              <w:rPr>
-                <w:rFonts w:asciiTheme="majorBidi" w:hAnsiTheme="majorBidi" w:cstheme="majorBidi"/>
-                <w:sz w:val="24"/>
-                <w:szCs w:val="24"/>
-                <w:lang w:val="fr-FR"/>
-              </w:rPr>
-              <w:t>Files Transfer</w:t>
-            </w:r>
-            <w:r>
-              <w:rPr>
-                <w:rFonts w:asciiTheme="majorBidi" w:hAnsiTheme="majorBidi" w:cstheme="majorBidi"/>
-                <w:sz w:val="24"/>
-                <w:szCs w:val="24"/>
-                <w:lang w:val="fr-FR"/>
-              </w:rPr>
-              <w:t>"</w:t>
+              <w:t>Affichage du tableau "Files Transfer"</w:t>
             </w:r>
           </w:p>
           <w:p>
@@ -45633,16 +45917,7 @@
           <w:szCs w:val="24"/>
           <w:lang w:val="fr-FR"/>
         </w:rPr>
-        <w:t>bases de programmation et de</w:t>
-      </w:r>
-      <w:r>
-        <w:rPr>
-          <w:rFonts w:asciiTheme="majorBidi" w:hAnsiTheme="majorBidi" w:cstheme="majorBidi"/>
-          <w:sz w:val="24"/>
-          <w:szCs w:val="24"/>
-          <w:lang w:val="fr-FR"/>
-        </w:rPr>
-        <w:t xml:space="preserve"> débogage </w:t>
+        <w:t xml:space="preserve">bases de programmation et de débogage </w:t>
       </w:r>
       <w:r>
         <w:rPr>
@@ -45699,7 +45974,7 @@
           <w:szCs w:val="24"/>
           <w:lang w:val="fr-FR"/>
         </w:rPr>
-        <w:t>La communication et L’échange de données entre sockets au-dessus de protocole HTTP</w:t>
+        <w:t>Mapping des données relationnelles avec des classes Java à travers le SGBDR SQLite.</w:t>
       </w:r>
     </w:p>
     <w:p>
@@ -45723,6 +45998,30 @@
           <w:szCs w:val="24"/>
           <w:lang w:val="fr-FR"/>
         </w:rPr>
+        <w:t>La communication et L’échange de données entre sockets au-dessus de protocole HTTP</w:t>
+      </w:r>
+    </w:p>
+    <w:p>
+      <w:pPr>
+        <w:pStyle w:val="Paragraphedeliste"/>
+        <w:numPr>
+          <w:ilvl w:val="0"/>
+          <w:numId w:val="29"/>
+        </w:numPr>
+        <w:rPr>
+          <w:rFonts w:asciiTheme="majorBidi" w:hAnsiTheme="majorBidi" w:cstheme="majorBidi"/>
+          <w:sz w:val="24"/>
+          <w:szCs w:val="24"/>
+          <w:lang w:val="fr-FR"/>
+        </w:rPr>
+      </w:pPr>
+      <w:r>
+        <w:rPr>
+          <w:rFonts w:asciiTheme="majorBidi" w:hAnsiTheme="majorBidi" w:cstheme="majorBidi"/>
+          <w:sz w:val="24"/>
+          <w:szCs w:val="24"/>
+          <w:lang w:val="fr-FR"/>
+        </w:rPr>
         <w:t>Comprendre l’implémentation Multithreading du serveur HTTP permettant la gestion de plusieurs sockets/connexions en parallèles.</w:t>
       </w:r>
     </w:p>
@@ -45781,16 +46080,7 @@
           <w:szCs w:val="24"/>
           <w:lang w:val="fr-FR"/>
         </w:rPr>
-        <w:t xml:space="preserve">domaine </w:t>
-      </w:r>
-      <w:r>
-        <w:rPr>
-          <w:rFonts w:asciiTheme="majorBidi" w:hAnsiTheme="majorBidi" w:cstheme="majorBidi"/>
-          <w:sz w:val="24"/>
-          <w:szCs w:val="24"/>
-          <w:lang w:val="fr-FR"/>
-        </w:rPr>
-        <w:t xml:space="preserve">de développement </w:t>
+        <w:t xml:space="preserve">domaine de développement </w:t>
       </w:r>
       <w:r>
         <w:rPr>
@@ -45810,8 +46100,6 @@
         </w:rPr>
         <w:t xml:space="preserve"> en général et les applications Android en particulier.</w:t>
       </w:r>
-      <w:bookmarkStart w:id="28" w:name="_GoBack"/>
-      <w:bookmarkEnd w:id="28"/>
     </w:p>
     <w:p>
       <w:pPr>
@@ -45844,7 +46132,7 @@
       </w:pPr>
     </w:p>
     <w:sectPr>
-      <w:footerReference w:type="default" r:id="rId65"/>
+      <w:footerReference w:type="default" r:id="rId66"/>
       <w:pgSz w:w="12240" w:h="15840"/>
       <w:pgMar w:top="1440" w:right="1440" w:bottom="1440" w:left="1440" w:header="720" w:footer="720" w:gutter="0"/>
       <w:pgBorders w:offsetFrom="page">
@@ -45895,6 +46183,7 @@
         <w:docPartUnique/>
       </w:docPartObj>
     </w:sdtPr>
+    <w:sdtEndPr/>
     <w:sdtContent>
       <w:p>
         <w:pPr>
@@ -45915,7 +46204,7 @@
             <w:noProof/>
             <w:lang w:val="fr-FR"/>
           </w:rPr>
-          <w:t>64</w:t>
+          <w:t>66</w:t>
         </w:r>
         <w:r>
           <w:fldChar w:fldCharType="end"/>
@@ -50507,7 +50796,6 @@
   <w:style w:type="character" w:default="1" w:styleId="Policepardfaut">
     <w:name w:val="Default Paragraph Font"/>
     <w:uiPriority w:val="1"/>
-    <w:semiHidden/>
     <w:unhideWhenUsed/>
   </w:style>
   <w:style w:type="table" w:default="1" w:styleId="TableauNormal">
@@ -51289,7 +51577,7 @@
 </file>
 
 <file path=customXml/itemProps1.xml><?xml version="1.0" encoding="utf-8"?>
-<ds:datastoreItem xmlns:ds="http://schemas.openxmlformats.org/officeDocument/2006/customXml" ds:itemID="{513CA313-F592-4E51-938D-460F1F304D41}">
+<ds:datastoreItem xmlns:ds="http://schemas.openxmlformats.org/officeDocument/2006/customXml" ds:itemID="{F534FD43-42A8-44E6-AF61-354372A91022}">
   <ds:schemaRefs>
     <ds:schemaRef ds:uri="http://schemas.openxmlformats.org/officeDocument/2006/bibliography"/>
   </ds:schemaRefs>

</xml_diff>

<commit_message>
- Adding The Video Presentatio (.ppt)
</commit_message>
<xml_diff>
--- a/rapport_PFE1.docx
+++ b/rapport_PFE1.docx
@@ -23691,7 +23691,7 @@
           <w:lang w:val="fr-FR"/>
         </w:rPr>
       </w:pPr>
-      <w:bookmarkStart w:id="14" w:name="_Toc84610389"/>
+      <w:bookmarkStart w:id="13" w:name="_Toc84610389"/>
       <w:r>
         <w:rPr>
           <w:lang w:val="fr-FR"/>
@@ -23768,7 +23768,7 @@
         </w:rPr>
         <w:t>ogin »</w:t>
       </w:r>
-      <w:bookmarkEnd w:id="14"/>
+      <w:bookmarkEnd w:id="13"/>
     </w:p>
     <w:p>
       <w:pPr>
@@ -24167,7 +24167,7 @@
           <w:lang w:val="fr-FR"/>
         </w:rPr>
       </w:pPr>
-      <w:bookmarkStart w:id="15" w:name="_Toc84610390"/>
+      <w:bookmarkStart w:id="14" w:name="_Toc84610390"/>
       <w:r>
         <w:rPr>
           <w:lang w:val="fr-FR"/>
@@ -24232,7 +24232,7 @@
         </w:rPr>
         <w:t> »</w:t>
       </w:r>
-      <w:bookmarkEnd w:id="15"/>
+      <w:bookmarkEnd w:id="14"/>
     </w:p>
     <w:p>
       <w:pPr>
@@ -24635,7 +24635,7 @@
           <w:lang w:val="fr-FR"/>
         </w:rPr>
       </w:pPr>
-      <w:bookmarkStart w:id="16" w:name="_Toc84610391"/>
+      <w:bookmarkStart w:id="15" w:name="_Toc84610391"/>
       <w:r>
         <w:rPr>
           <w:lang w:val="fr-FR"/>
@@ -24706,7 +24706,7 @@
         </w:rPr>
         <w:t> »</w:t>
       </w:r>
-      <w:bookmarkEnd w:id="16"/>
+      <w:bookmarkEnd w:id="15"/>
     </w:p>
     <w:p>
       <w:pPr>
@@ -26817,7 +26817,7 @@
           <w:lang w:val="fr-FR"/>
         </w:rPr>
       </w:pPr>
-      <w:bookmarkStart w:id="17" w:name="_Toc84610392"/>
+      <w:bookmarkStart w:id="16" w:name="_Toc84610392"/>
       <w:r>
         <w:rPr>
           <w:lang w:val="fr-FR"/>
@@ -26858,7 +26858,7 @@
         </w:rPr>
         <w:t>Communications entre les sockets client et serveur</w:t>
       </w:r>
-      <w:bookmarkEnd w:id="17"/>
+      <w:bookmarkEnd w:id="16"/>
     </w:p>
     <w:p>
       <w:pPr>
@@ -27063,7 +27063,7 @@
           <w:lang w:val="fr-FR"/>
         </w:rPr>
       </w:pPr>
-      <w:bookmarkStart w:id="18" w:name="_Toc84610393"/>
+      <w:bookmarkStart w:id="17" w:name="_Toc84610393"/>
       <w:r>
         <w:rPr>
           <w:lang w:val="fr-FR"/>
@@ -27128,7 +27128,7 @@
         </w:rPr>
         <w:t>"</w:t>
       </w:r>
-      <w:bookmarkEnd w:id="18"/>
+      <w:bookmarkEnd w:id="17"/>
     </w:p>
     <w:p>
       <w:pPr>
@@ -28417,7 +28417,7 @@
           <w:lang w:val="fr-FR"/>
         </w:rPr>
       </w:pPr>
-      <w:bookmarkStart w:id="19" w:name="_Toc84610394"/>
+      <w:bookmarkStart w:id="18" w:name="_Toc84610394"/>
       <w:r>
         <w:rPr>
           <w:lang w:val="fr-FR"/>
@@ -28458,7 +28458,7 @@
         </w:rPr>
         <w:t>le diagramme de package pour l’activité "Configuration"</w:t>
       </w:r>
-      <w:bookmarkEnd w:id="19"/>
+      <w:bookmarkEnd w:id="18"/>
     </w:p>
     <w:p>
       <w:pPr>
@@ -29982,7 +29982,7 @@
           <w:lang w:val="fr-FR"/>
         </w:rPr>
       </w:pPr>
-      <w:bookmarkStart w:id="20" w:name="_Toc84610395"/>
+      <w:bookmarkStart w:id="19" w:name="_Toc84610395"/>
       <w:r>
         <w:rPr>
           <w:lang w:val="fr-FR"/>
@@ -30029,7 +30029,7 @@
         </w:rPr>
         <w:t xml:space="preserve"> du serveur Http</w:t>
       </w:r>
-      <w:bookmarkEnd w:id="20"/>
+      <w:bookmarkEnd w:id="19"/>
     </w:p>
     <w:p>
       <w:pPr>
@@ -33328,16 +33328,6 @@
     </w:p>
     <w:p>
       <w:pPr>
-        <w:rPr>
-          <w:sz w:val="24"/>
-          <w:szCs w:val="24"/>
-          <w:u w:val="single"/>
-          <w:lang w:val="fr-FR"/>
-        </w:rPr>
-      </w:pPr>
-    </w:p>
-    <w:p>
-      <w:pPr>
         <w:pStyle w:val="Paragraphedeliste"/>
         <w:numPr>
           <w:ilvl w:val="1"/>
@@ -33361,6 +33351,7 @@
           <w:szCs w:val="32"/>
           <w:lang w:val="fr-FR"/>
         </w:rPr>
+        <w:lastRenderedPageBreak/>
         <w:t xml:space="preserve">Activité </w:t>
       </w:r>
       <w:r>
@@ -33691,7 +33682,7 @@
           <w:lang w:val="fr-FR"/>
         </w:rPr>
       </w:pPr>
-      <w:bookmarkStart w:id="21" w:name="_Toc84610396"/>
+      <w:bookmarkStart w:id="20" w:name="_Toc84610396"/>
       <w:r>
         <w:rPr>
           <w:lang w:val="fr-FR"/>
@@ -33738,7 +33729,7 @@
         </w:rPr>
         <w:t>diagramme de cas d’utilisation de l’activité "FileTransfer"</w:t>
       </w:r>
-      <w:bookmarkEnd w:id="21"/>
+      <w:bookmarkEnd w:id="20"/>
     </w:p>
     <w:p>
       <w:pPr>
@@ -33778,6 +33769,18 @@
     </w:p>
     <w:p>
       <w:pPr>
+        <w:rPr>
+          <w:rFonts w:asciiTheme="majorBidi" w:hAnsiTheme="majorBidi" w:cstheme="majorBidi"/>
+          <w:b/>
+          <w:bCs/>
+          <w:sz w:val="52"/>
+          <w:szCs w:val="52"/>
+          <w:lang w:val="fr-FR"/>
+        </w:rPr>
+      </w:pPr>
+    </w:p>
+    <w:p>
+      <w:pPr>
         <w:ind w:left="360" w:firstLine="630"/>
         <w:rPr>
           <w:rFonts w:asciiTheme="majorBidi" w:hAnsiTheme="majorBidi" w:cstheme="majorBidi"/>
@@ -33810,7 +33813,6 @@
           <w:szCs w:val="28"/>
           <w:lang w:val="fr-FR"/>
         </w:rPr>
-        <w:lastRenderedPageBreak/>
         <w:t>5</w:t>
       </w:r>
       <w:r>
@@ -34235,7 +34237,7 @@
           <w:lang w:val="fr-FR"/>
         </w:rPr>
       </w:pPr>
-      <w:bookmarkStart w:id="22" w:name="_Toc84610397"/>
+      <w:bookmarkStart w:id="21" w:name="_Toc84610397"/>
       <w:r>
         <w:rPr>
           <w:lang w:val="fr-FR"/>
@@ -34276,7 +34278,7 @@
         </w:rPr>
         <w:t>Aperçu de l’interface utilisateur de l’activité "FileTransfer"</w:t>
       </w:r>
-      <w:bookmarkEnd w:id="22"/>
+      <w:bookmarkEnd w:id="21"/>
     </w:p>
     <w:p>
       <w:pPr>
@@ -34339,7 +34341,6 @@
           <w:szCs w:val="28"/>
           <w:lang w:val="fr-FR"/>
         </w:rPr>
-        <w:lastRenderedPageBreak/>
         <w:t xml:space="preserve">Conception d’architecture </w:t>
       </w:r>
     </w:p>
@@ -34531,6 +34532,7 @@
           <w:rFonts w:asciiTheme="majorBidi" w:hAnsiTheme="majorBidi" w:cstheme="majorBidi"/>
           <w:i/>
           <w:iCs/>
+          <w:noProof/>
           <w:sz w:val="28"/>
           <w:szCs w:val="28"/>
         </w:rPr>
@@ -34599,7 +34601,7 @@
           <w:lang w:val="fr-FR"/>
         </w:rPr>
       </w:pPr>
-      <w:bookmarkStart w:id="23" w:name="_Toc84610398"/>
+      <w:bookmarkStart w:id="22" w:name="_Toc84610398"/>
       <w:r>
         <w:rPr>
           <w:lang w:val="fr-FR"/>
@@ -34646,7 +34648,7 @@
         </w:rPr>
         <w:t>MCD pour l’activité "FileTransfer"</w:t>
       </w:r>
-      <w:bookmarkEnd w:id="23"/>
+      <w:bookmarkEnd w:id="22"/>
     </w:p>
     <w:p>
       <w:pPr>
@@ -34809,7 +34811,6 @@
           <w:shd w:val="clear" w:color="auto" w:fill="FFFFFF"/>
           <w:lang w:val="fr-FR"/>
         </w:rPr>
-        <w:lastRenderedPageBreak/>
         <w:t>Héritage d</w:t>
       </w:r>
       <w:r>
@@ -35138,7 +35139,7 @@
           <w:lang w:val="fr-FR"/>
         </w:rPr>
       </w:pPr>
-      <w:bookmarkStart w:id="24" w:name="_Toc84610399"/>
+      <w:bookmarkStart w:id="23" w:name="_Toc84610399"/>
       <w:r>
         <w:rPr>
           <w:lang w:val="fr-FR"/>
@@ -35185,7 +35186,7 @@
         </w:rPr>
         <w:t xml:space="preserve"> serveur http "NanoHTTPD"</w:t>
       </w:r>
-      <w:bookmarkEnd w:id="24"/>
+      <w:bookmarkEnd w:id="23"/>
     </w:p>
     <w:p>
       <w:pPr>
@@ -35636,7 +35637,7 @@
           <w:lang w:val="fr-FR"/>
         </w:rPr>
       </w:pPr>
-      <w:bookmarkStart w:id="25" w:name="_Toc84610400"/>
+      <w:bookmarkStart w:id="24" w:name="_Toc84610400"/>
       <w:r>
         <w:rPr>
           <w:lang w:val="fr-FR"/>
@@ -35677,7 +35678,7 @@
         </w:rPr>
         <w:t xml:space="preserve">Personnalisation du serveur </w:t>
       </w:r>
-      <w:bookmarkEnd w:id="25"/>
+      <w:bookmarkEnd w:id="24"/>
       <w:r>
         <w:rPr>
           <w:lang w:val="fr-FR"/>
@@ -35698,6 +35699,82 @@
           <w:lang w:val="fr-FR"/>
         </w:rPr>
       </w:pPr>
+      <w:r>
+        <w:rPr>
+          <w:rFonts w:asciiTheme="majorBidi" w:hAnsiTheme="majorBidi" w:cstheme="majorBidi"/>
+          <w:b/>
+          <w:bCs/>
+          <w:noProof/>
+          <w:color w:val="222222"/>
+          <w:sz w:val="24"/>
+          <w:szCs w:val="24"/>
+          <w:shd w:val="clear" w:color="auto" w:fill="FFFFFF"/>
+        </w:rPr>
+        <w:drawing>
+          <wp:anchor distT="0" distB="0" distL="114300" distR="114300" simplePos="0" relativeHeight="251888640" behindDoc="1" locked="0" layoutInCell="1" allowOverlap="1" wp14:anchorId="645AC2F1" wp14:editId="08F5839A">
+            <wp:simplePos x="0" y="0"/>
+            <wp:positionH relativeFrom="margin">
+              <wp:align>center</wp:align>
+            </wp:positionH>
+            <wp:positionV relativeFrom="paragraph">
+              <wp:posOffset>187672</wp:posOffset>
+            </wp:positionV>
+            <wp:extent cx="5077372" cy="4207501"/>
+            <wp:effectExtent l="0" t="0" r="0" b="3175"/>
+            <wp:wrapTight wrapText="bothSides">
+              <wp:wrapPolygon edited="0">
+                <wp:start x="0" y="0"/>
+                <wp:lineTo x="0" y="21518"/>
+                <wp:lineTo x="21478" y="21518"/>
+                <wp:lineTo x="21478" y="0"/>
+                <wp:lineTo x="0" y="0"/>
+              </wp:wrapPolygon>
+            </wp:wrapTight>
+            <wp:docPr id="31" name="Image 31" descr="C:\Users\salim\Documents\DonationCoder\ScreenshotCaptor\Screenshots\Screenshot - 10_12_2021 , 18_12_53.png"/>
+            <wp:cNvGraphicFramePr>
+              <a:graphicFrameLocks xmlns:a="http://schemas.openxmlformats.org/drawingml/2006/main" noChangeAspect="1"/>
+            </wp:cNvGraphicFramePr>
+            <a:graphic xmlns:a="http://schemas.openxmlformats.org/drawingml/2006/main">
+              <a:graphicData uri="http://schemas.openxmlformats.org/drawingml/2006/picture">
+                <pic:pic xmlns:pic="http://schemas.openxmlformats.org/drawingml/2006/picture">
+                  <pic:nvPicPr>
+                    <pic:cNvPr id="0" name="Picture 1" descr="C:\Users\salim\Documents\DonationCoder\ScreenshotCaptor\Screenshots\Screenshot - 10_12_2021 , 18_12_53.png"/>
+                    <pic:cNvPicPr>
+                      <a:picLocks noChangeAspect="1" noChangeArrowheads="1"/>
+                    </pic:cNvPicPr>
+                  </pic:nvPicPr>
+                  <pic:blipFill>
+                    <a:blip r:embed="rId51">
+                      <a:extLst>
+                        <a:ext uri="{28A0092B-C50C-407E-A947-70E740481C1C}">
+                          <a14:useLocalDpi xmlns:a14="http://schemas.microsoft.com/office/drawing/2010/main" val="0"/>
+                        </a:ext>
+                      </a:extLst>
+                    </a:blip>
+                    <a:srcRect/>
+                    <a:stretch>
+                      <a:fillRect/>
+                    </a:stretch>
+                  </pic:blipFill>
+                  <pic:spPr bwMode="auto">
+                    <a:xfrm>
+                      <a:off x="0" y="0"/>
+                      <a:ext cx="5077372" cy="4207501"/>
+                    </a:xfrm>
+                    <a:prstGeom prst="rect">
+                      <a:avLst/>
+                    </a:prstGeom>
+                    <a:noFill/>
+                    <a:ln>
+                      <a:noFill/>
+                    </a:ln>
+                  </pic:spPr>
+                </pic:pic>
+              </a:graphicData>
+            </a:graphic>
+          </wp:anchor>
+        </w:drawing>
+      </w:r>
     </w:p>
     <w:p>
       <w:pPr>
@@ -35715,7 +35792,6 @@
     </w:p>
     <w:p>
       <w:pPr>
-        <w:ind w:left="360" w:firstLine="630"/>
         <w:rPr>
           <w:rFonts w:asciiTheme="majorBidi" w:hAnsiTheme="majorBidi" w:cstheme="majorBidi"/>
           <w:i/>
@@ -35728,7 +35804,6 @@
     </w:p>
     <w:p>
       <w:pPr>
-        <w:ind w:left="360" w:firstLine="630"/>
         <w:rPr>
           <w:rFonts w:asciiTheme="majorBidi" w:hAnsiTheme="majorBidi" w:cstheme="majorBidi"/>
           <w:i/>
@@ -35741,7 +35816,6 @@
     </w:p>
     <w:p>
       <w:pPr>
-        <w:ind w:left="360" w:firstLine="630"/>
         <w:rPr>
           <w:rFonts w:asciiTheme="majorBidi" w:hAnsiTheme="majorBidi" w:cstheme="majorBidi"/>
           <w:i/>
@@ -35754,7 +35828,6 @@
     </w:p>
     <w:p>
       <w:pPr>
-        <w:ind w:left="360" w:firstLine="630"/>
         <w:rPr>
           <w:rFonts w:asciiTheme="majorBidi" w:hAnsiTheme="majorBidi" w:cstheme="majorBidi"/>
           <w:i/>
@@ -35767,7 +35840,6 @@
     </w:p>
     <w:p>
       <w:pPr>
-        <w:ind w:left="360" w:firstLine="630"/>
         <w:rPr>
           <w:rFonts w:asciiTheme="majorBidi" w:hAnsiTheme="majorBidi" w:cstheme="majorBidi"/>
           <w:i/>
@@ -35780,7 +35852,6 @@
     </w:p>
     <w:p>
       <w:pPr>
-        <w:ind w:left="360" w:firstLine="630"/>
         <w:rPr>
           <w:rFonts w:asciiTheme="majorBidi" w:hAnsiTheme="majorBidi" w:cstheme="majorBidi"/>
           <w:i/>
@@ -35793,7 +35864,6 @@
     </w:p>
     <w:p>
       <w:pPr>
-        <w:ind w:left="360" w:firstLine="630"/>
         <w:rPr>
           <w:rFonts w:asciiTheme="majorBidi" w:hAnsiTheme="majorBidi" w:cstheme="majorBidi"/>
           <w:i/>
@@ -35806,7 +35876,6 @@
     </w:p>
     <w:p>
       <w:pPr>
-        <w:ind w:left="360" w:firstLine="630"/>
         <w:rPr>
           <w:rFonts w:asciiTheme="majorBidi" w:hAnsiTheme="majorBidi" w:cstheme="majorBidi"/>
           <w:i/>
@@ -35819,7 +35888,6 @@
     </w:p>
     <w:p>
       <w:pPr>
-        <w:ind w:left="360" w:firstLine="630"/>
         <w:rPr>
           <w:rFonts w:asciiTheme="majorBidi" w:hAnsiTheme="majorBidi" w:cstheme="majorBidi"/>
           <w:i/>
@@ -35832,7 +35900,6 @@
     </w:p>
     <w:p>
       <w:pPr>
-        <w:ind w:left="360" w:firstLine="630"/>
         <w:rPr>
           <w:rFonts w:asciiTheme="majorBidi" w:hAnsiTheme="majorBidi" w:cstheme="majorBidi"/>
           <w:i/>
@@ -35845,7 +35912,6 @@
     </w:p>
     <w:p>
       <w:pPr>
-        <w:ind w:left="360" w:firstLine="630"/>
         <w:rPr>
           <w:rFonts w:asciiTheme="majorBidi" w:hAnsiTheme="majorBidi" w:cstheme="majorBidi"/>
           <w:i/>
@@ -35870,7 +35936,6 @@
     </w:p>
     <w:p>
       <w:pPr>
-        <w:ind w:left="360" w:firstLine="630"/>
         <w:rPr>
           <w:rFonts w:asciiTheme="majorBidi" w:hAnsiTheme="majorBidi" w:cstheme="majorBidi"/>
           <w:i/>
@@ -35883,7 +35948,6 @@
     </w:p>
     <w:p>
       <w:pPr>
-        <w:ind w:left="360" w:firstLine="630"/>
         <w:rPr>
           <w:rFonts w:asciiTheme="majorBidi" w:hAnsiTheme="majorBidi" w:cstheme="majorBidi"/>
           <w:i/>
@@ -35893,6 +35957,8 @@
           <w:lang w:val="fr-FR"/>
         </w:rPr>
       </w:pPr>
+      <w:bookmarkStart w:id="25" w:name="_GoBack"/>
+      <w:bookmarkEnd w:id="25"/>
     </w:p>
     <w:p>
       <w:pPr>
@@ -36004,7 +36070,7 @@
                     </pic:cNvPicPr>
                   </pic:nvPicPr>
                   <pic:blipFill>
-                    <a:blip r:embed="rId51">
+                    <a:blip r:embed="rId52">
                       <a:extLst>
                         <a:ext uri="{28A0092B-C50C-407E-A947-70E740481C1C}">
                           <a14:useLocalDpi xmlns:a14="http://schemas.microsoft.com/office/drawing/2010/main" val="0"/>
@@ -37322,7 +37388,7 @@
                     </pic:cNvPicPr>
                   </pic:nvPicPr>
                   <pic:blipFill>
-                    <a:blip r:embed="rId52">
+                    <a:blip r:embed="rId53">
                       <a:extLst>
                         <a:ext uri="{28A0092B-C50C-407E-A947-70E740481C1C}">
                           <a14:useLocalDpi xmlns:a14="http://schemas.microsoft.com/office/drawing/2010/main" val="0"/>
@@ -37819,7 +37885,7 @@
                     </pic:cNvPicPr>
                   </pic:nvPicPr>
                   <pic:blipFill>
-                    <a:blip r:embed="rId53">
+                    <a:blip r:embed="rId54">
                       <a:extLst>
                         <a:ext uri="{28A0092B-C50C-407E-A947-70E740481C1C}">
                           <a14:useLocalDpi xmlns:a14="http://schemas.microsoft.com/office/drawing/2010/main" val="0"/>
@@ -38163,7 +38229,7 @@
                     </pic:cNvPicPr>
                   </pic:nvPicPr>
                   <pic:blipFill>
-                    <a:blip r:embed="rId54">
+                    <a:blip r:embed="rId55">
                       <a:extLst>
                         <a:ext uri="{28A0092B-C50C-407E-A947-70E740481C1C}">
                           <a14:useLocalDpi xmlns:a14="http://schemas.microsoft.com/office/drawing/2010/main" val="0"/>
@@ -38628,7 +38694,7 @@
                     </pic:cNvPicPr>
                   </pic:nvPicPr>
                   <pic:blipFill>
-                    <a:blip r:embed="rId55">
+                    <a:blip r:embed="rId56">
                       <a:extLst>
                         <a:ext uri="{28A0092B-C50C-407E-A947-70E740481C1C}">
                           <a14:useLocalDpi xmlns:a14="http://schemas.microsoft.com/office/drawing/2010/main" val="0"/>
@@ -39041,7 +39107,7 @@
                     </pic:cNvPicPr>
                   </pic:nvPicPr>
                   <pic:blipFill>
-                    <a:blip r:embed="rId56">
+                    <a:blip r:embed="rId57">
                       <a:extLst>
                         <a:ext uri="{28A0092B-C50C-407E-A947-70E740481C1C}">
                           <a14:useLocalDpi xmlns:a14="http://schemas.microsoft.com/office/drawing/2010/main" val="0"/>
@@ -39586,7 +39652,7 @@
                     </pic:cNvPicPr>
                   </pic:nvPicPr>
                   <pic:blipFill>
-                    <a:blip r:embed="rId57">
+                    <a:blip r:embed="rId58">
                       <a:extLst>
                         <a:ext uri="{28A0092B-C50C-407E-A947-70E740481C1C}">
                           <a14:useLocalDpi xmlns:a14="http://schemas.microsoft.com/office/drawing/2010/main" val="0"/>
@@ -40129,7 +40195,7 @@
                     </pic:cNvPicPr>
                   </pic:nvPicPr>
                   <pic:blipFill>
-                    <a:blip r:embed="rId58">
+                    <a:blip r:embed="rId59">
                       <a:extLst>
                         <a:ext uri="{28A0092B-C50C-407E-A947-70E740481C1C}">
                           <a14:useLocalDpi xmlns:a14="http://schemas.microsoft.com/office/drawing/2010/main" val="0"/>
@@ -40583,7 +40649,7 @@
                     </pic:cNvPicPr>
                   </pic:nvPicPr>
                   <pic:blipFill>
-                    <a:blip r:embed="rId59">
+                    <a:blip r:embed="rId60">
                       <a:extLst>
                         <a:ext uri="{28A0092B-C50C-407E-A947-70E740481C1C}">
                           <a14:useLocalDpi xmlns:a14="http://schemas.microsoft.com/office/drawing/2010/main" val="0"/>
@@ -41094,7 +41160,7 @@
                     </pic:cNvPicPr>
                   </pic:nvPicPr>
                   <pic:blipFill>
-                    <a:blip r:embed="rId60">
+                    <a:blip r:embed="rId61">
                       <a:extLst>
                         <a:ext uri="{28A0092B-C50C-407E-A947-70E740481C1C}">
                           <a14:useLocalDpi xmlns:a14="http://schemas.microsoft.com/office/drawing/2010/main" val="0"/>
@@ -42175,7 +42241,7 @@
                     </pic:cNvPicPr>
                   </pic:nvPicPr>
                   <pic:blipFill>
-                    <a:blip r:embed="rId61">
+                    <a:blip r:embed="rId62">
                       <a:extLst>
                         <a:ext uri="{28A0092B-C50C-407E-A947-70E740481C1C}">
                           <a14:useLocalDpi xmlns:a14="http://schemas.microsoft.com/office/drawing/2010/main" val="0"/>
@@ -42353,6 +42419,7 @@
           <w:rFonts w:asciiTheme="majorBidi" w:hAnsiTheme="majorBidi" w:cstheme="majorBidi"/>
           <w:b/>
           <w:bCs/>
+          <w:noProof/>
           <w:color w:val="222222"/>
           <w:sz w:val="24"/>
           <w:szCs w:val="24"/>
@@ -42376,7 +42443,7 @@
                     </pic:cNvPicPr>
                   </pic:nvPicPr>
                   <pic:blipFill>
-                    <a:blip r:embed="rId62">
+                    <a:blip r:embed="rId63">
                       <a:extLst>
                         <a:ext uri="{28A0092B-C50C-407E-A947-70E740481C1C}">
                           <a14:useLocalDpi xmlns:a14="http://schemas.microsoft.com/office/drawing/2010/main" val="0"/>
@@ -42690,8 +42757,6 @@
           <w:lang w:val="fr-FR"/>
         </w:rPr>
       </w:pPr>
-      <w:bookmarkStart w:id="31" w:name="_GoBack"/>
-      <w:bookmarkEnd w:id="31"/>
     </w:p>
     <w:p>
       <w:pPr>
@@ -42786,7 +42851,7 @@
                     </pic:cNvPicPr>
                   </pic:nvPicPr>
                   <pic:blipFill>
-                    <a:blip r:embed="rId63">
+                    <a:blip r:embed="rId64">
                       <a:extLst>
                         <a:ext uri="{28A0092B-C50C-407E-A947-70E740481C1C}">
                           <a14:useLocalDpi xmlns:a14="http://schemas.microsoft.com/office/drawing/2010/main" val="0"/>
@@ -42862,7 +42927,7 @@
           <w:lang w:val="fr-FR"/>
         </w:rPr>
       </w:pPr>
-      <w:bookmarkStart w:id="32" w:name="_Toc84610406"/>
+      <w:bookmarkStart w:id="31" w:name="_Toc84610406"/>
       <w:r>
         <w:rPr>
           <w:lang w:val="fr-FR"/>
@@ -42909,7 +42974,7 @@
         </w:rPr>
         <w:t>e diagramme de package du processus "Administration"</w:t>
       </w:r>
-      <w:bookmarkEnd w:id="32"/>
+      <w:bookmarkEnd w:id="31"/>
     </w:p>
     <w:p>
       <w:pPr>
@@ -43689,7 +43754,7 @@
                     </pic:cNvPicPr>
                   </pic:nvPicPr>
                   <pic:blipFill>
-                    <a:blip r:embed="rId64">
+                    <a:blip r:embed="rId65">
                       <a:extLst>
                         <a:ext uri="{28A0092B-C50C-407E-A947-70E740481C1C}">
                           <a14:useLocalDpi xmlns:a14="http://schemas.microsoft.com/office/drawing/2010/main" val="0"/>
@@ -43794,7 +43859,7 @@
                     </pic:cNvPicPr>
                   </pic:nvPicPr>
                   <pic:blipFill>
-                    <a:blip r:embed="rId65" cstate="print">
+                    <a:blip r:embed="rId66" cstate="print">
                       <a:extLst>
                         <a:ext uri="{28A0092B-C50C-407E-A947-70E740481C1C}">
                           <a14:useLocalDpi xmlns:a14="http://schemas.microsoft.com/office/drawing/2010/main" val="0"/>
@@ -44394,7 +44459,7 @@
                     </pic:cNvPicPr>
                   </pic:nvPicPr>
                   <pic:blipFill>
-                    <a:blip r:embed="rId66">
+                    <a:blip r:embed="rId67">
                       <a:extLst>
                         <a:ext uri="{28A0092B-C50C-407E-A947-70E740481C1C}">
                           <a14:useLocalDpi xmlns:a14="http://schemas.microsoft.com/office/drawing/2010/main" val="0"/>
@@ -44892,7 +44957,7 @@
                     </pic:cNvPicPr>
                   </pic:nvPicPr>
                   <pic:blipFill>
-                    <a:blip r:embed="rId67">
+                    <a:blip r:embed="rId68">
                       <a:extLst>
                         <a:ext uri="{28A0092B-C50C-407E-A947-70E740481C1C}">
                           <a14:useLocalDpi xmlns:a14="http://schemas.microsoft.com/office/drawing/2010/main" val="0"/>
@@ -45490,7 +45555,7 @@
                     </pic:cNvPicPr>
                   </pic:nvPicPr>
                   <pic:blipFill>
-                    <a:blip r:embed="rId68">
+                    <a:blip r:embed="rId69">
                       <a:extLst>
                         <a:ext uri="{28A0092B-C50C-407E-A947-70E740481C1C}">
                           <a14:useLocalDpi xmlns:a14="http://schemas.microsoft.com/office/drawing/2010/main" val="0"/>
@@ -48488,7 +48553,7 @@
       </w:pPr>
     </w:p>
     <w:sectPr>
-      <w:footerReference w:type="default" r:id="rId69"/>
+      <w:footerReference w:type="default" r:id="rId70"/>
       <w:pgSz w:w="12240" w:h="15840"/>
       <w:pgMar w:top="1440" w:right="1440" w:bottom="1440" w:left="1440" w:header="720" w:footer="720" w:gutter="0"/>
       <w:pgBorders w:offsetFrom="page">
@@ -48539,6 +48604,7 @@
         <w:docPartUnique/>
       </w:docPartObj>
     </w:sdtPr>
+    <w:sdtEndPr/>
     <w:sdtContent>
       <w:p>
         <w:pPr>
@@ -48559,7 +48625,7 @@
             <w:noProof/>
             <w:lang w:val="fr-FR"/>
           </w:rPr>
-          <w:t>65</w:t>
+          <w:t>37</w:t>
         </w:r>
         <w:r>
           <w:fldChar w:fldCharType="end"/>
@@ -53932,7 +53998,7 @@
 </file>
 
 <file path=customXml/itemProps1.xml><?xml version="1.0" encoding="utf-8"?>
-<ds:datastoreItem xmlns:ds="http://schemas.openxmlformats.org/officeDocument/2006/customXml" ds:itemID="{92CDAEC7-2D56-43BB-8186-920585AD3614}">
+<ds:datastoreItem xmlns:ds="http://schemas.openxmlformats.org/officeDocument/2006/customXml" ds:itemID="{2626B6C7-E86F-43C7-9D64-CC4345294EEA}">
   <ds:schemaRefs>
     <ds:schemaRef ds:uri="http://schemas.openxmlformats.org/officeDocument/2006/bibliography"/>
   </ds:schemaRefs>

</xml_diff>

<commit_message>
-Updating the intership report in version Word and Pdf and the presentation (.ppt)
</commit_message>
<xml_diff>
--- a/rapport_PFE1.docx
+++ b/rapport_PFE1.docx
@@ -23691,7 +23691,7 @@
           <w:lang w:val="fr-FR"/>
         </w:rPr>
       </w:pPr>
-      <w:bookmarkStart w:id="13" w:name="_Toc84610389"/>
+      <w:bookmarkStart w:id="14" w:name="_Toc84610389"/>
       <w:r>
         <w:rPr>
           <w:lang w:val="fr-FR"/>
@@ -23768,7 +23768,7 @@
         </w:rPr>
         <w:t>ogin »</w:t>
       </w:r>
-      <w:bookmarkEnd w:id="13"/>
+      <w:bookmarkEnd w:id="14"/>
     </w:p>
     <w:p>
       <w:pPr>
@@ -24071,29 +24071,46 @@
       </w:pPr>
       <w:r>
         <w:rPr>
-          <w:noProof/>
+          <w:rFonts w:asciiTheme="majorBidi" w:hAnsiTheme="majorBidi" w:cstheme="majorBidi"/>
+          <w:b/>
+          <w:bCs/>
+          <w:color w:val="222222"/>
+          <w:sz w:val="24"/>
+          <w:szCs w:val="24"/>
+          <w:shd w:val="clear" w:color="auto" w:fill="FFFFFF"/>
+          <w:lang w:val="fr-FR"/>
+        </w:rPr>
+        <w:t>Le diagramme de cas d’utilisation fonctionnelle</w:t>
+      </w:r>
+    </w:p>
+    <w:p>
+      <w:pPr>
+        <w:rPr>
+          <w:rFonts w:asciiTheme="majorBidi" w:hAnsiTheme="majorBidi" w:cstheme="majorBidi"/>
+          <w:b/>
+          <w:bCs/>
+          <w:color w:val="222222"/>
+          <w:sz w:val="24"/>
+          <w:szCs w:val="24"/>
+          <w:shd w:val="clear" w:color="auto" w:fill="FFFFFF"/>
+          <w:lang w:val="fr-FR"/>
+        </w:rPr>
+      </w:pPr>
+      <w:r>
+        <w:rPr>
+          <w:rFonts w:asciiTheme="majorBidi" w:hAnsiTheme="majorBidi" w:cstheme="majorBidi"/>
+          <w:b/>
+          <w:bCs/>
+          <w:color w:val="222222"/>
+          <w:sz w:val="24"/>
+          <w:szCs w:val="24"/>
+          <w:shd w:val="clear" w:color="auto" w:fill="FFFFFF"/>
         </w:rPr>
         <w:drawing>
-          <wp:anchor distT="0" distB="0" distL="114300" distR="114300" simplePos="0" relativeHeight="251776000" behindDoc="1" locked="0" layoutInCell="1" allowOverlap="1" wp14:anchorId="395EE007" wp14:editId="07C547F6">
-            <wp:simplePos x="0" y="0"/>
-            <wp:positionH relativeFrom="margin">
-              <wp:align>right</wp:align>
-            </wp:positionH>
-            <wp:positionV relativeFrom="paragraph">
-              <wp:posOffset>363855</wp:posOffset>
-            </wp:positionV>
-            <wp:extent cx="5943600" cy="2887345"/>
-            <wp:effectExtent l="0" t="0" r="0" b="8255"/>
-            <wp:wrapTight wrapText="bothSides">
-              <wp:wrapPolygon edited="0">
-                <wp:start x="0" y="0"/>
-                <wp:lineTo x="0" y="21519"/>
-                <wp:lineTo x="21531" y="21519"/>
-                <wp:lineTo x="21531" y="0"/>
-                <wp:lineTo x="0" y="0"/>
-              </wp:wrapPolygon>
-            </wp:wrapTight>
-            <wp:docPr id="40" name="Image 40"/>
+          <wp:inline distT="0" distB="0" distL="0" distR="0" wp14:anchorId="26FECDDE" wp14:editId="182C7386">
+            <wp:extent cx="5943600" cy="2529840"/>
+            <wp:effectExtent l="0" t="0" r="0" b="3810"/>
+            <wp:docPr id="21" name="Image 5"/>
             <wp:cNvGraphicFramePr>
               <a:graphicFrameLocks xmlns:a="http://schemas.openxmlformats.org/drawingml/2006/main" noChangeAspect="1"/>
             </wp:cNvGraphicFramePr>
@@ -24101,8 +24118,10 @@
               <a:graphicData uri="http://schemas.openxmlformats.org/drawingml/2006/picture">
                 <pic:pic xmlns:pic="http://schemas.openxmlformats.org/drawingml/2006/picture">
                   <pic:nvPicPr>
-                    <pic:cNvPr id="1" name=""/>
-                    <pic:cNvPicPr/>
+                    <pic:cNvPr id="6" name="Image 5"/>
+                    <pic:cNvPicPr>
+                      <a:picLocks noChangeAspect="1"/>
+                    </pic:cNvPicPr>
                   </pic:nvPicPr>
                   <pic:blipFill>
                     <a:blip r:embed="rId31">
@@ -24119,7 +24138,7 @@
                   <pic:spPr>
                     <a:xfrm>
                       <a:off x="0" y="0"/>
-                      <a:ext cx="5943600" cy="2887345"/>
+                      <a:ext cx="5943600" cy="2529840"/>
                     </a:xfrm>
                     <a:prstGeom prst="rect">
                       <a:avLst/>
@@ -24128,22 +24147,98 @@
                 </pic:pic>
               </a:graphicData>
             </a:graphic>
-          </wp:anchor>
+          </wp:inline>
         </w:drawing>
       </w:r>
-      <w:r>
-        <w:rPr>
-          <w:rFonts w:asciiTheme="majorBidi" w:hAnsiTheme="majorBidi" w:cstheme="majorBidi"/>
+    </w:p>
+    <w:p>
+      <w:pPr>
+        <w:rPr>
           <w:b/>
           <w:bCs/>
-          <w:color w:val="222222"/>
-          <w:sz w:val="24"/>
-          <w:szCs w:val="24"/>
-          <w:shd w:val="clear" w:color="auto" w:fill="FFFFFF"/>
-          <w:lang w:val="fr-FR"/>
-        </w:rPr>
-        <w:t>Le diagramme de cas d’utilisation fonctionnelle</w:t>
-      </w:r>
+          <w:sz w:val="28"/>
+          <w:szCs w:val="28"/>
+          <w:u w:val="single"/>
+          <w:lang w:val="fr-FR"/>
+        </w:rPr>
+      </w:pPr>
+    </w:p>
+    <w:p>
+      <w:pPr>
+        <w:pStyle w:val="Lgende"/>
+        <w:jc w:val="center"/>
+        <w:rPr>
+          <w:sz w:val="24"/>
+          <w:szCs w:val="24"/>
+          <w:lang w:val="fr-FR"/>
+        </w:rPr>
+      </w:pPr>
+      <w:bookmarkStart w:id="15" w:name="_Toc84610390"/>
+      <w:r>
+        <w:rPr>
+          <w:lang w:val="fr-FR"/>
+        </w:rPr>
+        <w:t xml:space="preserve">Figure </w:t>
+      </w:r>
+      <w:r>
+        <w:fldChar w:fldCharType="begin"/>
+      </w:r>
+      <w:r>
+        <w:rPr>
+          <w:lang w:val="fr-FR"/>
+        </w:rPr>
+        <w:instrText xml:space="preserve"> SEQ Figure \* ARABIC </w:instrText>
+      </w:r>
+      <w:r>
+        <w:fldChar w:fldCharType="separate"/>
+      </w:r>
+      <w:r>
+        <w:rPr>
+          <w:noProof/>
+          <w:lang w:val="fr-FR"/>
+        </w:rPr>
+        <w:t>15</w:t>
+      </w:r>
+      <w:r>
+        <w:fldChar w:fldCharType="end"/>
+      </w:r>
+      <w:r>
+        <w:rPr>
+          <w:lang w:val="fr-FR"/>
+        </w:rPr>
+        <w:t xml:space="preserve">: </w:t>
+      </w:r>
+      <w:r>
+        <w:rPr>
+          <w:lang w:val="fr-FR"/>
+        </w:rPr>
+        <w:t xml:space="preserve">Le </w:t>
+      </w:r>
+      <w:r>
+        <w:rPr>
+          <w:lang w:val="fr-FR"/>
+        </w:rPr>
+        <w:t xml:space="preserve">diagramme de cas d’utilisation de l’activité </w:t>
+      </w:r>
+      <w:r>
+        <w:rPr>
+          <w:lang w:val="fr-FR"/>
+        </w:rPr>
+        <w:t>« C</w:t>
+      </w:r>
+      <w:r>
+        <w:rPr>
+          <w:lang w:val="fr-FR"/>
+        </w:rPr>
+        <w:t>onfiguration</w:t>
+      </w:r>
+      <w:r>
+        <w:rPr>
+          <w:lang w:val="fr-FR"/>
+        </w:rPr>
+        <w:t> »</w:t>
+      </w:r>
+      <w:bookmarkEnd w:id="15"/>
     </w:p>
     <w:p>
       <w:pPr>
@@ -24159,83 +24254,6 @@
     </w:p>
     <w:p>
       <w:pPr>
-        <w:pStyle w:val="Lgende"/>
-        <w:jc w:val="center"/>
-        <w:rPr>
-          <w:sz w:val="24"/>
-          <w:szCs w:val="24"/>
-          <w:lang w:val="fr-FR"/>
-        </w:rPr>
-      </w:pPr>
-      <w:bookmarkStart w:id="14" w:name="_Toc84610390"/>
-      <w:r>
-        <w:rPr>
-          <w:lang w:val="fr-FR"/>
-        </w:rPr>
-        <w:t xml:space="preserve">Figure </w:t>
-      </w:r>
-      <w:r>
-        <w:fldChar w:fldCharType="begin"/>
-      </w:r>
-      <w:r>
-        <w:rPr>
-          <w:lang w:val="fr-FR"/>
-        </w:rPr>
-        <w:instrText xml:space="preserve"> SEQ Figure \* ARABIC </w:instrText>
-      </w:r>
-      <w:r>
-        <w:fldChar w:fldCharType="separate"/>
-      </w:r>
-      <w:r>
-        <w:rPr>
-          <w:noProof/>
-          <w:lang w:val="fr-FR"/>
-        </w:rPr>
-        <w:t>15</w:t>
-      </w:r>
-      <w:r>
-        <w:fldChar w:fldCharType="end"/>
-      </w:r>
-      <w:r>
-        <w:rPr>
-          <w:lang w:val="fr-FR"/>
-        </w:rPr>
-        <w:t xml:space="preserve">: </w:t>
-      </w:r>
-      <w:r>
-        <w:rPr>
-          <w:lang w:val="fr-FR"/>
-        </w:rPr>
-        <w:t xml:space="preserve">Le </w:t>
-      </w:r>
-      <w:r>
-        <w:rPr>
-          <w:lang w:val="fr-FR"/>
-        </w:rPr>
-        <w:t xml:space="preserve">diagramme de cas d’utilisation de l’activité </w:t>
-      </w:r>
-      <w:r>
-        <w:rPr>
-          <w:lang w:val="fr-FR"/>
-        </w:rPr>
-        <w:t>« C</w:t>
-      </w:r>
-      <w:r>
-        <w:rPr>
-          <w:lang w:val="fr-FR"/>
-        </w:rPr>
-        <w:t>onfiguration</w:t>
-      </w:r>
-      <w:r>
-        <w:rPr>
-          <w:lang w:val="fr-FR"/>
-        </w:rPr>
-        <w:t> »</w:t>
-      </w:r>
-      <w:bookmarkEnd w:id="14"/>
-    </w:p>
-    <w:p>
-      <w:pPr>
         <w:rPr>
           <w:b/>
           <w:bCs/>
@@ -24305,6 +24323,8 @@
           <w:lang w:val="fr-FR"/>
         </w:rPr>
       </w:pPr>
+      <w:bookmarkStart w:id="16" w:name="_GoBack"/>
+      <w:bookmarkEnd w:id="16"/>
     </w:p>
     <w:p>
       <w:pPr>
@@ -24635,7 +24655,7 @@
           <w:lang w:val="fr-FR"/>
         </w:rPr>
       </w:pPr>
-      <w:bookmarkStart w:id="15" w:name="_Toc84610391"/>
+      <w:bookmarkStart w:id="17" w:name="_Toc84610391"/>
       <w:r>
         <w:rPr>
           <w:lang w:val="fr-FR"/>
@@ -24706,7 +24726,7 @@
         </w:rPr>
         <w:t> »</w:t>
       </w:r>
-      <w:bookmarkEnd w:id="15"/>
+      <w:bookmarkEnd w:id="17"/>
     </w:p>
     <w:p>
       <w:pPr>
@@ -26817,7 +26837,7 @@
           <w:lang w:val="fr-FR"/>
         </w:rPr>
       </w:pPr>
-      <w:bookmarkStart w:id="16" w:name="_Toc84610392"/>
+      <w:bookmarkStart w:id="18" w:name="_Toc84610392"/>
       <w:r>
         <w:rPr>
           <w:lang w:val="fr-FR"/>
@@ -26858,7 +26878,7 @@
         </w:rPr>
         <w:t>Communications entre les sockets client et serveur</w:t>
       </w:r>
-      <w:bookmarkEnd w:id="16"/>
+      <w:bookmarkEnd w:id="18"/>
     </w:p>
     <w:p>
       <w:pPr>
@@ -27063,7 +27083,7 @@
           <w:lang w:val="fr-FR"/>
         </w:rPr>
       </w:pPr>
-      <w:bookmarkStart w:id="17" w:name="_Toc84610393"/>
+      <w:bookmarkStart w:id="19" w:name="_Toc84610393"/>
       <w:r>
         <w:rPr>
           <w:lang w:val="fr-FR"/>
@@ -27128,7 +27148,7 @@
         </w:rPr>
         <w:t>"</w:t>
       </w:r>
-      <w:bookmarkEnd w:id="17"/>
+      <w:bookmarkEnd w:id="19"/>
     </w:p>
     <w:p>
       <w:pPr>
@@ -28417,7 +28437,7 @@
           <w:lang w:val="fr-FR"/>
         </w:rPr>
       </w:pPr>
-      <w:bookmarkStart w:id="18" w:name="_Toc84610394"/>
+      <w:bookmarkStart w:id="20" w:name="_Toc84610394"/>
       <w:r>
         <w:rPr>
           <w:lang w:val="fr-FR"/>
@@ -28458,7 +28478,7 @@
         </w:rPr>
         <w:t>le diagramme de package pour l’activité "Configuration"</w:t>
       </w:r>
-      <w:bookmarkEnd w:id="18"/>
+      <w:bookmarkEnd w:id="20"/>
     </w:p>
     <w:p>
       <w:pPr>
@@ -29982,7 +30002,7 @@
           <w:lang w:val="fr-FR"/>
         </w:rPr>
       </w:pPr>
-      <w:bookmarkStart w:id="19" w:name="_Toc84610395"/>
+      <w:bookmarkStart w:id="21" w:name="_Toc84610395"/>
       <w:r>
         <w:rPr>
           <w:lang w:val="fr-FR"/>
@@ -30029,7 +30049,7 @@
         </w:rPr>
         <w:t xml:space="preserve"> du serveur Http</w:t>
       </w:r>
-      <w:bookmarkEnd w:id="19"/>
+      <w:bookmarkEnd w:id="21"/>
     </w:p>
     <w:p>
       <w:pPr>
@@ -33682,7 +33702,7 @@
           <w:lang w:val="fr-FR"/>
         </w:rPr>
       </w:pPr>
-      <w:bookmarkStart w:id="20" w:name="_Toc84610396"/>
+      <w:bookmarkStart w:id="22" w:name="_Toc84610396"/>
       <w:r>
         <w:rPr>
           <w:lang w:val="fr-FR"/>
@@ -33729,7 +33749,7 @@
         </w:rPr>
         <w:t>diagramme de cas d’utilisation de l’activité "FileTransfer"</w:t>
       </w:r>
-      <w:bookmarkEnd w:id="20"/>
+      <w:bookmarkEnd w:id="22"/>
     </w:p>
     <w:p>
       <w:pPr>
@@ -34237,7 +34257,7 @@
           <w:lang w:val="fr-FR"/>
         </w:rPr>
       </w:pPr>
-      <w:bookmarkStart w:id="21" w:name="_Toc84610397"/>
+      <w:bookmarkStart w:id="23" w:name="_Toc84610397"/>
       <w:r>
         <w:rPr>
           <w:lang w:val="fr-FR"/>
@@ -34278,7 +34298,7 @@
         </w:rPr>
         <w:t>Aperçu de l’interface utilisateur de l’activité "FileTransfer"</w:t>
       </w:r>
-      <w:bookmarkEnd w:id="21"/>
+      <w:bookmarkEnd w:id="23"/>
     </w:p>
     <w:p>
       <w:pPr>
@@ -34601,7 +34621,7 @@
           <w:lang w:val="fr-FR"/>
         </w:rPr>
       </w:pPr>
-      <w:bookmarkStart w:id="22" w:name="_Toc84610398"/>
+      <w:bookmarkStart w:id="24" w:name="_Toc84610398"/>
       <w:r>
         <w:rPr>
           <w:lang w:val="fr-FR"/>
@@ -34648,7 +34668,7 @@
         </w:rPr>
         <w:t>MCD pour l’activité "FileTransfer"</w:t>
       </w:r>
-      <w:bookmarkEnd w:id="22"/>
+      <w:bookmarkEnd w:id="24"/>
     </w:p>
     <w:p>
       <w:pPr>
@@ -35139,7 +35159,7 @@
           <w:lang w:val="fr-FR"/>
         </w:rPr>
       </w:pPr>
-      <w:bookmarkStart w:id="23" w:name="_Toc84610399"/>
+      <w:bookmarkStart w:id="25" w:name="_Toc84610399"/>
       <w:r>
         <w:rPr>
           <w:lang w:val="fr-FR"/>
@@ -35186,7 +35206,7 @@
         </w:rPr>
         <w:t xml:space="preserve"> serveur http "NanoHTTPD"</w:t>
       </w:r>
-      <w:bookmarkEnd w:id="23"/>
+      <w:bookmarkEnd w:id="25"/>
     </w:p>
     <w:p>
       <w:pPr>
@@ -35637,7 +35657,7 @@
           <w:lang w:val="fr-FR"/>
         </w:rPr>
       </w:pPr>
-      <w:bookmarkStart w:id="24" w:name="_Toc84610400"/>
+      <w:bookmarkStart w:id="26" w:name="_Toc84610400"/>
       <w:r>
         <w:rPr>
           <w:lang w:val="fr-FR"/>
@@ -35678,7 +35698,7 @@
         </w:rPr>
         <w:t xml:space="preserve">Personnalisation du serveur </w:t>
       </w:r>
-      <w:bookmarkEnd w:id="24"/>
+      <w:bookmarkEnd w:id="26"/>
       <w:r>
         <w:rPr>
           <w:lang w:val="fr-FR"/>
@@ -35957,8 +35977,6 @@
           <w:lang w:val="fr-FR"/>
         </w:rPr>
       </w:pPr>
-      <w:bookmarkStart w:id="25" w:name="_GoBack"/>
-      <w:bookmarkEnd w:id="25"/>
     </w:p>
     <w:p>
       <w:pPr>
@@ -36176,7 +36194,7 @@
           <w:lang w:val="fr-FR"/>
         </w:rPr>
       </w:pPr>
-      <w:bookmarkStart w:id="26" w:name="_Toc84610401"/>
+      <w:bookmarkStart w:id="27" w:name="_Toc84610401"/>
       <w:r>
         <w:rPr>
           <w:lang w:val="fr-FR"/>
@@ -36217,7 +36235,7 @@
         </w:rPr>
         <w:t xml:space="preserve"> le diagramme de package du processus "FileTransfer"</w:t>
       </w:r>
-      <w:bookmarkEnd w:id="26"/>
+      <w:bookmarkEnd w:id="27"/>
     </w:p>
     <w:p>
       <w:pPr>
@@ -37430,7 +37448,7 @@
           <w:lang w:val="fr-FR"/>
         </w:rPr>
       </w:pPr>
-      <w:bookmarkStart w:id="27" w:name="_Toc84610402"/>
+      <w:bookmarkStart w:id="28" w:name="_Toc84610402"/>
       <w:r>
         <w:rPr>
           <w:lang w:val="fr-FR"/>
@@ -37477,7 +37495,7 @@
         </w:rPr>
         <w:t>Mécanisme de téléchargement d’un fichier</w:t>
       </w:r>
-      <w:bookmarkEnd w:id="27"/>
+      <w:bookmarkEnd w:id="28"/>
     </w:p>
     <w:p>
       <w:pPr>
@@ -37933,7 +37951,7 @@
           <w:lang w:val="fr-FR"/>
         </w:rPr>
       </w:pPr>
-      <w:bookmarkStart w:id="28" w:name="_Toc84610403"/>
+      <w:bookmarkStart w:id="29" w:name="_Toc84610403"/>
       <w:r>
         <w:rPr>
           <w:lang w:val="fr-FR"/>
@@ -37980,7 +37998,7 @@
         </w:rPr>
         <w:t>Mécanisme de téléversement d’un fichier</w:t>
       </w:r>
-      <w:bookmarkEnd w:id="28"/>
+      <w:bookmarkEnd w:id="29"/>
     </w:p>
     <w:p>
       <w:pPr>
@@ -41202,7 +41220,7 @@
           <w:lang w:val="fr-FR"/>
         </w:rPr>
       </w:pPr>
-      <w:bookmarkStart w:id="29" w:name="_Toc84610404"/>
+      <w:bookmarkStart w:id="30" w:name="_Toc84610404"/>
       <w:r>
         <w:rPr>
           <w:lang w:val="fr-FR"/>
@@ -41249,7 +41267,7 @@
         </w:rPr>
         <w:t>diagramme de cas d’utilisation de l’activité "Administration"</w:t>
       </w:r>
-      <w:bookmarkEnd w:id="29"/>
+      <w:bookmarkEnd w:id="30"/>
     </w:p>
     <w:p>
       <w:pPr>
@@ -42480,7 +42498,7 @@
           <w:lang w:val="fr-FR"/>
         </w:rPr>
       </w:pPr>
-      <w:bookmarkStart w:id="30" w:name="_Toc84610405"/>
+      <w:bookmarkStart w:id="31" w:name="_Toc84610405"/>
       <w:r>
         <w:rPr>
           <w:lang w:val="fr-FR"/>
@@ -42527,7 +42545,7 @@
         </w:rPr>
         <w:t>Le MCD de l’activité "Administration"</w:t>
       </w:r>
-      <w:bookmarkEnd w:id="30"/>
+      <w:bookmarkEnd w:id="31"/>
     </w:p>
     <w:p>
       <w:pPr>
@@ -42927,7 +42945,7 @@
           <w:lang w:val="fr-FR"/>
         </w:rPr>
       </w:pPr>
-      <w:bookmarkStart w:id="31" w:name="_Toc84610406"/>
+      <w:bookmarkStart w:id="32" w:name="_Toc84610406"/>
       <w:r>
         <w:rPr>
           <w:lang w:val="fr-FR"/>
@@ -42974,7 +42992,7 @@
         </w:rPr>
         <w:t>e diagramme de package du processus "Administration"</w:t>
       </w:r>
-      <w:bookmarkEnd w:id="31"/>
+      <w:bookmarkEnd w:id="32"/>
     </w:p>
     <w:p>
       <w:pPr>
@@ -48604,7 +48622,6 @@
         <w:docPartUnique/>
       </w:docPartObj>
     </w:sdtPr>
-    <w:sdtEndPr/>
     <w:sdtContent>
       <w:p>
         <w:pPr>
@@ -48625,7 +48642,7 @@
             <w:noProof/>
             <w:lang w:val="fr-FR"/>
           </w:rPr>
-          <w:t>37</w:t>
+          <w:t>21</w:t>
         </w:r>
         <w:r>
           <w:fldChar w:fldCharType="end"/>
@@ -53998,7 +54015,7 @@
 </file>
 
 <file path=customXml/itemProps1.xml><?xml version="1.0" encoding="utf-8"?>
-<ds:datastoreItem xmlns:ds="http://schemas.openxmlformats.org/officeDocument/2006/customXml" ds:itemID="{2626B6C7-E86F-43C7-9D64-CC4345294EEA}">
+<ds:datastoreItem xmlns:ds="http://schemas.openxmlformats.org/officeDocument/2006/customXml" ds:itemID="{F4B341B4-6425-4625-9CA9-DE4CB842B4BB}">
   <ds:schemaRefs>
     <ds:schemaRef ds:uri="http://schemas.openxmlformats.org/officeDocument/2006/bibliography"/>
   </ds:schemaRefs>

</xml_diff>